<commit_message>
finished how javascript works behind the scene section
</commit_message>
<xml_diff>
--- a/JavaScript-Theory.docx
+++ b/JavaScript-Theory.docx
@@ -67,7 +67,23 @@
           <w:sz w:val="24"/>
           <w:szCs w:val="24"/>
         </w:rPr>
-        <w:t>JavaScript(programming language conforming to ECMAScipt)</w:t>
+        <w:t xml:space="preserve">JavaScript(programming language conforming to </w:t>
+      </w:r>
+      <w:proofErr w:type="spellStart"/>
+      <w:r>
+        <w:rPr>
+          <w:sz w:val="24"/>
+          <w:szCs w:val="24"/>
+        </w:rPr>
+        <w:t>ECMAScipt</w:t>
+      </w:r>
+      <w:proofErr w:type="spellEnd"/>
+      <w:r>
+        <w:rPr>
+          <w:sz w:val="24"/>
+          <w:szCs w:val="24"/>
+        </w:rPr>
+        <w:t>)</w:t>
       </w:r>
       <w:r>
         <w:rPr>
@@ -142,7 +158,23 @@
           <w:sz w:val="24"/>
           <w:szCs w:val="24"/>
         </w:rPr>
-        <w:t>The javascript is used between the &lt;script&gt;&lt;/script&gt; and it can be used either in head(for third party libraries) or usually at the end of the body section</w:t>
+        <w:t xml:space="preserve">The </w:t>
+      </w:r>
+      <w:proofErr w:type="spellStart"/>
+      <w:r>
+        <w:rPr>
+          <w:sz w:val="24"/>
+          <w:szCs w:val="24"/>
+        </w:rPr>
+        <w:t>javascript</w:t>
+      </w:r>
+      <w:proofErr w:type="spellEnd"/>
+      <w:r>
+        <w:rPr>
+          <w:sz w:val="24"/>
+          <w:szCs w:val="24"/>
+        </w:rPr>
+        <w:t xml:space="preserve"> is used between the &lt;script&gt;&lt;/script&gt; and it can be used either in head(for third party libraries) or usually at the end of the body section</w:t>
       </w:r>
     </w:p>
     <w:p>
@@ -202,6 +234,7 @@
         </w:rPr>
         <w:t xml:space="preserve">tring, </w:t>
       </w:r>
+      <w:proofErr w:type="spellStart"/>
       <w:r>
         <w:rPr>
           <w:b/>
@@ -218,8 +251,9 @@
           <w:sz w:val="28"/>
           <w:szCs w:val="28"/>
         </w:rPr>
-        <w:t xml:space="preserve">oolean, </w:t>
-      </w:r>
+        <w:t>oolean</w:t>
+      </w:r>
+      <w:proofErr w:type="spellEnd"/>
       <w:r>
         <w:rPr>
           <w:b/>
@@ -227,7 +261,7 @@
           <w:sz w:val="28"/>
           <w:szCs w:val="28"/>
         </w:rPr>
-        <w:t>n</w:t>
+        <w:t xml:space="preserve">, </w:t>
       </w:r>
       <w:r>
         <w:rPr>
@@ -236,6 +270,15 @@
           <w:sz w:val="28"/>
           <w:szCs w:val="28"/>
         </w:rPr>
+        <w:t>n</w:t>
+      </w:r>
+      <w:r>
+        <w:rPr>
+          <w:b/>
+          <w:bCs/>
+          <w:sz w:val="28"/>
+          <w:szCs w:val="28"/>
+        </w:rPr>
         <w:t>umber, undefined, null</w:t>
       </w:r>
     </w:p>
@@ -315,7 +358,23 @@
           <w:sz w:val="24"/>
           <w:szCs w:val="24"/>
         </w:rPr>
-        <w:t>the arrays in javascript can store different types of data</w:t>
+        <w:t xml:space="preserve">the arrays in </w:t>
+      </w:r>
+      <w:proofErr w:type="spellStart"/>
+      <w:r>
+        <w:rPr>
+          <w:sz w:val="24"/>
+          <w:szCs w:val="24"/>
+        </w:rPr>
+        <w:t>javascript</w:t>
+      </w:r>
+      <w:proofErr w:type="spellEnd"/>
+      <w:r>
+        <w:rPr>
+          <w:sz w:val="24"/>
+          <w:szCs w:val="24"/>
+        </w:rPr>
+        <w:t xml:space="preserve"> can store different types of data</w:t>
       </w:r>
     </w:p>
     <w:p>
@@ -464,7 +523,39 @@
           <w:sz w:val="24"/>
           <w:szCs w:val="24"/>
         </w:rPr>
-        <w:t>//Falsy(falsy) values in JavaScript</w:t>
+        <w:t>//</w:t>
+      </w:r>
+      <w:proofErr w:type="spellStart"/>
+      <w:r>
+        <w:rPr>
+          <w:sz w:val="24"/>
+          <w:szCs w:val="24"/>
+        </w:rPr>
+        <w:t>Falsy</w:t>
+      </w:r>
+      <w:proofErr w:type="spellEnd"/>
+      <w:r>
+        <w:rPr>
+          <w:sz w:val="24"/>
+          <w:szCs w:val="24"/>
+        </w:rPr>
+        <w:t>(</w:t>
+      </w:r>
+      <w:proofErr w:type="spellStart"/>
+      <w:r>
+        <w:rPr>
+          <w:sz w:val="24"/>
+          <w:szCs w:val="24"/>
+        </w:rPr>
+        <w:t>falsy</w:t>
+      </w:r>
+      <w:proofErr w:type="spellEnd"/>
+      <w:r>
+        <w:rPr>
+          <w:sz w:val="24"/>
+          <w:szCs w:val="24"/>
+        </w:rPr>
+        <w:t>) values in JavaScript</w:t>
       </w:r>
     </w:p>
     <w:p>
@@ -555,22 +646,47 @@
           <w:sz w:val="24"/>
           <w:szCs w:val="24"/>
         </w:rPr>
-        <w:t>//NaN</w:t>
-      </w:r>
-    </w:p>
-    <w:p>
-      <w:pPr>
-        <w:rPr>
-          <w:sz w:val="24"/>
-          <w:szCs w:val="24"/>
-        </w:rPr>
-      </w:pPr>
-      <w:r>
-        <w:rPr>
-          <w:sz w:val="24"/>
-          <w:szCs w:val="24"/>
-        </w:rPr>
-        <w:t>// !!!! Anything that is not Falsy -&gt; Truthy</w:t>
+        <w:t>//</w:t>
+      </w:r>
+      <w:proofErr w:type="spellStart"/>
+      <w:r>
+        <w:rPr>
+          <w:sz w:val="24"/>
+          <w:szCs w:val="24"/>
+        </w:rPr>
+        <w:t>NaN</w:t>
+      </w:r>
+      <w:proofErr w:type="spellEnd"/>
+    </w:p>
+    <w:p>
+      <w:pPr>
+        <w:rPr>
+          <w:sz w:val="24"/>
+          <w:szCs w:val="24"/>
+        </w:rPr>
+      </w:pPr>
+      <w:r>
+        <w:rPr>
+          <w:sz w:val="24"/>
+          <w:szCs w:val="24"/>
+        </w:rPr>
+        <w:t>// !!!! Anything that is not </w:t>
+      </w:r>
+      <w:proofErr w:type="spellStart"/>
+      <w:r>
+        <w:rPr>
+          <w:sz w:val="24"/>
+          <w:szCs w:val="24"/>
+        </w:rPr>
+        <w:t>Falsy</w:t>
+      </w:r>
+      <w:proofErr w:type="spellEnd"/>
+      <w:r>
+        <w:rPr>
+          <w:sz w:val="24"/>
+          <w:szCs w:val="24"/>
+        </w:rPr>
+        <w:t> -&gt; Truthy</w:t>
       </w:r>
     </w:p>
     <w:p>
@@ -620,7 +736,39 @@
           <w:sz w:val="24"/>
           <w:szCs w:val="24"/>
         </w:rPr>
-        <w:t xml:space="preserve"> (calculateGrade split in calculateGrade and Calculate averaged of values)</w:t>
+        <w:t xml:space="preserve"> (</w:t>
+      </w:r>
+      <w:proofErr w:type="spellStart"/>
+      <w:r>
+        <w:rPr>
+          <w:sz w:val="24"/>
+          <w:szCs w:val="24"/>
+        </w:rPr>
+        <w:t>calculateGrade</w:t>
+      </w:r>
+      <w:proofErr w:type="spellEnd"/>
+      <w:r>
+        <w:rPr>
+          <w:sz w:val="24"/>
+          <w:szCs w:val="24"/>
+        </w:rPr>
+        <w:t xml:space="preserve"> split in </w:t>
+      </w:r>
+      <w:proofErr w:type="spellStart"/>
+      <w:r>
+        <w:rPr>
+          <w:sz w:val="24"/>
+          <w:szCs w:val="24"/>
+        </w:rPr>
+        <w:t>calculateGrade</w:t>
+      </w:r>
+      <w:proofErr w:type="spellEnd"/>
+      <w:r>
+        <w:rPr>
+          <w:sz w:val="24"/>
+          <w:szCs w:val="24"/>
+        </w:rPr>
+        <w:t xml:space="preserve"> and Calculate averaged of values)</w:t>
       </w:r>
     </w:p>
     <w:p>
@@ -728,8 +876,19 @@
           <w:sz w:val="21"/>
           <w:szCs w:val="21"/>
         </w:rPr>
-        <w:t>//camel notation oneTwoThreeFour</w:t>
-      </w:r>
+        <w:t>//camel notation </w:t>
+      </w:r>
+      <w:proofErr w:type="spellStart"/>
+      <w:r>
+        <w:rPr>
+          <w:rFonts w:ascii="Consolas" w:eastAsia="Times New Roman" w:hAnsi="Consolas" w:cs="Times New Roman"/>
+          <w:color w:val="6A9955"/>
+          <w:sz w:val="21"/>
+          <w:szCs w:val="21"/>
+        </w:rPr>
+        <w:t>oneTwoThreeFour</w:t>
+      </w:r>
+      <w:proofErr w:type="spellEnd"/>
     </w:p>
     <w:p>
       <w:pPr>
@@ -749,8 +908,19 @@
           <w:sz w:val="21"/>
           <w:szCs w:val="21"/>
         </w:rPr>
-        <w:t>//Pascal Notation: OneTwoThreeFour</w:t>
-      </w:r>
+        <w:t>//Pascal Notation: </w:t>
+      </w:r>
+      <w:proofErr w:type="spellStart"/>
+      <w:r>
+        <w:rPr>
+          <w:rFonts w:ascii="Consolas" w:eastAsia="Times New Roman" w:hAnsi="Consolas" w:cs="Times New Roman"/>
+          <w:color w:val="6A9955"/>
+          <w:sz w:val="21"/>
+          <w:szCs w:val="21"/>
+        </w:rPr>
+        <w:t>OneTwoThreeFour</w:t>
+      </w:r>
+      <w:proofErr w:type="spellEnd"/>
     </w:p>
     <w:p>
       <w:pPr>
@@ -781,6 +951,7 @@
         </w:rPr>
         <w:t> </w:t>
       </w:r>
+      <w:proofErr w:type="spellStart"/>
       <w:r>
         <w:rPr>
           <w:rFonts w:ascii="Consolas" w:eastAsia="Times New Roman" w:hAnsi="Consolas" w:cs="Times New Roman"/>
@@ -790,6 +961,7 @@
         </w:rPr>
         <w:t>createCircle</w:t>
       </w:r>
+      <w:proofErr w:type="spellEnd"/>
       <w:r>
         <w:rPr>
           <w:rFonts w:ascii="Consolas" w:eastAsia="Times New Roman" w:hAnsi="Consolas" w:cs="Times New Roman"/>
@@ -1300,6 +1472,7 @@
         </w:rPr>
         <w:t> = </w:t>
       </w:r>
+      <w:proofErr w:type="spellStart"/>
       <w:r>
         <w:rPr>
           <w:rFonts w:ascii="Consolas" w:eastAsia="Times New Roman" w:hAnsi="Consolas" w:cs="Times New Roman"/>
@@ -1309,6 +1482,7 @@
         </w:rPr>
         <w:t>createCircle</w:t>
       </w:r>
+      <w:proofErr w:type="spellEnd"/>
       <w:r>
         <w:rPr>
           <w:rFonts w:ascii="Consolas" w:eastAsia="Times New Roman" w:hAnsi="Consolas" w:cs="Times New Roman"/>
@@ -1510,6 +1684,7 @@
         </w:rPr>
         <w:t> = </w:t>
       </w:r>
+      <w:proofErr w:type="spellStart"/>
       <w:r>
         <w:rPr>
           <w:rFonts w:ascii="Consolas" w:eastAsia="Times New Roman" w:hAnsi="Consolas" w:cs="Times New Roman"/>
@@ -1519,6 +1694,7 @@
         </w:rPr>
         <w:t>createCircle</w:t>
       </w:r>
+      <w:proofErr w:type="spellEnd"/>
       <w:r>
         <w:rPr>
           <w:rFonts w:ascii="Consolas" w:eastAsia="Times New Roman" w:hAnsi="Consolas" w:cs="Times New Roman"/>
@@ -1691,7 +1867,27 @@
           <w:sz w:val="21"/>
           <w:szCs w:val="21"/>
         </w:rPr>
-        <w:t>//----------Constructor Function-Pascal Notaion---------------</w:t>
+        <w:t>//----------Constructor Function-Pascal </w:t>
+      </w:r>
+      <w:proofErr w:type="spellStart"/>
+      <w:r>
+        <w:rPr>
+          <w:rFonts w:ascii="Consolas" w:eastAsia="Times New Roman" w:hAnsi="Consolas" w:cs="Times New Roman"/>
+          <w:color w:val="6A9955"/>
+          <w:sz w:val="21"/>
+          <w:szCs w:val="21"/>
+        </w:rPr>
+        <w:t>Notaion</w:t>
+      </w:r>
+      <w:proofErr w:type="spellEnd"/>
+      <w:r>
+        <w:rPr>
+          <w:rFonts w:ascii="Consolas" w:eastAsia="Times New Roman" w:hAnsi="Consolas" w:cs="Times New Roman"/>
+          <w:color w:val="6A9955"/>
+          <w:sz w:val="21"/>
+          <w:szCs w:val="21"/>
+        </w:rPr>
+        <w:t>---------------</w:t>
       </w:r>
     </w:p>
     <w:p>
@@ -1810,6 +2006,7 @@
         </w:rPr>
         <w:t>    </w:t>
       </w:r>
+      <w:proofErr w:type="spellStart"/>
       <w:r>
         <w:rPr>
           <w:rFonts w:ascii="Consolas" w:eastAsia="Times New Roman" w:hAnsi="Consolas" w:cs="Times New Roman"/>
@@ -1837,6 +2034,7 @@
         </w:rPr>
         <w:t>radius</w:t>
       </w:r>
+      <w:proofErr w:type="spellEnd"/>
       <w:r>
         <w:rPr>
           <w:rFonts w:ascii="Consolas" w:eastAsia="Times New Roman" w:hAnsi="Consolas" w:cs="Times New Roman"/>
@@ -1885,6 +2083,7 @@
         </w:rPr>
         <w:t>    </w:t>
       </w:r>
+      <w:proofErr w:type="spellStart"/>
       <w:r>
         <w:rPr>
           <w:rFonts w:ascii="Consolas" w:eastAsia="Times New Roman" w:hAnsi="Consolas" w:cs="Times New Roman"/>
@@ -1912,6 +2111,7 @@
         </w:rPr>
         <w:t>draw</w:t>
       </w:r>
+      <w:proofErr w:type="spellEnd"/>
       <w:r>
         <w:rPr>
           <w:rFonts w:ascii="Consolas" w:eastAsia="Times New Roman" w:hAnsi="Consolas" w:cs="Times New Roman"/>
@@ -2248,6 +2448,7 @@
         </w:rPr>
         <w:t> </w:t>
       </w:r>
+      <w:proofErr w:type="spellStart"/>
       <w:r>
         <w:rPr>
           <w:rFonts w:ascii="Consolas" w:eastAsia="Times New Roman" w:hAnsi="Consolas" w:cs="Times New Roman"/>
@@ -2257,6 +2458,7 @@
         </w:rPr>
         <w:t>circleD</w:t>
       </w:r>
+      <w:proofErr w:type="spellEnd"/>
       <w:r>
         <w:rPr>
           <w:rFonts w:ascii="Consolas" w:eastAsia="Times New Roman" w:hAnsi="Consolas" w:cs="Times New Roman"/>
@@ -2371,6 +2573,7 @@
           <w:szCs w:val="21"/>
         </w:rPr>
       </w:pPr>
+      <w:proofErr w:type="spellStart"/>
       <w:r>
         <w:rPr>
           <w:rFonts w:ascii="Consolas" w:eastAsia="Times New Roman" w:hAnsi="Consolas" w:cs="Times New Roman"/>
@@ -2398,6 +2601,7 @@
         </w:rPr>
         <w:t>color</w:t>
       </w:r>
+      <w:proofErr w:type="spellEnd"/>
       <w:r>
         <w:rPr>
           <w:rFonts w:ascii="Consolas" w:eastAsia="Times New Roman" w:hAnsi="Consolas" w:cs="Times New Roman"/>
@@ -2437,6 +2641,7 @@
           <w:szCs w:val="21"/>
         </w:rPr>
       </w:pPr>
+      <w:proofErr w:type="spellStart"/>
       <w:r>
         <w:rPr>
           <w:rFonts w:ascii="Consolas" w:eastAsia="Times New Roman" w:hAnsi="Consolas" w:cs="Times New Roman"/>
@@ -2464,6 +2669,7 @@
         </w:rPr>
         <w:t>draw</w:t>
       </w:r>
+      <w:proofErr w:type="spellEnd"/>
       <w:r>
         <w:rPr>
           <w:rFonts w:ascii="Consolas" w:eastAsia="Times New Roman" w:hAnsi="Consolas" w:cs="Times New Roman"/>
@@ -2554,6 +2760,7 @@
         </w:rPr>
         <w:t> </w:t>
       </w:r>
+      <w:proofErr w:type="spellStart"/>
       <w:r>
         <w:rPr>
           <w:rFonts w:ascii="Consolas" w:eastAsia="Times New Roman" w:hAnsi="Consolas" w:cs="Times New Roman"/>
@@ -2581,6 +2788,7 @@
         </w:rPr>
         <w:t>color</w:t>
       </w:r>
+      <w:proofErr w:type="spellEnd"/>
       <w:r>
         <w:rPr>
           <w:rFonts w:ascii="Consolas" w:eastAsia="Times New Roman" w:hAnsi="Consolas" w:cs="Times New Roman"/>
@@ -2620,6 +2828,7 @@
         </w:rPr>
         <w:t> </w:t>
       </w:r>
+      <w:proofErr w:type="spellStart"/>
       <w:r>
         <w:rPr>
           <w:rFonts w:ascii="Consolas" w:eastAsia="Times New Roman" w:hAnsi="Consolas" w:cs="Times New Roman"/>
@@ -2647,6 +2856,7 @@
         </w:rPr>
         <w:t>draw</w:t>
       </w:r>
+      <w:proofErr w:type="spellEnd"/>
       <w:r>
         <w:rPr>
           <w:rFonts w:ascii="Consolas" w:eastAsia="Times New Roman" w:hAnsi="Consolas" w:cs="Times New Roman"/>
@@ -2716,6 +2926,7 @@
         </w:rPr>
         <w:t>(</w:t>
       </w:r>
+      <w:proofErr w:type="spellStart"/>
       <w:r>
         <w:rPr>
           <w:rFonts w:ascii="Consolas" w:eastAsia="Times New Roman" w:hAnsi="Consolas" w:cs="Times New Roman"/>
@@ -2725,6 +2936,7 @@
         </w:rPr>
         <w:t>circleD</w:t>
       </w:r>
+      <w:proofErr w:type="spellEnd"/>
       <w:r>
         <w:rPr>
           <w:rFonts w:ascii="Consolas" w:eastAsia="Times New Roman" w:hAnsi="Consolas" w:cs="Times New Roman"/>
@@ -2911,8 +3123,17 @@
           <w:sz w:val="24"/>
           <w:szCs w:val="24"/>
         </w:rPr>
-        <w:t>Objects and Primitives have different behaviour</w:t>
-      </w:r>
+        <w:t xml:space="preserve">Objects and Primitives have different </w:t>
+      </w:r>
+      <w:proofErr w:type="spellStart"/>
+      <w:r>
+        <w:rPr>
+          <w:sz w:val="24"/>
+          <w:szCs w:val="24"/>
+        </w:rPr>
+        <w:t>behaviour</w:t>
+      </w:r>
+      <w:proofErr w:type="spellEnd"/>
     </w:p>
     <w:p>
       <w:pPr>
@@ -3326,6 +3547,7 @@
         </w:rPr>
         <w:t>(</w:t>
       </w:r>
+      <w:proofErr w:type="spellStart"/>
       <w:r>
         <w:rPr>
           <w:rFonts w:ascii="Consolas" w:eastAsia="Times New Roman" w:hAnsi="Consolas" w:cs="Times New Roman"/>
@@ -3353,6 +3575,7 @@
         </w:rPr>
         <w:t>length</w:t>
       </w:r>
+      <w:proofErr w:type="spellEnd"/>
       <w:r>
         <w:rPr>
           <w:rFonts w:ascii="Consolas" w:eastAsia="Times New Roman" w:hAnsi="Consolas" w:cs="Times New Roman"/>
@@ -3380,6 +3603,7 @@
         </w:rPr>
         <w:t> &amp;&amp; </w:t>
       </w:r>
+      <w:proofErr w:type="spellStart"/>
       <w:r>
         <w:rPr>
           <w:rFonts w:ascii="Consolas" w:eastAsia="Times New Roman" w:hAnsi="Consolas" w:cs="Times New Roman"/>
@@ -3407,6 +3631,7 @@
         </w:rPr>
         <w:t>isArray</w:t>
       </w:r>
+      <w:proofErr w:type="spellEnd"/>
       <w:r>
         <w:rPr>
           <w:rFonts w:ascii="Consolas" w:eastAsia="Times New Roman" w:hAnsi="Consolas" w:cs="Times New Roman"/>
@@ -3596,6 +3821,7 @@
         </w:rPr>
         <w:t> </w:t>
       </w:r>
+      <w:proofErr w:type="spellStart"/>
       <w:r>
         <w:rPr>
           <w:rFonts w:ascii="Consolas" w:eastAsia="Times New Roman" w:hAnsi="Consolas" w:cs="Times New Roman"/>
@@ -3623,6 +3849,7 @@
         </w:rPr>
         <w:t>reduce</w:t>
       </w:r>
+      <w:proofErr w:type="spellEnd"/>
       <w:r>
         <w:rPr>
           <w:rFonts w:ascii="Consolas" w:eastAsia="Times New Roman" w:hAnsi="Consolas" w:cs="Times New Roman"/>
@@ -3632,6 +3859,7 @@
         </w:rPr>
         <w:t> ((</w:t>
       </w:r>
+      <w:proofErr w:type="spellStart"/>
       <w:r>
         <w:rPr>
           <w:rFonts w:ascii="Consolas" w:eastAsia="Times New Roman" w:hAnsi="Consolas" w:cs="Times New Roman"/>
@@ -3659,6 +3887,7 @@
         </w:rPr>
         <w:t>b</w:t>
       </w:r>
+      <w:proofErr w:type="spellEnd"/>
       <w:r>
         <w:rPr>
           <w:rFonts w:ascii="Consolas" w:eastAsia="Times New Roman" w:hAnsi="Consolas" w:cs="Times New Roman"/>
@@ -3686,6 +3915,7 @@
         </w:rPr>
         <w:t> </w:t>
       </w:r>
+      <w:proofErr w:type="spellStart"/>
       <w:r>
         <w:rPr>
           <w:rFonts w:ascii="Consolas" w:eastAsia="Times New Roman" w:hAnsi="Consolas" w:cs="Times New Roman"/>
@@ -3713,6 +3943,7 @@
         </w:rPr>
         <w:t>b</w:t>
       </w:r>
+      <w:proofErr w:type="spellEnd"/>
       <w:r>
         <w:rPr>
           <w:rFonts w:ascii="Consolas" w:eastAsia="Times New Roman" w:hAnsi="Consolas" w:cs="Times New Roman"/>
@@ -3808,12 +4039,21 @@
           <w:szCs w:val="24"/>
         </w:rPr>
       </w:pPr>
-      <w:r>
-        <w:rPr>
-          <w:sz w:val="24"/>
-          <w:szCs w:val="24"/>
-        </w:rPr>
-        <w:t>Javascript is a high-Level(We don’t have to worry about complex stuff like memory management), object-oriented</w:t>
+      <w:proofErr w:type="spellStart"/>
+      <w:r>
+        <w:rPr>
+          <w:sz w:val="24"/>
+          <w:szCs w:val="24"/>
+        </w:rPr>
+        <w:t>Javascript</w:t>
+      </w:r>
+      <w:proofErr w:type="spellEnd"/>
+      <w:r>
+        <w:rPr>
+          <w:sz w:val="24"/>
+          <w:szCs w:val="24"/>
+        </w:rPr>
+        <w:t xml:space="preserve"> is a high-Level(We don’t have to worry about complex stuff like memory management), object-oriented</w:t>
       </w:r>
       <w:r>
         <w:rPr>
@@ -3841,8 +4081,17 @@
           <w:sz w:val="24"/>
           <w:szCs w:val="24"/>
         </w:rPr>
-        <w:t>-imperative,declarative</w:t>
-      </w:r>
+        <w:t>-</w:t>
+      </w:r>
+      <w:proofErr w:type="spellStart"/>
+      <w:r>
+        <w:rPr>
+          <w:sz w:val="24"/>
+          <w:szCs w:val="24"/>
+        </w:rPr>
+        <w:t>imperative,declarative</w:t>
+      </w:r>
+      <w:proofErr w:type="spellEnd"/>
       <w:r>
         <w:rPr>
           <w:sz w:val="24"/>
@@ -3882,7 +4131,23 @@
           <w:sz w:val="24"/>
           <w:szCs w:val="24"/>
         </w:rPr>
-        <w:t>Js- Allowsus to add dynamic effects and web applications in the browser</w:t>
+        <w:t xml:space="preserve">Js- </w:t>
+      </w:r>
+      <w:proofErr w:type="spellStart"/>
+      <w:r>
+        <w:rPr>
+          <w:sz w:val="24"/>
+          <w:szCs w:val="24"/>
+        </w:rPr>
+        <w:t>Allowsus</w:t>
+      </w:r>
+      <w:proofErr w:type="spellEnd"/>
+      <w:r>
+        <w:rPr>
+          <w:sz w:val="24"/>
+          <w:szCs w:val="24"/>
+        </w:rPr>
+        <w:t xml:space="preserve"> to add dynamic effects and web applications in the browser</w:t>
       </w:r>
     </w:p>
     <w:p>
@@ -3964,7 +4229,39 @@
           <w:sz w:val="24"/>
           <w:szCs w:val="24"/>
         </w:rPr>
-        <w:t xml:space="preserve"> Undefined(value taken by a variable that is not yet defined(‘empty value’), Null(also mean ‘empty value’, Symol(ES2015):value that is unique and cannot be changed, BigInt(ES2020):larger integers than the Number type can hold</w:t>
+        <w:t xml:space="preserve"> Undefined(value taken by a variable that is not yet defined(‘empty value’), Null(also mean ‘empty value’, </w:t>
+      </w:r>
+      <w:proofErr w:type="spellStart"/>
+      <w:r>
+        <w:rPr>
+          <w:sz w:val="24"/>
+          <w:szCs w:val="24"/>
+        </w:rPr>
+        <w:t>Symol</w:t>
+      </w:r>
+      <w:proofErr w:type="spellEnd"/>
+      <w:r>
+        <w:rPr>
+          <w:sz w:val="24"/>
+          <w:szCs w:val="24"/>
+        </w:rPr>
+        <w:t xml:space="preserve">(ES2015):value that is unique and cannot be changed, </w:t>
+      </w:r>
+      <w:proofErr w:type="spellStart"/>
+      <w:r>
+        <w:rPr>
+          <w:sz w:val="24"/>
+          <w:szCs w:val="24"/>
+        </w:rPr>
+        <w:t>BigInt</w:t>
+      </w:r>
+      <w:proofErr w:type="spellEnd"/>
+      <w:r>
+        <w:rPr>
+          <w:sz w:val="24"/>
+          <w:szCs w:val="24"/>
+        </w:rPr>
+        <w:t>(ES2020):larger integers than the Number type can hold</w:t>
       </w:r>
     </w:p>
     <w:p>
@@ -4240,14 +4537,78 @@
           <w:sz w:val="24"/>
           <w:szCs w:val="24"/>
         </w:rPr>
-        <w:t>5 Falsy values : 0, “”, undefined, null, NaN(they are converted to Boolean false)</w:t>
-      </w:r>
-      <w:r>
-        <w:rPr>
-          <w:sz w:val="24"/>
-          <w:szCs w:val="24"/>
-        </w:rPr>
-        <w:t>. Anything else is truthy(1, “sadf”, etc)</w:t>
+        <w:t xml:space="preserve">5 </w:t>
+      </w:r>
+      <w:proofErr w:type="spellStart"/>
+      <w:r>
+        <w:rPr>
+          <w:sz w:val="24"/>
+          <w:szCs w:val="24"/>
+        </w:rPr>
+        <w:t>Falsy</w:t>
+      </w:r>
+      <w:proofErr w:type="spellEnd"/>
+      <w:r>
+        <w:rPr>
+          <w:sz w:val="24"/>
+          <w:szCs w:val="24"/>
+        </w:rPr>
+        <w:t xml:space="preserve"> values : 0, “”, undefined, null, </w:t>
+      </w:r>
+      <w:proofErr w:type="spellStart"/>
+      <w:r>
+        <w:rPr>
+          <w:sz w:val="24"/>
+          <w:szCs w:val="24"/>
+        </w:rPr>
+        <w:t>NaN</w:t>
+      </w:r>
+      <w:proofErr w:type="spellEnd"/>
+      <w:r>
+        <w:rPr>
+          <w:sz w:val="24"/>
+          <w:szCs w:val="24"/>
+        </w:rPr>
+        <w:t>(they are converted to Boolean false)</w:t>
+      </w:r>
+      <w:r>
+        <w:rPr>
+          <w:sz w:val="24"/>
+          <w:szCs w:val="24"/>
+        </w:rPr>
+        <w:t>. Anything else is truthy(1, “</w:t>
+      </w:r>
+      <w:proofErr w:type="spellStart"/>
+      <w:r>
+        <w:rPr>
+          <w:sz w:val="24"/>
+          <w:szCs w:val="24"/>
+        </w:rPr>
+        <w:t>sadf</w:t>
+      </w:r>
+      <w:proofErr w:type="spellEnd"/>
+      <w:r>
+        <w:rPr>
+          <w:sz w:val="24"/>
+          <w:szCs w:val="24"/>
+        </w:rPr>
+        <w:t xml:space="preserve">”, </w:t>
+      </w:r>
+      <w:proofErr w:type="spellStart"/>
+      <w:r>
+        <w:rPr>
+          <w:sz w:val="24"/>
+          <w:szCs w:val="24"/>
+        </w:rPr>
+        <w:t>etc</w:t>
+      </w:r>
+      <w:proofErr w:type="spellEnd"/>
+      <w:r>
+        <w:rPr>
+          <w:sz w:val="24"/>
+          <w:szCs w:val="24"/>
+        </w:rPr>
+        <w:t>)</w:t>
       </w:r>
       <w:r>
         <w:rPr>
@@ -4274,7 +4635,23 @@
           <w:sz w:val="24"/>
           <w:szCs w:val="24"/>
         </w:rPr>
-        <w:t>Are used by the JS when using type coercion(implicit transforming the types-IF..else)</w:t>
+        <w:t>Are used by the JS when using type coercion(implicit transforming the types-</w:t>
+      </w:r>
+      <w:proofErr w:type="spellStart"/>
+      <w:r>
+        <w:rPr>
+          <w:sz w:val="24"/>
+          <w:szCs w:val="24"/>
+        </w:rPr>
+        <w:t>IF..else</w:t>
+      </w:r>
+      <w:proofErr w:type="spellEnd"/>
+      <w:r>
+        <w:rPr>
+          <w:sz w:val="24"/>
+          <w:szCs w:val="24"/>
+        </w:rPr>
+        <w:t>)</w:t>
       </w:r>
     </w:p>
     <w:p>
@@ -4403,7 +4780,23 @@
           <w:sz w:val="24"/>
           <w:szCs w:val="24"/>
         </w:rPr>
-        <w:t xml:space="preserve">Released in 1995(Brendan Eich-Mocha in 10 days). </w:t>
+        <w:t xml:space="preserve">Released in 1995(Brendan </w:t>
+      </w:r>
+      <w:proofErr w:type="spellStart"/>
+      <w:r>
+        <w:rPr>
+          <w:sz w:val="24"/>
+          <w:szCs w:val="24"/>
+        </w:rPr>
+        <w:t>Eich</w:t>
+      </w:r>
+      <w:proofErr w:type="spellEnd"/>
+      <w:r>
+        <w:rPr>
+          <w:sz w:val="24"/>
+          <w:szCs w:val="24"/>
+        </w:rPr>
+        <w:t xml:space="preserve">-Mocha in 10 days). </w:t>
       </w:r>
     </w:p>
     <w:p>
@@ -4423,7 +4816,23 @@
           <w:sz w:val="24"/>
           <w:szCs w:val="24"/>
         </w:rPr>
-        <w:t xml:space="preserve">1996 renamed in LiveScript(and the name JavaScript was there to marketing reasons to attract the java developers).  </w:t>
+        <w:t xml:space="preserve">1996 renamed in </w:t>
+      </w:r>
+      <w:proofErr w:type="spellStart"/>
+      <w:r>
+        <w:rPr>
+          <w:sz w:val="24"/>
+          <w:szCs w:val="24"/>
+        </w:rPr>
+        <w:t>LiveScript</w:t>
+      </w:r>
+      <w:proofErr w:type="spellEnd"/>
+      <w:r>
+        <w:rPr>
+          <w:sz w:val="24"/>
+          <w:szCs w:val="24"/>
+        </w:rPr>
+        <w:t xml:space="preserve">(and the name JavaScript was there to marketing reasons to attract the java developers).  </w:t>
       </w:r>
     </w:p>
     <w:p>
@@ -4443,7 +4852,23 @@
           <w:sz w:val="24"/>
           <w:szCs w:val="24"/>
         </w:rPr>
-        <w:t>In 1996 Microsoft launched IE, copying JavaScript from Netscape and caling it J</w:t>
+        <w:t xml:space="preserve">In 1996 Microsoft launched IE, copying JavaScript from Netscape and </w:t>
+      </w:r>
+      <w:proofErr w:type="spellStart"/>
+      <w:r>
+        <w:rPr>
+          <w:sz w:val="24"/>
+          <w:szCs w:val="24"/>
+        </w:rPr>
+        <w:t>caling</w:t>
+      </w:r>
+      <w:proofErr w:type="spellEnd"/>
+      <w:r>
+        <w:rPr>
+          <w:sz w:val="24"/>
+          <w:szCs w:val="24"/>
+        </w:rPr>
+        <w:t xml:space="preserve"> it J</w:t>
       </w:r>
       <w:r>
         <w:rPr>
@@ -4594,7 +5019,23 @@
           <w:sz w:val="24"/>
           <w:szCs w:val="24"/>
         </w:rPr>
-        <w:t>It has backwards compatibility:Don’t break the web(from 2020 works on 1997)</w:t>
+        <w:t xml:space="preserve">It has backwards </w:t>
+      </w:r>
+      <w:proofErr w:type="spellStart"/>
+      <w:r>
+        <w:rPr>
+          <w:sz w:val="24"/>
+          <w:szCs w:val="24"/>
+        </w:rPr>
+        <w:t>compatibility:Don’t</w:t>
+      </w:r>
+      <w:proofErr w:type="spellEnd"/>
+      <w:r>
+        <w:rPr>
+          <w:sz w:val="24"/>
+          <w:szCs w:val="24"/>
+        </w:rPr>
+        <w:t xml:space="preserve"> break the web(from 2020 works on 1997)</w:t>
       </w:r>
     </w:p>
     <w:p>
@@ -4694,8 +5135,17 @@
           <w:sz w:val="24"/>
           <w:szCs w:val="24"/>
         </w:rPr>
-        <w:t>There are some old bugs but it made to work around in modern javascript</w:t>
-      </w:r>
+        <w:t xml:space="preserve">There are some old bugs but it made to work around in modern </w:t>
+      </w:r>
+      <w:proofErr w:type="spellStart"/>
+      <w:r>
+        <w:rPr>
+          <w:sz w:val="24"/>
+          <w:szCs w:val="24"/>
+        </w:rPr>
+        <w:t>javascript</w:t>
+      </w:r>
+      <w:proofErr w:type="spellEnd"/>
     </w:p>
     <w:p>
       <w:pPr>
@@ -4728,8 +5178,17 @@
           <w:sz w:val="24"/>
           <w:szCs w:val="24"/>
         </w:rPr>
-        <w:t xml:space="preserve"> build forever woking</w:t>
-      </w:r>
+        <w:t xml:space="preserve"> build forever </w:t>
+      </w:r>
+      <w:proofErr w:type="spellStart"/>
+      <w:r>
+        <w:rPr>
+          <w:sz w:val="24"/>
+          <w:szCs w:val="24"/>
+        </w:rPr>
+        <w:t>woking</w:t>
+      </w:r>
+      <w:proofErr w:type="spellEnd"/>
     </w:p>
     <w:p>
       <w:pPr>
@@ -4748,7 +5207,23 @@
           <w:sz w:val="24"/>
           <w:szCs w:val="24"/>
         </w:rPr>
-        <w:t>What you can build with it? Fontend, Backend, Mobile</w:t>
+        <w:t xml:space="preserve">What you can build with it? </w:t>
+      </w:r>
+      <w:proofErr w:type="spellStart"/>
+      <w:r>
+        <w:rPr>
+          <w:sz w:val="24"/>
+          <w:szCs w:val="24"/>
+        </w:rPr>
+        <w:t>Fontend</w:t>
+      </w:r>
+      <w:proofErr w:type="spellEnd"/>
+      <w:r>
+        <w:rPr>
+          <w:sz w:val="24"/>
+          <w:szCs w:val="24"/>
+        </w:rPr>
+        <w:t>, Backend, Mobile</w:t>
       </w:r>
       <w:r>
         <w:rPr>
@@ -4795,7 +5270,39 @@
           <w:sz w:val="24"/>
           <w:szCs w:val="24"/>
         </w:rPr>
-        <w:t>During production: Use Babel to transpile and polyfill your code(converting back to ES5 to ensure browser compatibility for all users)</w:t>
+        <w:t xml:space="preserve">During production: Use Babel to </w:t>
+      </w:r>
+      <w:proofErr w:type="spellStart"/>
+      <w:r>
+        <w:rPr>
+          <w:sz w:val="24"/>
+          <w:szCs w:val="24"/>
+        </w:rPr>
+        <w:t>transpile</w:t>
+      </w:r>
+      <w:proofErr w:type="spellEnd"/>
+      <w:r>
+        <w:rPr>
+          <w:sz w:val="24"/>
+          <w:szCs w:val="24"/>
+        </w:rPr>
+        <w:t xml:space="preserve"> and </w:t>
+      </w:r>
+      <w:proofErr w:type="spellStart"/>
+      <w:r>
+        <w:rPr>
+          <w:sz w:val="24"/>
+          <w:szCs w:val="24"/>
+        </w:rPr>
+        <w:t>polyfill</w:t>
+      </w:r>
+      <w:proofErr w:type="spellEnd"/>
+      <w:r>
+        <w:rPr>
+          <w:sz w:val="24"/>
+          <w:szCs w:val="24"/>
+        </w:rPr>
+        <w:t xml:space="preserve"> your code(converting back to ES5 to ensure browser compatibility for all users)</w:t>
       </w:r>
     </w:p>
     <w:p>
@@ -4835,8 +5342,33 @@
           <w:sz w:val="24"/>
           <w:szCs w:val="24"/>
         </w:rPr>
-        <w:t>ES6/ES2015-ES2020: ES6+ =&gt; Well supported in all modern browsers; No Support in older browsers; Can use most features in production with transpiling and plyfilling</w:t>
-      </w:r>
+        <w:t xml:space="preserve">ES6/ES2015-ES2020: ES6+ =&gt; Well supported in all modern browsers; No Support in older browsers; Can use most features in production with </w:t>
+      </w:r>
+      <w:proofErr w:type="spellStart"/>
+      <w:r>
+        <w:rPr>
+          <w:sz w:val="24"/>
+          <w:szCs w:val="24"/>
+        </w:rPr>
+        <w:t>transpiling</w:t>
+      </w:r>
+      <w:proofErr w:type="spellEnd"/>
+      <w:r>
+        <w:rPr>
+          <w:sz w:val="24"/>
+          <w:szCs w:val="24"/>
+        </w:rPr>
+        <w:t xml:space="preserve"> and </w:t>
+      </w:r>
+      <w:proofErr w:type="spellStart"/>
+      <w:r>
+        <w:rPr>
+          <w:sz w:val="24"/>
+          <w:szCs w:val="24"/>
+        </w:rPr>
+        <w:t>plyfilling</w:t>
+      </w:r>
+      <w:proofErr w:type="spellEnd"/>
     </w:p>
     <w:p>
       <w:pPr>
@@ -4855,7 +5387,47 @@
           <w:sz w:val="24"/>
           <w:szCs w:val="24"/>
         </w:rPr>
-        <w:t>ES20201- ** : ESNext: Future versions of the language (new feature proposal that reach Stage4). Can already use some features in production with transpiling and p</w:t>
+        <w:t xml:space="preserve">ES20201- ** : </w:t>
+      </w:r>
+      <w:proofErr w:type="spellStart"/>
+      <w:r>
+        <w:rPr>
+          <w:sz w:val="24"/>
+          <w:szCs w:val="24"/>
+        </w:rPr>
+        <w:t>ESNext</w:t>
+      </w:r>
+      <w:proofErr w:type="spellEnd"/>
+      <w:r>
+        <w:rPr>
+          <w:sz w:val="24"/>
+          <w:szCs w:val="24"/>
+        </w:rPr>
+        <w:t xml:space="preserve">: Future versions of the language (new feature proposal that reach Stage4). Can already use some features in production with </w:t>
+      </w:r>
+      <w:proofErr w:type="spellStart"/>
+      <w:r>
+        <w:rPr>
+          <w:sz w:val="24"/>
+          <w:szCs w:val="24"/>
+        </w:rPr>
+        <w:t>transpiling</w:t>
+      </w:r>
+      <w:proofErr w:type="spellEnd"/>
+      <w:r>
+        <w:rPr>
+          <w:sz w:val="24"/>
+          <w:szCs w:val="24"/>
+        </w:rPr>
+        <w:t xml:space="preserve"> and </w:t>
+      </w:r>
+      <w:proofErr w:type="spellStart"/>
+      <w:r>
+        <w:rPr>
+          <w:sz w:val="24"/>
+          <w:szCs w:val="24"/>
+        </w:rPr>
+        <w:t>p</w:t>
       </w:r>
       <w:r>
         <w:rPr>
@@ -4869,7 +5441,15 @@
           <w:sz w:val="24"/>
           <w:szCs w:val="24"/>
         </w:rPr>
-        <w:t>lyfilling.</w:t>
+        <w:t>lyfilling</w:t>
+      </w:r>
+      <w:proofErr w:type="spellEnd"/>
+      <w:r>
+        <w:rPr>
+          <w:sz w:val="24"/>
+          <w:szCs w:val="24"/>
+        </w:rPr>
+        <w:t>.</w:t>
       </w:r>
     </w:p>
     <w:p>
@@ -4889,7 +5469,39 @@
           <w:sz w:val="24"/>
           <w:szCs w:val="24"/>
         </w:rPr>
-        <w:t>Functions in JS are values: Function declaration (func name(name){return name}) and Function expression(name = func(name){return name;}</w:t>
+        <w:t>Functions in JS are values: Function declaration (</w:t>
+      </w:r>
+      <w:proofErr w:type="spellStart"/>
+      <w:r>
+        <w:rPr>
+          <w:sz w:val="24"/>
+          <w:szCs w:val="24"/>
+        </w:rPr>
+        <w:t>func</w:t>
+      </w:r>
+      <w:proofErr w:type="spellEnd"/>
+      <w:r>
+        <w:rPr>
+          <w:sz w:val="24"/>
+          <w:szCs w:val="24"/>
+        </w:rPr>
+        <w:t xml:space="preserve"> name(name){return name}) and Function expression(name = </w:t>
+      </w:r>
+      <w:proofErr w:type="spellStart"/>
+      <w:r>
+        <w:rPr>
+          <w:sz w:val="24"/>
+          <w:szCs w:val="24"/>
+        </w:rPr>
+        <w:t>func</w:t>
+      </w:r>
+      <w:proofErr w:type="spellEnd"/>
+      <w:r>
+        <w:rPr>
+          <w:sz w:val="24"/>
+          <w:szCs w:val="24"/>
+        </w:rPr>
+        <w:t>(name){return name;}</w:t>
       </w:r>
       <w:r>
         <w:rPr>
@@ -4930,8 +5542,19 @@
           <w:sz w:val="24"/>
           <w:szCs w:val="24"/>
         </w:rPr>
-        <w:t xml:space="preserve"> with the same sintax</w:t>
-      </w:r>
+        <w:t xml:space="preserve"> with the same </w:t>
+      </w:r>
+      <w:proofErr w:type="spellStart"/>
+      <w:r>
+        <w:rPr>
+          <w:b/>
+          <w:bCs/>
+          <w:sz w:val="24"/>
+          <w:szCs w:val="24"/>
+        </w:rPr>
+        <w:t>sintax</w:t>
+      </w:r>
+      <w:proofErr w:type="spellEnd"/>
       <w:r>
         <w:rPr>
           <w:b/>
@@ -4959,7 +5582,23 @@
           <w:sz w:val="24"/>
           <w:szCs w:val="24"/>
         </w:rPr>
-        <w:t>Arrow function used primarly for one line functions:</w:t>
+        <w:t xml:space="preserve">Arrow function used </w:t>
+      </w:r>
+      <w:proofErr w:type="spellStart"/>
+      <w:r>
+        <w:rPr>
+          <w:sz w:val="24"/>
+          <w:szCs w:val="24"/>
+        </w:rPr>
+        <w:t>primarly</w:t>
+      </w:r>
+      <w:proofErr w:type="spellEnd"/>
+      <w:r>
+        <w:rPr>
+          <w:sz w:val="24"/>
+          <w:szCs w:val="24"/>
+        </w:rPr>
+        <w:t xml:space="preserve"> for one line functions:</w:t>
       </w:r>
       <w:r>
         <w:t xml:space="preserve"> </w:t>
@@ -4969,7 +5608,39 @@
           <w:sz w:val="24"/>
           <w:szCs w:val="24"/>
         </w:rPr>
-        <w:t>const calcAge3 = birthYear =&gt; 2037 - birthYear;</w:t>
+        <w:t xml:space="preserve">const calcAge3 = </w:t>
+      </w:r>
+      <w:proofErr w:type="spellStart"/>
+      <w:r>
+        <w:rPr>
+          <w:sz w:val="24"/>
+          <w:szCs w:val="24"/>
+        </w:rPr>
+        <w:t>birthYear</w:t>
+      </w:r>
+      <w:proofErr w:type="spellEnd"/>
+      <w:r>
+        <w:rPr>
+          <w:sz w:val="24"/>
+          <w:szCs w:val="24"/>
+        </w:rPr>
+        <w:t xml:space="preserve"> =&gt; 2037 - </w:t>
+      </w:r>
+      <w:proofErr w:type="spellStart"/>
+      <w:r>
+        <w:rPr>
+          <w:sz w:val="24"/>
+          <w:szCs w:val="24"/>
+        </w:rPr>
+        <w:t>birthYear</w:t>
+      </w:r>
+      <w:proofErr w:type="spellEnd"/>
+      <w:r>
+        <w:rPr>
+          <w:sz w:val="24"/>
+          <w:szCs w:val="24"/>
+        </w:rPr>
+        <w:t>;</w:t>
       </w:r>
       <w:r>
         <w:rPr>
@@ -5031,8 +5702,17 @@
           <w:sz w:val="24"/>
           <w:szCs w:val="24"/>
         </w:rPr>
-        <w:t>Functions are values in javascript</w:t>
-      </w:r>
+        <w:t xml:space="preserve">Functions are values in </w:t>
+      </w:r>
+      <w:proofErr w:type="spellStart"/>
+      <w:r>
+        <w:rPr>
+          <w:sz w:val="24"/>
+          <w:szCs w:val="24"/>
+        </w:rPr>
+        <w:t>javascript</w:t>
+      </w:r>
+      <w:proofErr w:type="spellEnd"/>
     </w:p>
     <w:p>
       <w:pPr>
@@ -5071,7 +5751,23 @@
           <w:sz w:val="24"/>
           <w:szCs w:val="24"/>
         </w:rPr>
-        <w:t>4 Stepps to solve any problem: 1. Make sure you 100% understand the problem. Ask the right questions to get a clear picture of  the problem.</w:t>
+        <w:t xml:space="preserve">4 </w:t>
+      </w:r>
+      <w:proofErr w:type="spellStart"/>
+      <w:r>
+        <w:rPr>
+          <w:sz w:val="24"/>
+          <w:szCs w:val="24"/>
+        </w:rPr>
+        <w:t>Stepps</w:t>
+      </w:r>
+      <w:proofErr w:type="spellEnd"/>
+      <w:r>
+        <w:rPr>
+          <w:sz w:val="24"/>
+          <w:szCs w:val="24"/>
+        </w:rPr>
+        <w:t xml:space="preserve"> to solve any problem: 1. Make sure you 100% understand the problem. Ask the right questions to get a clear picture of  the problem.</w:t>
       </w:r>
     </w:p>
     <w:p>
@@ -5150,7 +5846,23 @@
           <w:szCs w:val="24"/>
         </w:rPr>
         <w:lastRenderedPageBreak/>
-        <w:t>DOM manipulation: Document Object Model: Structured representation of HTML documents. Allows javascript to access HTML elements and styles to manipulate them</w:t>
+        <w:t xml:space="preserve">DOM manipulation: Document Object Model: Structured representation of HTML documents. Allows </w:t>
+      </w:r>
+      <w:proofErr w:type="spellStart"/>
+      <w:r>
+        <w:rPr>
+          <w:sz w:val="24"/>
+          <w:szCs w:val="24"/>
+        </w:rPr>
+        <w:t>javascript</w:t>
+      </w:r>
+      <w:proofErr w:type="spellEnd"/>
+      <w:r>
+        <w:rPr>
+          <w:sz w:val="24"/>
+          <w:szCs w:val="24"/>
+        </w:rPr>
+        <w:t xml:space="preserve"> to access HTML elements and styles to manipulate them</w:t>
       </w:r>
     </w:p>
     <w:p>
@@ -5242,8 +5954,17 @@
           <w:sz w:val="24"/>
           <w:szCs w:val="24"/>
         </w:rPr>
-        <w:t>DOM Methods and properties is a library available through the API implemented by the Web Browesers</w:t>
-      </w:r>
+        <w:t xml:space="preserve">DOM Methods and properties is a library available through the API implemented by the Web </w:t>
+      </w:r>
+      <w:proofErr w:type="spellStart"/>
+      <w:r>
+        <w:rPr>
+          <w:sz w:val="24"/>
+          <w:szCs w:val="24"/>
+        </w:rPr>
+        <w:t>Browesers</w:t>
+      </w:r>
+      <w:proofErr w:type="spellEnd"/>
       <w:r>
         <w:rPr>
           <w:sz w:val="24"/>
@@ -5291,6 +6012,7 @@
           <w:szCs w:val="24"/>
         </w:rPr>
       </w:pPr>
+      <w:proofErr w:type="spellStart"/>
       <w:r>
         <w:rPr>
           <w:sz w:val="24"/>
@@ -5303,7 +6025,15 @@
           <w:sz w:val="24"/>
           <w:szCs w:val="24"/>
         </w:rPr>
-        <w:t>he style property is added as an inline style</w:t>
+        <w:t>he</w:t>
+      </w:r>
+      <w:proofErr w:type="spellEnd"/>
+      <w:r>
+        <w:rPr>
+          <w:sz w:val="24"/>
+          <w:szCs w:val="24"/>
+        </w:rPr>
+        <w:t xml:space="preserve"> style property is added as an inline style</w:t>
       </w:r>
       <w:r>
         <w:rPr>
@@ -5317,7 +6047,23 @@
           <w:sz w:val="24"/>
           <w:szCs w:val="24"/>
         </w:rPr>
-        <w:t>he property in css need to be with camel naming</w:t>
+        <w:t xml:space="preserve">he property in </w:t>
+      </w:r>
+      <w:proofErr w:type="spellStart"/>
+      <w:r>
+        <w:rPr>
+          <w:sz w:val="24"/>
+          <w:szCs w:val="24"/>
+        </w:rPr>
+        <w:t>css</w:t>
+      </w:r>
+      <w:proofErr w:type="spellEnd"/>
+      <w:r>
+        <w:rPr>
+          <w:sz w:val="24"/>
+          <w:szCs w:val="24"/>
+        </w:rPr>
+        <w:t xml:space="preserve"> need to be with camel naming</w:t>
       </w:r>
     </w:p>
     <w:p>
@@ -5383,12 +6129,21 @@
           <w:szCs w:val="24"/>
         </w:rPr>
       </w:pPr>
-      <w:r>
-        <w:rPr>
-          <w:sz w:val="24"/>
-          <w:szCs w:val="24"/>
-        </w:rPr>
-        <w:t xml:space="preserve">Javascript is a </w:t>
+      <w:proofErr w:type="spellStart"/>
+      <w:r>
+        <w:rPr>
+          <w:sz w:val="24"/>
+          <w:szCs w:val="24"/>
+        </w:rPr>
+        <w:t>Javascript</w:t>
+      </w:r>
+      <w:proofErr w:type="spellEnd"/>
+      <w:r>
+        <w:rPr>
+          <w:sz w:val="24"/>
+          <w:szCs w:val="24"/>
+        </w:rPr>
+        <w:t xml:space="preserve"> is a </w:t>
       </w:r>
       <w:r>
         <w:rPr>
@@ -5563,7 +6318,23 @@
           <w:sz w:val="24"/>
           <w:szCs w:val="24"/>
         </w:rPr>
-        <w:t>High-level the programmer don’t worry about creatin variables in memory(abstractization) vs low-level (C project) which are potentially faster;</w:t>
+        <w:t>High-level the programmer don’t worry about creatin variables in memory(</w:t>
+      </w:r>
+      <w:proofErr w:type="spellStart"/>
+      <w:r>
+        <w:rPr>
+          <w:sz w:val="24"/>
+          <w:szCs w:val="24"/>
+        </w:rPr>
+        <w:t>abstractization</w:t>
+      </w:r>
+      <w:proofErr w:type="spellEnd"/>
+      <w:r>
+        <w:rPr>
+          <w:sz w:val="24"/>
+          <w:szCs w:val="24"/>
+        </w:rPr>
+        <w:t>) vs low-level (C project) which are potentially faster;</w:t>
       </w:r>
     </w:p>
     <w:p>
@@ -5585,14 +6356,46 @@
           <w:sz w:val="24"/>
           <w:szCs w:val="24"/>
         </w:rPr>
-        <w:t>Paradigm is an approach and mindset of structuring code, which will direct your coding style and technique: Procedural programming, Object-oriented programming(OOP), Functional programming(FP). Javascript have all that paradigms.</w:t>
-      </w:r>
-      <w:r>
-        <w:rPr>
-          <w:sz w:val="24"/>
-          <w:szCs w:val="24"/>
-        </w:rPr>
-        <w:t xml:space="preserve"> Javascript is very flexible</w:t>
+        <w:t xml:space="preserve">Paradigm is an approach and mindset of structuring code, which will direct your coding style and technique: Procedural programming, Object-oriented programming(OOP), Functional programming(FP). </w:t>
+      </w:r>
+      <w:proofErr w:type="spellStart"/>
+      <w:r>
+        <w:rPr>
+          <w:sz w:val="24"/>
+          <w:szCs w:val="24"/>
+        </w:rPr>
+        <w:t>Javascript</w:t>
+      </w:r>
+      <w:proofErr w:type="spellEnd"/>
+      <w:r>
+        <w:rPr>
+          <w:sz w:val="24"/>
+          <w:szCs w:val="24"/>
+        </w:rPr>
+        <w:t xml:space="preserve"> have all that paradigms.</w:t>
+      </w:r>
+      <w:r>
+        <w:rPr>
+          <w:sz w:val="24"/>
+          <w:szCs w:val="24"/>
+        </w:rPr>
+        <w:t xml:space="preserve"> </w:t>
+      </w:r>
+      <w:proofErr w:type="spellStart"/>
+      <w:r>
+        <w:rPr>
+          <w:sz w:val="24"/>
+          <w:szCs w:val="24"/>
+        </w:rPr>
+        <w:t>Javascript</w:t>
+      </w:r>
+      <w:proofErr w:type="spellEnd"/>
+      <w:r>
+        <w:rPr>
+          <w:sz w:val="24"/>
+          <w:szCs w:val="24"/>
+        </w:rPr>
+        <w:t xml:space="preserve"> is very flexible</w:t>
       </w:r>
     </w:p>
     <w:p>
@@ -5672,7 +6475,39 @@
           <w:sz w:val="24"/>
           <w:szCs w:val="24"/>
         </w:rPr>
-        <w:t>Concurrency model: hot the JavaScript engine handles multiple taks happening at the same time. Why do we need that? Javascript runs in one single thread, so it can only do one thing at a time. So what about a long-running task? Sounds like it would block the single thread. However, we want non-blocking behavior! How do we achieve that? By using an event loop: takes long running tasks, executes them in the “background”, and puts them back in the main thread once they are finished.</w:t>
+        <w:t xml:space="preserve">Concurrency model: hot the JavaScript engine handles multiple </w:t>
+      </w:r>
+      <w:proofErr w:type="spellStart"/>
+      <w:r>
+        <w:rPr>
+          <w:sz w:val="24"/>
+          <w:szCs w:val="24"/>
+        </w:rPr>
+        <w:t>taks</w:t>
+      </w:r>
+      <w:proofErr w:type="spellEnd"/>
+      <w:r>
+        <w:rPr>
+          <w:sz w:val="24"/>
+          <w:szCs w:val="24"/>
+        </w:rPr>
+        <w:t xml:space="preserve"> happening at the same time. Why do we need that? </w:t>
+      </w:r>
+      <w:proofErr w:type="spellStart"/>
+      <w:r>
+        <w:rPr>
+          <w:sz w:val="24"/>
+          <w:szCs w:val="24"/>
+        </w:rPr>
+        <w:t>Javascript</w:t>
+      </w:r>
+      <w:proofErr w:type="spellEnd"/>
+      <w:r>
+        <w:rPr>
+          <w:sz w:val="24"/>
+          <w:szCs w:val="24"/>
+        </w:rPr>
+        <w:t xml:space="preserve"> runs in one single thread, so it can only do one thing at a time. So what about a long-running task? Sounds like it would block the single thread. However, we want non-blocking behavior! How do we achieve that? By using an event loop: takes long running tasks, executes them in the “background”, and puts them back in the main thread once they are finished.</w:t>
       </w:r>
     </w:p>
     <w:p>
@@ -5695,7 +6530,55 @@
           <w:szCs w:val="24"/>
         </w:rPr>
         <w:lastRenderedPageBreak/>
-        <w:t>What is a javascipt engine? It is a program that executes javascript code. Example : V8 Engine empower google and nodeJS. Each browser have its own engine.</w:t>
+        <w:t xml:space="preserve">What is a </w:t>
+      </w:r>
+      <w:proofErr w:type="spellStart"/>
+      <w:r>
+        <w:rPr>
+          <w:sz w:val="24"/>
+          <w:szCs w:val="24"/>
+        </w:rPr>
+        <w:t>javascipt</w:t>
+      </w:r>
+      <w:proofErr w:type="spellEnd"/>
+      <w:r>
+        <w:rPr>
+          <w:sz w:val="24"/>
+          <w:szCs w:val="24"/>
+        </w:rPr>
+        <w:t xml:space="preserve"> engine? It is a program that executes </w:t>
+      </w:r>
+      <w:proofErr w:type="spellStart"/>
+      <w:r>
+        <w:rPr>
+          <w:sz w:val="24"/>
+          <w:szCs w:val="24"/>
+        </w:rPr>
+        <w:t>javascript</w:t>
+      </w:r>
+      <w:proofErr w:type="spellEnd"/>
+      <w:r>
+        <w:rPr>
+          <w:sz w:val="24"/>
+          <w:szCs w:val="24"/>
+        </w:rPr>
+        <w:t xml:space="preserve"> code. Example : V8 Engine empower google and </w:t>
+      </w:r>
+      <w:proofErr w:type="spellStart"/>
+      <w:r>
+        <w:rPr>
+          <w:sz w:val="24"/>
+          <w:szCs w:val="24"/>
+        </w:rPr>
+        <w:t>nodeJS</w:t>
+      </w:r>
+      <w:proofErr w:type="spellEnd"/>
+      <w:r>
+        <w:rPr>
+          <w:sz w:val="24"/>
+          <w:szCs w:val="24"/>
+        </w:rPr>
+        <w:t>. Each browser have its own engine.</w:t>
       </w:r>
     </w:p>
     <w:p>
@@ -5748,12 +6631,21 @@
           <w:szCs w:val="24"/>
         </w:rPr>
       </w:pPr>
-      <w:r>
-        <w:rPr>
-          <w:sz w:val="24"/>
-          <w:szCs w:val="24"/>
-        </w:rPr>
-        <w:t>Compilation:Entire code is converted into machine code at once, and written to a binary file that can be executed by a computer. (java, desktop application etc.)</w:t>
+      <w:proofErr w:type="spellStart"/>
+      <w:r>
+        <w:rPr>
+          <w:sz w:val="24"/>
+          <w:szCs w:val="24"/>
+        </w:rPr>
+        <w:t>Compilation:Entire</w:t>
+      </w:r>
+      <w:proofErr w:type="spellEnd"/>
+      <w:r>
+        <w:rPr>
+          <w:sz w:val="24"/>
+          <w:szCs w:val="24"/>
+        </w:rPr>
+        <w:t xml:space="preserve"> code is converted into machine code at once, and written to a binary file that can be executed by a computer. (java, desktop application etc.)</w:t>
       </w:r>
     </w:p>
     <w:p>
@@ -5775,7 +6667,23 @@
           <w:sz w:val="24"/>
           <w:szCs w:val="24"/>
         </w:rPr>
-        <w:t>Interpretation: Interpreter runs through the source code and executes it line by line.(old javascript)</w:t>
+        <w:t xml:space="preserve">Interpretation: Interpreter runs through the source code and executes it line by line.(old </w:t>
+      </w:r>
+      <w:proofErr w:type="spellStart"/>
+      <w:r>
+        <w:rPr>
+          <w:sz w:val="24"/>
+          <w:szCs w:val="24"/>
+        </w:rPr>
+        <w:t>javascript</w:t>
+      </w:r>
+      <w:proofErr w:type="spellEnd"/>
+      <w:r>
+        <w:rPr>
+          <w:sz w:val="24"/>
+          <w:szCs w:val="24"/>
+        </w:rPr>
+        <w:t>)</w:t>
       </w:r>
     </w:p>
     <w:p>
@@ -5806,7 +6714,23 @@
           <w:sz w:val="24"/>
           <w:szCs w:val="24"/>
         </w:rPr>
-        <w:t>Entire code is converted into machine code at  once, then executed immediatle. (</w:t>
+        <w:t xml:space="preserve">Entire code is converted into machine code at  once, then executed </w:t>
+      </w:r>
+      <w:proofErr w:type="spellStart"/>
+      <w:r>
+        <w:rPr>
+          <w:sz w:val="24"/>
+          <w:szCs w:val="24"/>
+        </w:rPr>
+        <w:t>immediatle</w:t>
+      </w:r>
+      <w:proofErr w:type="spellEnd"/>
+      <w:r>
+        <w:rPr>
+          <w:sz w:val="24"/>
+          <w:szCs w:val="24"/>
+        </w:rPr>
+        <w:t>. (</w:t>
       </w:r>
       <w:r>
         <w:rPr>
@@ -5815,8 +6739,19 @@
           <w:sz w:val="24"/>
           <w:szCs w:val="24"/>
         </w:rPr>
-        <w:t>modern javascript</w:t>
-      </w:r>
+        <w:t xml:space="preserve">modern </w:t>
+      </w:r>
+      <w:proofErr w:type="spellStart"/>
+      <w:r>
+        <w:rPr>
+          <w:b/>
+          <w:bCs/>
+          <w:sz w:val="24"/>
+          <w:szCs w:val="24"/>
+        </w:rPr>
+        <w:t>javascript</w:t>
+      </w:r>
+      <w:proofErr w:type="spellEnd"/>
       <w:r>
         <w:rPr>
           <w:sz w:val="24"/>
@@ -5844,7 +6779,23 @@
           <w:sz w:val="24"/>
           <w:szCs w:val="24"/>
         </w:rPr>
-        <w:t>Modern just-in-time compilation of javascript: Parsing</w:t>
+        <w:t xml:space="preserve">Modern just-in-time compilation of </w:t>
+      </w:r>
+      <w:proofErr w:type="spellStart"/>
+      <w:r>
+        <w:rPr>
+          <w:sz w:val="24"/>
+          <w:szCs w:val="24"/>
+        </w:rPr>
+        <w:t>javascript</w:t>
+      </w:r>
+      <w:proofErr w:type="spellEnd"/>
+      <w:r>
+        <w:rPr>
+          <w:sz w:val="24"/>
+          <w:szCs w:val="24"/>
+        </w:rPr>
+        <w:t>: Parsing</w:t>
       </w:r>
       <w:r>
         <w:rPr>
@@ -5896,12 +6847,37 @@
           <w:szCs w:val="24"/>
         </w:rPr>
       </w:pPr>
-      <w:r>
-        <w:rPr>
-          <w:sz w:val="24"/>
-          <w:szCs w:val="24"/>
-        </w:rPr>
-        <w:t>Javascript runtime composition: JS engine(with HEAP and CALL STACK), Web APIs(DOM ,timers, Fetch API etc) functionalities provided to the engine, accessible on global window object. CALLBACK QUEUE -&gt; callback functions from DOM event listener( event functions). The callba</w:t>
+      <w:proofErr w:type="spellStart"/>
+      <w:r>
+        <w:rPr>
+          <w:sz w:val="24"/>
+          <w:szCs w:val="24"/>
+        </w:rPr>
+        <w:t>Javascript</w:t>
+      </w:r>
+      <w:proofErr w:type="spellEnd"/>
+      <w:r>
+        <w:rPr>
+          <w:sz w:val="24"/>
+          <w:szCs w:val="24"/>
+        </w:rPr>
+        <w:t xml:space="preserve"> runtime composition: JS engine(with HEAP and CALL STACK), Web APIs(DOM ,timers, Fetch API </w:t>
+      </w:r>
+      <w:proofErr w:type="spellStart"/>
+      <w:r>
+        <w:rPr>
+          <w:sz w:val="24"/>
+          <w:szCs w:val="24"/>
+        </w:rPr>
+        <w:t>etc</w:t>
+      </w:r>
+      <w:proofErr w:type="spellEnd"/>
+      <w:r>
+        <w:rPr>
+          <w:sz w:val="24"/>
+          <w:szCs w:val="24"/>
+        </w:rPr>
+        <w:t>) functionalities provided to the engine, accessible on global window object. CALLBACK QUEUE -&gt; callback functions from DOM event listener( event functions). The callba</w:t>
       </w:r>
       <w:r>
         <w:rPr>
@@ -5944,23 +6920,71 @@
           <w:sz w:val="24"/>
           <w:szCs w:val="24"/>
         </w:rPr>
-        <w:t xml:space="preserve">What is an execution context? Environment in which a piece of JavaScript is executed. Stores all the necessary information for some code to be executed. (pizza box is the execution context, the pizza is the javascript code , and the fork and bill are the helpers so that javascript code to be executed). </w:t>
-      </w:r>
-    </w:p>
-    <w:p>
-      <w:pPr>
-        <w:pStyle w:val="ListParagraph"/>
-        <w:rPr>
-          <w:sz w:val="24"/>
-          <w:szCs w:val="24"/>
-        </w:rPr>
-      </w:pPr>
-      <w:r>
-        <w:rPr>
-          <w:sz w:val="24"/>
-          <w:szCs w:val="24"/>
-        </w:rPr>
-        <w:t>After compilation the code is executed top-down. After compilation -&gt; Creation of gloval execution context(for top-level code)</w:t>
+        <w:t xml:space="preserve">What is an execution context? Environment in which a piece of JavaScript is executed. Stores all the necessary information for some code to be executed. (pizza box is the execution context, the pizza is the </w:t>
+      </w:r>
+      <w:proofErr w:type="spellStart"/>
+      <w:r>
+        <w:rPr>
+          <w:sz w:val="24"/>
+          <w:szCs w:val="24"/>
+        </w:rPr>
+        <w:t>javascript</w:t>
+      </w:r>
+      <w:proofErr w:type="spellEnd"/>
+      <w:r>
+        <w:rPr>
+          <w:sz w:val="24"/>
+          <w:szCs w:val="24"/>
+        </w:rPr>
+        <w:t xml:space="preserve"> code , and the fork and bill are the helpers so that </w:t>
+      </w:r>
+      <w:proofErr w:type="spellStart"/>
+      <w:r>
+        <w:rPr>
+          <w:sz w:val="24"/>
+          <w:szCs w:val="24"/>
+        </w:rPr>
+        <w:t>javascript</w:t>
+      </w:r>
+      <w:proofErr w:type="spellEnd"/>
+      <w:r>
+        <w:rPr>
+          <w:sz w:val="24"/>
+          <w:szCs w:val="24"/>
+        </w:rPr>
+        <w:t xml:space="preserve"> code to be executed). </w:t>
+      </w:r>
+    </w:p>
+    <w:p>
+      <w:pPr>
+        <w:pStyle w:val="ListParagraph"/>
+        <w:rPr>
+          <w:sz w:val="24"/>
+          <w:szCs w:val="24"/>
+        </w:rPr>
+      </w:pPr>
+      <w:r>
+        <w:rPr>
+          <w:sz w:val="24"/>
+          <w:szCs w:val="24"/>
+        </w:rPr>
+        <w:t xml:space="preserve">After compilation the code is executed top-down. After compilation -&gt; Creation of </w:t>
+      </w:r>
+      <w:proofErr w:type="spellStart"/>
+      <w:r>
+        <w:rPr>
+          <w:sz w:val="24"/>
+          <w:szCs w:val="24"/>
+        </w:rPr>
+        <w:t>gloval</w:t>
+      </w:r>
+      <w:proofErr w:type="spellEnd"/>
+      <w:r>
+        <w:rPr>
+          <w:sz w:val="24"/>
+          <w:szCs w:val="24"/>
+        </w:rPr>
+        <w:t xml:space="preserve"> execution context(for top-level code)</w:t>
       </w:r>
       <w:r>
         <w:rPr>
@@ -6075,7 +7099,23 @@
           <w:sz w:val="24"/>
           <w:szCs w:val="24"/>
         </w:rPr>
-        <w:t xml:space="preserve">The javascript code is executed in call stack. The principle is LIFO. The functions , variables are pushed on the call stack on top on each other and after they are finished </w:t>
+        <w:t xml:space="preserve">The </w:t>
+      </w:r>
+      <w:proofErr w:type="spellStart"/>
+      <w:r>
+        <w:rPr>
+          <w:sz w:val="24"/>
+          <w:szCs w:val="24"/>
+        </w:rPr>
+        <w:t>javascript</w:t>
+      </w:r>
+      <w:proofErr w:type="spellEnd"/>
+      <w:r>
+        <w:rPr>
+          <w:sz w:val="24"/>
+          <w:szCs w:val="24"/>
+        </w:rPr>
+        <w:t xml:space="preserve"> code is executed in call stack. The principle is LIFO. The functions , variables are pushed on the call stack on top on each other and after they are finished </w:t>
       </w:r>
       <w:r>
         <w:rPr>
@@ -6103,7 +7143,23 @@
           <w:sz w:val="24"/>
           <w:szCs w:val="24"/>
         </w:rPr>
-        <w:t xml:space="preserve">The functions are pushed on the CALL STACK only when the functions are calle, if not the functions are not pushed </w:t>
+        <w:t xml:space="preserve">The functions are pushed on the CALL STACK only when the functions are </w:t>
+      </w:r>
+      <w:proofErr w:type="spellStart"/>
+      <w:r>
+        <w:rPr>
+          <w:sz w:val="24"/>
+          <w:szCs w:val="24"/>
+        </w:rPr>
+        <w:t>calle</w:t>
+      </w:r>
+      <w:proofErr w:type="spellEnd"/>
+      <w:r>
+        <w:rPr>
+          <w:sz w:val="24"/>
+          <w:szCs w:val="24"/>
+        </w:rPr>
+        <w:t xml:space="preserve">, if not the functions are not pushed </w:t>
       </w:r>
     </w:p>
     <w:p>
@@ -6123,7 +7179,119 @@
           <w:sz w:val="24"/>
           <w:szCs w:val="24"/>
         </w:rPr>
-        <w:t>Scope Concepts: 1. Scoping : How our program’s variables are organized and accessed. “Weher do variables live?” or “Where can we access a certain variable, and where not?”. 2. Lexical scoping: Scopin is controlled by plancement of funcions and blocks ain the code. 3. Scpace or environment in which a certain variable is declared (variable environment in case of efunction). There is global scope, function scope, and block scope; 4. Scope of a variable: Region of our code where a certain variable can be accessed.</w:t>
+        <w:t>Scope Concepts: 1. Scoping : How our program’s variables are organized and accessed. “</w:t>
+      </w:r>
+      <w:proofErr w:type="spellStart"/>
+      <w:r>
+        <w:rPr>
+          <w:sz w:val="24"/>
+          <w:szCs w:val="24"/>
+        </w:rPr>
+        <w:t>Weher</w:t>
+      </w:r>
+      <w:proofErr w:type="spellEnd"/>
+      <w:r>
+        <w:rPr>
+          <w:sz w:val="24"/>
+          <w:szCs w:val="24"/>
+        </w:rPr>
+        <w:t xml:space="preserve"> do variables live?” or “Where can we access a certain variable, and where not?”. 2. Lexical scoping: </w:t>
+      </w:r>
+      <w:proofErr w:type="spellStart"/>
+      <w:r>
+        <w:rPr>
+          <w:sz w:val="24"/>
+          <w:szCs w:val="24"/>
+        </w:rPr>
+        <w:t>Scopin</w:t>
+      </w:r>
+      <w:proofErr w:type="spellEnd"/>
+      <w:r>
+        <w:rPr>
+          <w:sz w:val="24"/>
+          <w:szCs w:val="24"/>
+        </w:rPr>
+        <w:t xml:space="preserve"> is controlled by </w:t>
+      </w:r>
+      <w:proofErr w:type="spellStart"/>
+      <w:r>
+        <w:rPr>
+          <w:sz w:val="24"/>
+          <w:szCs w:val="24"/>
+        </w:rPr>
+        <w:t>plancement</w:t>
+      </w:r>
+      <w:proofErr w:type="spellEnd"/>
+      <w:r>
+        <w:rPr>
+          <w:sz w:val="24"/>
+          <w:szCs w:val="24"/>
+        </w:rPr>
+        <w:t xml:space="preserve"> of </w:t>
+      </w:r>
+      <w:proofErr w:type="spellStart"/>
+      <w:r>
+        <w:rPr>
+          <w:sz w:val="24"/>
+          <w:szCs w:val="24"/>
+        </w:rPr>
+        <w:t>funcions</w:t>
+      </w:r>
+      <w:proofErr w:type="spellEnd"/>
+      <w:r>
+        <w:rPr>
+          <w:sz w:val="24"/>
+          <w:szCs w:val="24"/>
+        </w:rPr>
+        <w:t xml:space="preserve"> and blocks </w:t>
+      </w:r>
+      <w:proofErr w:type="spellStart"/>
+      <w:r>
+        <w:rPr>
+          <w:sz w:val="24"/>
+          <w:szCs w:val="24"/>
+        </w:rPr>
+        <w:t>ain</w:t>
+      </w:r>
+      <w:proofErr w:type="spellEnd"/>
+      <w:r>
+        <w:rPr>
+          <w:sz w:val="24"/>
+          <w:szCs w:val="24"/>
+        </w:rPr>
+        <w:t xml:space="preserve"> the code. 3. </w:t>
+      </w:r>
+      <w:proofErr w:type="spellStart"/>
+      <w:r>
+        <w:rPr>
+          <w:sz w:val="24"/>
+          <w:szCs w:val="24"/>
+        </w:rPr>
+        <w:t>Scpace</w:t>
+      </w:r>
+      <w:proofErr w:type="spellEnd"/>
+      <w:r>
+        <w:rPr>
+          <w:sz w:val="24"/>
+          <w:szCs w:val="24"/>
+        </w:rPr>
+        <w:t xml:space="preserve"> or environment in which a certain variable is declared (variable environment in case of </w:t>
+      </w:r>
+      <w:proofErr w:type="spellStart"/>
+      <w:r>
+        <w:rPr>
+          <w:sz w:val="24"/>
+          <w:szCs w:val="24"/>
+        </w:rPr>
+        <w:t>efunction</w:t>
+      </w:r>
+      <w:proofErr w:type="spellEnd"/>
+      <w:r>
+        <w:rPr>
+          <w:sz w:val="24"/>
+          <w:szCs w:val="24"/>
+        </w:rPr>
+        <w:t>). There is global scope, function scope, and block scope; 4. Scope of a variable: Region of our code where a certain variable can be accessed.</w:t>
       </w:r>
     </w:p>
     <w:p>
@@ -6163,7 +7331,7 @@
           <w:sz w:val="24"/>
           <w:szCs w:val="24"/>
         </w:rPr>
-        <w:t>The scope chain: The inner scope can access outer declared variables from all outer scopes.  It is called variable lookup in scope chain. The outer scope variables can’t use inner declared variables.</w:t>
+        <w:t>The scope of a function declared into a block is available only in that block if the “use strict” mode is used. If not the functions are available outside the block scope.</w:t>
       </w:r>
     </w:p>
     <w:p>
@@ -6183,7 +7351,7 @@
           <w:sz w:val="24"/>
           <w:szCs w:val="24"/>
         </w:rPr>
-        <w:t>The VAR variables are function scoped: even if is declared into a block the var variables behave like it is declared as a function variable(unlike the const and let variables)</w:t>
+        <w:t>The scope chain: The inner scope can access outer declared variables from all outer scopes.  It is called variable lookup in scope chain. The outer scope variables can’t use inner declared variables.</w:t>
       </w:r>
     </w:p>
     <w:p>
@@ -6203,6 +7371,26 @@
           <w:sz w:val="24"/>
           <w:szCs w:val="24"/>
         </w:rPr>
+        <w:t>The VAR variables are function scoped: even if is declared into a block the var variables behave like it is declared as a function variable(unlike the const and let variables)</w:t>
+      </w:r>
+    </w:p>
+    <w:p>
+      <w:pPr>
+        <w:pStyle w:val="ListParagraph"/>
+        <w:numPr>
+          <w:ilvl w:val="0"/>
+          <w:numId w:val="8"/>
+        </w:numPr>
+        <w:rPr>
+          <w:sz w:val="24"/>
+          <w:szCs w:val="24"/>
+        </w:rPr>
+      </w:pPr>
+      <w:r>
+        <w:rPr>
+          <w:sz w:val="24"/>
+          <w:szCs w:val="24"/>
+        </w:rPr>
         <w:t>The scope chain has nothing to do with the order in which functions were called. It does not affect the scope chain at all.</w:t>
       </w:r>
       <w:r>
@@ -6215,13 +7403,595 @@
     </w:p>
     <w:p>
       <w:pPr>
-        <w:rPr>
-          <w:b/>
-          <w:bCs/>
-          <w:sz w:val="40"/>
-          <w:szCs w:val="40"/>
-        </w:rPr>
-      </w:pPr>
+        <w:pStyle w:val="ListParagraph"/>
+        <w:numPr>
+          <w:ilvl w:val="0"/>
+          <w:numId w:val="8"/>
+        </w:numPr>
+        <w:rPr>
+          <w:sz w:val="24"/>
+          <w:szCs w:val="24"/>
+        </w:rPr>
+      </w:pPr>
+      <w:r>
+        <w:rPr>
+          <w:sz w:val="24"/>
+          <w:szCs w:val="24"/>
+        </w:rPr>
+        <w:t>The scope of a function declared into a block is available only in that block if the “use strict” mode is used. If not the functions are available outside the block scope</w:t>
+      </w:r>
+      <w:r>
+        <w:rPr>
+          <w:sz w:val="24"/>
+          <w:szCs w:val="24"/>
+        </w:rPr>
+        <w:t>.</w:t>
+      </w:r>
+    </w:p>
+    <w:p>
+      <w:pPr>
+        <w:pStyle w:val="ListParagraph"/>
+        <w:numPr>
+          <w:ilvl w:val="0"/>
+          <w:numId w:val="8"/>
+        </w:numPr>
+        <w:rPr>
+          <w:sz w:val="24"/>
+          <w:szCs w:val="24"/>
+        </w:rPr>
+      </w:pPr>
+      <w:r>
+        <w:rPr>
+          <w:sz w:val="24"/>
+          <w:szCs w:val="24"/>
+        </w:rPr>
+        <w:t xml:space="preserve">If the global or outer variables are redeclared in the inner scoped functions there is not a problem because the </w:t>
+      </w:r>
+      <w:proofErr w:type="spellStart"/>
+      <w:r>
+        <w:rPr>
+          <w:sz w:val="24"/>
+          <w:szCs w:val="24"/>
+        </w:rPr>
+        <w:t>javascript</w:t>
+      </w:r>
+      <w:proofErr w:type="spellEnd"/>
+      <w:r>
+        <w:rPr>
+          <w:sz w:val="24"/>
+          <w:szCs w:val="24"/>
+        </w:rPr>
+        <w:t xml:space="preserve"> look for the first declaration of the variable and only if it doesn’t find it </w:t>
+      </w:r>
+      <w:proofErr w:type="spellStart"/>
+      <w:r>
+        <w:rPr>
+          <w:sz w:val="24"/>
+          <w:szCs w:val="24"/>
+        </w:rPr>
+        <w:t>it</w:t>
+      </w:r>
+      <w:proofErr w:type="spellEnd"/>
+      <w:r>
+        <w:rPr>
+          <w:sz w:val="24"/>
+          <w:szCs w:val="24"/>
+        </w:rPr>
+        <w:t xml:space="preserve"> will looks outside of its scope.</w:t>
+      </w:r>
+    </w:p>
+    <w:p>
+      <w:pPr>
+        <w:pStyle w:val="ListParagraph"/>
+        <w:numPr>
+          <w:ilvl w:val="0"/>
+          <w:numId w:val="8"/>
+        </w:numPr>
+        <w:rPr>
+          <w:sz w:val="24"/>
+          <w:szCs w:val="24"/>
+        </w:rPr>
+      </w:pPr>
+      <w:r>
+        <w:rPr>
+          <w:sz w:val="24"/>
+          <w:szCs w:val="24"/>
+        </w:rPr>
+        <w:t xml:space="preserve">Hoisting makes some types of variables accessible/usable in the code </w:t>
+      </w:r>
+      <w:proofErr w:type="spellStart"/>
+      <w:r>
+        <w:rPr>
+          <w:sz w:val="24"/>
+          <w:szCs w:val="24"/>
+        </w:rPr>
+        <w:t>vefore</w:t>
+      </w:r>
+      <w:proofErr w:type="spellEnd"/>
+      <w:r>
+        <w:rPr>
+          <w:sz w:val="24"/>
+          <w:szCs w:val="24"/>
+        </w:rPr>
+        <w:t xml:space="preserve"> they are actually declared. “Variables lifted to the top of their scope”. Behind the scene = &gt; Before execution, code is scanned for </w:t>
+      </w:r>
+      <w:proofErr w:type="spellStart"/>
+      <w:r>
+        <w:rPr>
+          <w:sz w:val="24"/>
+          <w:szCs w:val="24"/>
+        </w:rPr>
+        <w:t>variagble</w:t>
+      </w:r>
+      <w:proofErr w:type="spellEnd"/>
+      <w:r>
+        <w:rPr>
+          <w:sz w:val="24"/>
+          <w:szCs w:val="24"/>
+        </w:rPr>
+        <w:t xml:space="preserve"> declarations, and for each variable, a new property is created in the variable environment object. function declarations(hoisted, initial </w:t>
+      </w:r>
+      <w:proofErr w:type="spellStart"/>
+      <w:r>
+        <w:rPr>
+          <w:sz w:val="24"/>
+          <w:szCs w:val="24"/>
+        </w:rPr>
+        <w:t>value:actual</w:t>
+      </w:r>
+      <w:proofErr w:type="spellEnd"/>
+      <w:r>
+        <w:rPr>
+          <w:sz w:val="24"/>
+          <w:szCs w:val="24"/>
+        </w:rPr>
+        <w:t xml:space="preserve"> function, scope: block(in strict mode, </w:t>
+      </w:r>
+      <w:proofErr w:type="spellStart"/>
+      <w:r>
+        <w:rPr>
+          <w:sz w:val="24"/>
+          <w:szCs w:val="24"/>
+        </w:rPr>
+        <w:t>oderwise</w:t>
+      </w:r>
+      <w:proofErr w:type="spellEnd"/>
+      <w:r>
+        <w:rPr>
+          <w:sz w:val="24"/>
+          <w:szCs w:val="24"/>
+        </w:rPr>
+        <w:t xml:space="preserve"> function)</w:t>
+      </w:r>
+      <w:r>
+        <w:rPr>
+          <w:sz w:val="24"/>
+          <w:szCs w:val="24"/>
+        </w:rPr>
+        <w:t>;</w:t>
+      </w:r>
+      <w:r>
+        <w:rPr>
+          <w:sz w:val="24"/>
+          <w:szCs w:val="24"/>
+        </w:rPr>
+        <w:t xml:space="preserve"> var variables(hoisted, initial value: undefined(a lot of bugs), scope: function)</w:t>
+      </w:r>
+      <w:r>
+        <w:rPr>
+          <w:sz w:val="24"/>
+          <w:szCs w:val="24"/>
+        </w:rPr>
+        <w:t>;</w:t>
+      </w:r>
+      <w:r>
+        <w:rPr>
+          <w:sz w:val="24"/>
+          <w:szCs w:val="24"/>
+        </w:rPr>
+        <w:t xml:space="preserve">let and const variables(not hoisted(technically yes, But not in practice), </w:t>
+      </w:r>
+      <w:proofErr w:type="spellStart"/>
+      <w:r>
+        <w:rPr>
+          <w:sz w:val="24"/>
+          <w:szCs w:val="24"/>
+        </w:rPr>
+        <w:lastRenderedPageBreak/>
+        <w:t>uninitialized,TDZ</w:t>
+      </w:r>
+      <w:proofErr w:type="spellEnd"/>
+      <w:r>
+        <w:rPr>
+          <w:sz w:val="24"/>
+          <w:szCs w:val="24"/>
+        </w:rPr>
+        <w:t xml:space="preserve">(Temporal Dead Zone-&gt;error), </w:t>
+      </w:r>
+      <w:proofErr w:type="spellStart"/>
+      <w:r>
+        <w:rPr>
+          <w:sz w:val="24"/>
+          <w:szCs w:val="24"/>
+        </w:rPr>
+        <w:t>scope:block</w:t>
+      </w:r>
+      <w:proofErr w:type="spellEnd"/>
+      <w:r>
+        <w:rPr>
+          <w:sz w:val="24"/>
+          <w:szCs w:val="24"/>
+        </w:rPr>
+        <w:t>. For function expressions and arrows : depends if they are declared var or let/const</w:t>
+      </w:r>
+      <w:r>
+        <w:rPr>
+          <w:sz w:val="24"/>
+          <w:szCs w:val="24"/>
+        </w:rPr>
+        <w:t>.</w:t>
+      </w:r>
+    </w:p>
+    <w:p>
+      <w:pPr>
+        <w:pStyle w:val="ListParagraph"/>
+        <w:numPr>
+          <w:ilvl w:val="0"/>
+          <w:numId w:val="8"/>
+        </w:numPr>
+        <w:rPr>
+          <w:sz w:val="24"/>
+          <w:szCs w:val="24"/>
+        </w:rPr>
+      </w:pPr>
+      <w:r>
+        <w:rPr>
+          <w:sz w:val="24"/>
+          <w:szCs w:val="24"/>
+        </w:rPr>
+        <w:t xml:space="preserve">The temporal dead zone for let and const is the zone from the scope where the variable is declared to the initializing the variable. The error will be </w:t>
+      </w:r>
+      <w:proofErr w:type="spellStart"/>
+      <w:r>
+        <w:rPr>
+          <w:sz w:val="24"/>
+          <w:szCs w:val="24"/>
+        </w:rPr>
+        <w:t>ReferenceError</w:t>
+      </w:r>
+      <w:proofErr w:type="spellEnd"/>
+      <w:r>
+        <w:rPr>
+          <w:sz w:val="24"/>
+          <w:szCs w:val="24"/>
+        </w:rPr>
+        <w:t xml:space="preserve">: Cannot access “job” before initialization instead of </w:t>
+      </w:r>
+      <w:proofErr w:type="spellStart"/>
+      <w:r>
+        <w:rPr>
+          <w:sz w:val="24"/>
+          <w:szCs w:val="24"/>
+        </w:rPr>
+        <w:t>ReferenceError</w:t>
+      </w:r>
+      <w:proofErr w:type="spellEnd"/>
+      <w:r>
+        <w:rPr>
+          <w:sz w:val="24"/>
+          <w:szCs w:val="24"/>
+        </w:rPr>
+        <w:t>: x is not defined</w:t>
+      </w:r>
+      <w:r>
+        <w:rPr>
+          <w:sz w:val="24"/>
+          <w:szCs w:val="24"/>
+        </w:rPr>
+        <w:t>\</w:t>
+      </w:r>
+    </w:p>
+    <w:p>
+      <w:pPr>
+        <w:pStyle w:val="ListParagraph"/>
+        <w:numPr>
+          <w:ilvl w:val="0"/>
+          <w:numId w:val="8"/>
+        </w:numPr>
+        <w:rPr>
+          <w:sz w:val="24"/>
+          <w:szCs w:val="24"/>
+        </w:rPr>
+      </w:pPr>
+      <w:r>
+        <w:rPr>
+          <w:sz w:val="24"/>
+          <w:szCs w:val="24"/>
+        </w:rPr>
+        <w:t>Why TDZ? Makes it easier to avoid and catch errors: accessing variables before declarations is bad practice and should be avoided; Makes const variables actually work.</w:t>
+      </w:r>
+    </w:p>
+    <w:p>
+      <w:pPr>
+        <w:pStyle w:val="ListParagraph"/>
+        <w:numPr>
+          <w:ilvl w:val="0"/>
+          <w:numId w:val="8"/>
+        </w:numPr>
+        <w:rPr>
+          <w:sz w:val="24"/>
+          <w:szCs w:val="24"/>
+        </w:rPr>
+      </w:pPr>
+      <w:r>
+        <w:rPr>
+          <w:sz w:val="24"/>
+          <w:szCs w:val="24"/>
+        </w:rPr>
+        <w:t>Why hoisting? Using functions before actual declaration; var hoisting is just a byproduct(it is old and can be replaced now by let/const)</w:t>
+      </w:r>
+    </w:p>
+    <w:p>
+      <w:pPr>
+        <w:pStyle w:val="ListParagraph"/>
+        <w:numPr>
+          <w:ilvl w:val="0"/>
+          <w:numId w:val="8"/>
+        </w:numPr>
+        <w:rPr>
+          <w:sz w:val="24"/>
+          <w:szCs w:val="24"/>
+        </w:rPr>
+      </w:pPr>
+      <w:r>
+        <w:rPr>
+          <w:sz w:val="24"/>
+          <w:szCs w:val="24"/>
+        </w:rPr>
+        <w:t>How the “this” keyword works? “this” keyword/variable: Special variable that is created for every execution context (every function). Takes the value of (point to ) the “owner” of the function in which the this keyword is used. “this” is NOT static. It depends on how the function is called, and its value is only assigned when the function is actually called.</w:t>
+      </w:r>
+    </w:p>
+    <w:p>
+      <w:pPr>
+        <w:pStyle w:val="ListParagraph"/>
+        <w:numPr>
+          <w:ilvl w:val="0"/>
+          <w:numId w:val="8"/>
+        </w:numPr>
+        <w:rPr>
+          <w:sz w:val="24"/>
+          <w:szCs w:val="24"/>
+        </w:rPr>
+      </w:pPr>
+      <w:r>
+        <w:rPr>
+          <w:sz w:val="24"/>
+          <w:szCs w:val="24"/>
+        </w:rPr>
+        <w:t>Types of calling functions. Method - this = &lt;Object that is calling the method&gt;; Simple function call – this = undefined(In strict mode! Otherwise it calls the global object window(in the browser); Arrow function – this = &lt;this of surrounding function (lexical this)&gt; The arrow function don’t have “this” keyword and when calling this for an arrow function the outer object is called; Event listener – this = &lt;DOM element that the handler is attached to&gt;; more ways to call functions with this(new, call, apply, bind).</w:t>
+      </w:r>
+    </w:p>
+    <w:p>
+      <w:pPr>
+        <w:pStyle w:val="ListParagraph"/>
+        <w:numPr>
+          <w:ilvl w:val="1"/>
+          <w:numId w:val="5"/>
+        </w:numPr>
+        <w:rPr>
+          <w:sz w:val="24"/>
+          <w:szCs w:val="24"/>
+        </w:rPr>
+      </w:pPr>
+      <w:r>
+        <w:rPr>
+          <w:sz w:val="24"/>
+          <w:szCs w:val="24"/>
+        </w:rPr>
+        <w:t>“this” keyword does NOT point to the function itself, and also NOT to its variable environment</w:t>
+      </w:r>
+    </w:p>
+    <w:p>
+      <w:pPr>
+        <w:pStyle w:val="ListParagraph"/>
+        <w:numPr>
+          <w:ilvl w:val="0"/>
+          <w:numId w:val="8"/>
+        </w:numPr>
+        <w:rPr>
+          <w:sz w:val="24"/>
+          <w:szCs w:val="24"/>
+        </w:rPr>
+      </w:pPr>
+      <w:r>
+        <w:rPr>
+          <w:sz w:val="24"/>
+          <w:szCs w:val="24"/>
+        </w:rPr>
+        <w:t xml:space="preserve">Don’t use arrow function for method because it doesn’t have this keyword. </w:t>
+      </w:r>
+    </w:p>
+    <w:p>
+      <w:pPr>
+        <w:pStyle w:val="ListParagraph"/>
+        <w:numPr>
+          <w:ilvl w:val="0"/>
+          <w:numId w:val="8"/>
+        </w:numPr>
+        <w:rPr>
+          <w:sz w:val="24"/>
+          <w:szCs w:val="24"/>
+        </w:rPr>
+      </w:pPr>
+      <w:r>
+        <w:rPr>
+          <w:sz w:val="24"/>
+          <w:szCs w:val="24"/>
+        </w:rPr>
+        <w:t xml:space="preserve">Primitives(Number, String, Boolean, Undefined, Null, Symbol, </w:t>
+      </w:r>
+      <w:proofErr w:type="spellStart"/>
+      <w:r>
+        <w:rPr>
+          <w:sz w:val="24"/>
+          <w:szCs w:val="24"/>
+        </w:rPr>
+        <w:t>BigInt</w:t>
+      </w:r>
+      <w:proofErr w:type="spellEnd"/>
+      <w:r>
+        <w:rPr>
+          <w:sz w:val="24"/>
+          <w:szCs w:val="24"/>
+        </w:rPr>
+        <w:t xml:space="preserve">) are stored in execution context in CALL STACK and objects(object literal, arrays, functions </w:t>
+      </w:r>
+      <w:proofErr w:type="spellStart"/>
+      <w:r>
+        <w:rPr>
+          <w:sz w:val="24"/>
+          <w:szCs w:val="24"/>
+        </w:rPr>
+        <w:t>etc</w:t>
+      </w:r>
+      <w:proofErr w:type="spellEnd"/>
+      <w:r>
+        <w:rPr>
+          <w:sz w:val="24"/>
+          <w:szCs w:val="24"/>
+        </w:rPr>
+        <w:t>) are stored in HEAP.</w:t>
+      </w:r>
+    </w:p>
+    <w:p>
+      <w:pPr>
+        <w:pStyle w:val="ListParagraph"/>
+        <w:numPr>
+          <w:ilvl w:val="0"/>
+          <w:numId w:val="8"/>
+        </w:numPr>
+        <w:rPr>
+          <w:sz w:val="24"/>
+          <w:szCs w:val="24"/>
+        </w:rPr>
+      </w:pPr>
+      <w:r>
+        <w:rPr>
+          <w:sz w:val="24"/>
+          <w:szCs w:val="24"/>
+        </w:rPr>
+        <w:t xml:space="preserve">When creating a primitive in call stack and changing the value it creates a new object to a new address because it is immutable </w:t>
+      </w:r>
+      <w:r>
+        <w:rPr>
+          <w:sz w:val="24"/>
+          <w:szCs w:val="24"/>
+        </w:rPr>
+        <w:t>. If a new primitive is creating to point to a value, and then changing the previous variable to a new value, a new address is created.</w:t>
+      </w:r>
+      <w:r>
+        <w:rPr>
+          <w:sz w:val="24"/>
+          <w:szCs w:val="24"/>
+        </w:rPr>
+        <w:t xml:space="preserve"> </w:t>
+      </w:r>
+    </w:p>
+    <w:p>
+      <w:pPr>
+        <w:pStyle w:val="ListParagraph"/>
+        <w:numPr>
+          <w:ilvl w:val="0"/>
+          <w:numId w:val="8"/>
+        </w:numPr>
+        <w:rPr>
+          <w:sz w:val="24"/>
+          <w:szCs w:val="24"/>
+        </w:rPr>
+      </w:pPr>
+      <w:r>
+        <w:rPr>
+          <w:sz w:val="24"/>
+          <w:szCs w:val="24"/>
+        </w:rPr>
+        <w:t>When creating an object it creates an address in call stack with</w:t>
+      </w:r>
+      <w:r>
+        <w:rPr>
+          <w:sz w:val="24"/>
+          <w:szCs w:val="24"/>
+        </w:rPr>
+        <w:t xml:space="preserve"> </w:t>
+      </w:r>
+      <w:r>
+        <w:rPr>
+          <w:sz w:val="24"/>
+          <w:szCs w:val="24"/>
+        </w:rPr>
+        <w:t>reference to memory address</w:t>
+      </w:r>
+      <w:r>
+        <w:rPr>
+          <w:sz w:val="24"/>
+          <w:szCs w:val="24"/>
+        </w:rPr>
+        <w:t>(</w:t>
+      </w:r>
+      <w:r>
+        <w:rPr>
+          <w:sz w:val="24"/>
+          <w:szCs w:val="24"/>
+        </w:rPr>
+        <w:t xml:space="preserve"> the value of the address</w:t>
+      </w:r>
+      <w:r>
+        <w:rPr>
+          <w:sz w:val="24"/>
+          <w:szCs w:val="24"/>
+        </w:rPr>
+        <w:t xml:space="preserve">) </w:t>
+      </w:r>
+      <w:r>
+        <w:rPr>
+          <w:sz w:val="24"/>
+          <w:szCs w:val="24"/>
+        </w:rPr>
+        <w:t>in the HEAP which have the value of the object</w:t>
+      </w:r>
+      <w:r>
+        <w:rPr>
+          <w:sz w:val="24"/>
+          <w:szCs w:val="24"/>
+        </w:rPr>
+        <w:t>. Object to large to stack in the call stack</w:t>
+      </w:r>
+      <w:r>
+        <w:rPr>
+          <w:sz w:val="24"/>
+          <w:szCs w:val="24"/>
+        </w:rPr>
+        <w:t>. When creating an object pointing to the same object it can manipulate the object.</w:t>
+      </w:r>
+    </w:p>
+    <w:p>
+      <w:pPr>
+        <w:pStyle w:val="ListParagraph"/>
+        <w:numPr>
+          <w:ilvl w:val="0"/>
+          <w:numId w:val="8"/>
+        </w:numPr>
+        <w:rPr>
+          <w:sz w:val="24"/>
+          <w:szCs w:val="24"/>
+        </w:rPr>
+      </w:pPr>
+      <w:r>
+        <w:rPr>
+          <w:sz w:val="24"/>
+          <w:szCs w:val="24"/>
+        </w:rPr>
+        <w:t>Only primitive values are immutable, not CONST.</w:t>
+      </w:r>
     </w:p>
     <w:sectPr>
       <w:pgSz w:w="12240" w:h="15840"/>

</xml_diff>

<commit_message>
added a new section - A closer Look at functions and updated the theory
</commit_message>
<xml_diff>
--- a/JavaScript-Theory.docx
+++ b/JavaScript-Theory.docx
@@ -67,17 +67,22 @@
           <w:sz w:val="24"/>
           <w:szCs w:val="24"/>
         </w:rPr>
-        <w:t xml:space="preserve">JavaScript(programming language conforming to </w:t>
-      </w:r>
-      <w:proofErr w:type="spellStart"/>
-      <w:r>
-        <w:rPr>
-          <w:sz w:val="24"/>
-          <w:szCs w:val="24"/>
-        </w:rPr>
-        <w:t>ECMAScipt</w:t>
-      </w:r>
-      <w:proofErr w:type="spellEnd"/>
+        <w:t>JavaScript(programming language conforming to ECMAScipt)</w:t>
+      </w:r>
+      <w:r>
+        <w:rPr>
+          <w:sz w:val="24"/>
+          <w:szCs w:val="24"/>
+        </w:rPr>
+        <w:t xml:space="preserve"> vs ECMAScript(specification</w:t>
+      </w:r>
+      <w:r>
+        <w:rPr>
+          <w:sz w:val="24"/>
+          <w:szCs w:val="24"/>
+        </w:rPr>
+        <w:t>-defining standards</w:t>
+      </w:r>
       <w:r>
         <w:rPr>
           <w:sz w:val="24"/>
@@ -85,27 +90,6 @@
         </w:rPr>
         <w:t>)</w:t>
       </w:r>
-      <w:r>
-        <w:rPr>
-          <w:sz w:val="24"/>
-          <w:szCs w:val="24"/>
-        </w:rPr>
-        <w:t xml:space="preserve"> vs ECMAScript(specification</w:t>
-      </w:r>
-      <w:r>
-        <w:rPr>
-          <w:sz w:val="24"/>
-          <w:szCs w:val="24"/>
-        </w:rPr>
-        <w:t>-defining standards</w:t>
-      </w:r>
-      <w:r>
-        <w:rPr>
-          <w:sz w:val="24"/>
-          <w:szCs w:val="24"/>
-        </w:rPr>
-        <w:t>)</w:t>
-      </w:r>
     </w:p>
     <w:p>
       <w:pPr>
@@ -158,23 +142,7 @@
           <w:sz w:val="24"/>
           <w:szCs w:val="24"/>
         </w:rPr>
-        <w:t xml:space="preserve">The </w:t>
-      </w:r>
-      <w:proofErr w:type="spellStart"/>
-      <w:r>
-        <w:rPr>
-          <w:sz w:val="24"/>
-          <w:szCs w:val="24"/>
-        </w:rPr>
-        <w:t>javascript</w:t>
-      </w:r>
-      <w:proofErr w:type="spellEnd"/>
-      <w:r>
-        <w:rPr>
-          <w:sz w:val="24"/>
-          <w:szCs w:val="24"/>
-        </w:rPr>
-        <w:t xml:space="preserve"> is used between the &lt;script&gt;&lt;/script&gt; and it can be used either in head(for third party libraries) or usually at the end of the body section</w:t>
+        <w:t>The javascript is used between the &lt;script&gt;&lt;/script&gt; and it can be used either in head(for third party libraries) or usually at the end of the body section</w:t>
       </w:r>
     </w:p>
     <w:p>
@@ -234,7 +202,6 @@
         </w:rPr>
         <w:t xml:space="preserve">tring, </w:t>
       </w:r>
-      <w:proofErr w:type="spellStart"/>
       <w:r>
         <w:rPr>
           <w:b/>
@@ -251,9 +218,8 @@
           <w:sz w:val="28"/>
           <w:szCs w:val="28"/>
         </w:rPr>
-        <w:t>oolean</w:t>
-      </w:r>
-      <w:proofErr w:type="spellEnd"/>
+        <w:t xml:space="preserve">oolean, </w:t>
+      </w:r>
       <w:r>
         <w:rPr>
           <w:b/>
@@ -261,7 +227,7 @@
           <w:sz w:val="28"/>
           <w:szCs w:val="28"/>
         </w:rPr>
-        <w:t xml:space="preserve">, </w:t>
+        <w:t>n</w:t>
       </w:r>
       <w:r>
         <w:rPr>
@@ -270,197 +236,181 @@
           <w:sz w:val="28"/>
           <w:szCs w:val="28"/>
         </w:rPr>
-        <w:t>n</w:t>
-      </w:r>
-      <w:r>
+        <w:t>umber, undefined, null</w:t>
+      </w:r>
+    </w:p>
+    <w:p>
+      <w:pPr>
+        <w:pStyle w:val="ListParagraph"/>
+        <w:numPr>
+          <w:ilvl w:val="0"/>
+          <w:numId w:val="5"/>
+        </w:numPr>
+        <w:rPr>
+          <w:sz w:val="24"/>
+          <w:szCs w:val="24"/>
+        </w:rPr>
+      </w:pPr>
+      <w:r>
+        <w:rPr>
+          <w:sz w:val="24"/>
+          <w:szCs w:val="24"/>
+        </w:rPr>
+        <w:t>Reference Types: object, array and function</w:t>
+      </w:r>
+    </w:p>
+    <w:p>
+      <w:pPr>
+        <w:rPr>
+          <w:sz w:val="24"/>
+          <w:szCs w:val="24"/>
+        </w:rPr>
+      </w:pPr>
+      <w:r>
+        <w:rPr>
+          <w:sz w:val="24"/>
+          <w:szCs w:val="24"/>
+        </w:rPr>
+        <w:t>JavaScript is a dynamic language</w:t>
+      </w:r>
+      <w:r>
+        <w:rPr>
+          <w:sz w:val="24"/>
+          <w:szCs w:val="24"/>
+        </w:rPr>
+        <w:t>: The variable name can be changed at runtime</w:t>
+      </w:r>
+    </w:p>
+    <w:p>
+      <w:pPr>
+        <w:rPr>
+          <w:sz w:val="24"/>
+          <w:szCs w:val="24"/>
+        </w:rPr>
+      </w:pPr>
+      <w:r>
+        <w:rPr>
+          <w:sz w:val="24"/>
+          <w:szCs w:val="24"/>
+        </w:rPr>
+        <w:t>arrays</w:t>
+      </w:r>
+    </w:p>
+    <w:p>
+      <w:pPr>
+        <w:rPr>
+          <w:sz w:val="24"/>
+          <w:szCs w:val="24"/>
+        </w:rPr>
+      </w:pPr>
+      <w:r>
+        <w:rPr>
+          <w:sz w:val="24"/>
+          <w:szCs w:val="24"/>
+        </w:rPr>
+        <w:t xml:space="preserve">- </w:t>
+      </w:r>
+      <w:r>
+        <w:rPr>
+          <w:sz w:val="24"/>
+          <w:szCs w:val="24"/>
+        </w:rPr>
+        <w:t>the arrays in javascript can store different types of data</w:t>
+      </w:r>
+    </w:p>
+    <w:p>
+      <w:pPr>
+        <w:rPr>
+          <w:sz w:val="24"/>
+          <w:szCs w:val="24"/>
+        </w:rPr>
+      </w:pPr>
+      <w:r>
+        <w:rPr>
+          <w:sz w:val="24"/>
+          <w:szCs w:val="24"/>
+        </w:rPr>
+        <w:t xml:space="preserve">- </w:t>
+      </w:r>
+      <w:r>
+        <w:rPr>
+          <w:sz w:val="24"/>
+          <w:szCs w:val="24"/>
+        </w:rPr>
+        <w:t>the arrays are dynamic , can be changed at runtime</w:t>
+      </w:r>
+    </w:p>
+    <w:p>
+      <w:pPr>
+        <w:rPr>
+          <w:sz w:val="24"/>
+          <w:szCs w:val="24"/>
+        </w:rPr>
+      </w:pPr>
+      <w:r>
+        <w:rPr>
+          <w:sz w:val="24"/>
+          <w:szCs w:val="24"/>
+        </w:rPr>
+        <w:t>functions</w:t>
+      </w:r>
+    </w:p>
+    <w:p>
+      <w:pPr>
+        <w:rPr>
+          <w:sz w:val="24"/>
+          <w:szCs w:val="24"/>
+        </w:rPr>
+      </w:pPr>
+      <w:r>
+        <w:rPr>
+          <w:sz w:val="24"/>
+          <w:szCs w:val="24"/>
+        </w:rPr>
+        <w:t xml:space="preserve">-Functions are used to calculate a value or to perfume multiple statement to run a task </w:t>
+      </w:r>
+    </w:p>
+    <w:p>
+      <w:pPr>
+        <w:rPr>
+          <w:sz w:val="24"/>
+          <w:szCs w:val="24"/>
+        </w:rPr>
+      </w:pPr>
+      <w:r>
+        <w:rPr>
+          <w:sz w:val="24"/>
+          <w:szCs w:val="24"/>
+        </w:rPr>
+        <w:t>- The functions have parameters and when calling that functions the same parameters are called arguments</w:t>
+      </w:r>
+    </w:p>
+    <w:p>
+      <w:pPr>
+        <w:rPr>
+          <w:sz w:val="24"/>
+          <w:szCs w:val="24"/>
+        </w:rPr>
+      </w:pPr>
+    </w:p>
+    <w:p>
+      <w:pPr>
         <w:rPr>
           <w:b/>
           <w:bCs/>
           <w:sz w:val="28"/>
           <w:szCs w:val="28"/>
         </w:rPr>
-        <w:t>umber, undefined, null</w:t>
-      </w:r>
-    </w:p>
-    <w:p>
-      <w:pPr>
-        <w:pStyle w:val="ListParagraph"/>
-        <w:numPr>
-          <w:ilvl w:val="0"/>
-          <w:numId w:val="5"/>
-        </w:numPr>
-        <w:rPr>
-          <w:sz w:val="24"/>
-          <w:szCs w:val="24"/>
-        </w:rPr>
-      </w:pPr>
-      <w:r>
-        <w:rPr>
-          <w:sz w:val="24"/>
-          <w:szCs w:val="24"/>
-        </w:rPr>
-        <w:t>Reference Types: object, array and function</w:t>
-      </w:r>
-    </w:p>
-    <w:p>
-      <w:pPr>
-        <w:rPr>
-          <w:sz w:val="24"/>
-          <w:szCs w:val="24"/>
-        </w:rPr>
-      </w:pPr>
-      <w:r>
-        <w:rPr>
-          <w:sz w:val="24"/>
-          <w:szCs w:val="24"/>
-        </w:rPr>
-        <w:t>JavaScript is a dynamic language</w:t>
-      </w:r>
-      <w:r>
-        <w:rPr>
-          <w:sz w:val="24"/>
-          <w:szCs w:val="24"/>
-        </w:rPr>
-        <w:t>: The variable name can be changed at runtime</w:t>
-      </w:r>
-    </w:p>
-    <w:p>
-      <w:pPr>
-        <w:rPr>
-          <w:sz w:val="24"/>
-          <w:szCs w:val="24"/>
-        </w:rPr>
-      </w:pPr>
-      <w:r>
-        <w:rPr>
-          <w:sz w:val="24"/>
-          <w:szCs w:val="24"/>
-        </w:rPr>
-        <w:t>arrays</w:t>
-      </w:r>
-    </w:p>
-    <w:p>
-      <w:pPr>
-        <w:rPr>
-          <w:sz w:val="24"/>
-          <w:szCs w:val="24"/>
-        </w:rPr>
-      </w:pPr>
-      <w:r>
-        <w:rPr>
-          <w:sz w:val="24"/>
-          <w:szCs w:val="24"/>
-        </w:rPr>
-        <w:t xml:space="preserve">- </w:t>
-      </w:r>
-      <w:r>
-        <w:rPr>
-          <w:sz w:val="24"/>
-          <w:szCs w:val="24"/>
-        </w:rPr>
-        <w:t xml:space="preserve">the arrays in </w:t>
-      </w:r>
-      <w:proofErr w:type="spellStart"/>
-      <w:r>
-        <w:rPr>
-          <w:sz w:val="24"/>
-          <w:szCs w:val="24"/>
-        </w:rPr>
-        <w:t>javascript</w:t>
-      </w:r>
-      <w:proofErr w:type="spellEnd"/>
-      <w:r>
-        <w:rPr>
-          <w:sz w:val="24"/>
-          <w:szCs w:val="24"/>
-        </w:rPr>
-        <w:t xml:space="preserve"> can store different types of data</w:t>
-      </w:r>
-    </w:p>
-    <w:p>
-      <w:pPr>
-        <w:rPr>
-          <w:sz w:val="24"/>
-          <w:szCs w:val="24"/>
-        </w:rPr>
-      </w:pPr>
-      <w:r>
-        <w:rPr>
-          <w:sz w:val="24"/>
-          <w:szCs w:val="24"/>
-        </w:rPr>
-        <w:t xml:space="preserve">- </w:t>
-      </w:r>
-      <w:r>
-        <w:rPr>
-          <w:sz w:val="24"/>
-          <w:szCs w:val="24"/>
-        </w:rPr>
-        <w:t>the arrays are dynamic , can be changed at runtime</w:t>
-      </w:r>
-    </w:p>
-    <w:p>
-      <w:pPr>
-        <w:rPr>
-          <w:sz w:val="24"/>
-          <w:szCs w:val="24"/>
-        </w:rPr>
-      </w:pPr>
-      <w:r>
-        <w:rPr>
-          <w:sz w:val="24"/>
-          <w:szCs w:val="24"/>
-        </w:rPr>
-        <w:t>functions</w:t>
-      </w:r>
-    </w:p>
-    <w:p>
-      <w:pPr>
-        <w:rPr>
-          <w:sz w:val="24"/>
-          <w:szCs w:val="24"/>
-        </w:rPr>
-      </w:pPr>
-      <w:r>
-        <w:rPr>
-          <w:sz w:val="24"/>
-          <w:szCs w:val="24"/>
-        </w:rPr>
-        <w:t xml:space="preserve">-Functions are used to calculate a value or to perfume multiple statement to run a task </w:t>
-      </w:r>
-    </w:p>
-    <w:p>
-      <w:pPr>
-        <w:rPr>
-          <w:sz w:val="24"/>
-          <w:szCs w:val="24"/>
-        </w:rPr>
-      </w:pPr>
-      <w:r>
-        <w:rPr>
-          <w:sz w:val="24"/>
-          <w:szCs w:val="24"/>
-        </w:rPr>
-        <w:t>- The functions have parameters and when calling that functions the same parameters are called arguments</w:t>
-      </w:r>
-    </w:p>
-    <w:p>
-      <w:pPr>
-        <w:rPr>
-          <w:sz w:val="24"/>
-          <w:szCs w:val="24"/>
-        </w:rPr>
-      </w:pPr>
-    </w:p>
-    <w:p>
-      <w:pPr>
+      </w:pPr>
+      <w:r>
         <w:rPr>
           <w:b/>
           <w:bCs/>
           <w:sz w:val="28"/>
           <w:szCs w:val="28"/>
         </w:rPr>
-      </w:pPr>
+        <w:t>==OPERATORS</w:t>
+      </w:r>
       <w:r>
         <w:rPr>
           <w:b/>
@@ -468,15 +418,6 @@
           <w:sz w:val="28"/>
           <w:szCs w:val="28"/>
         </w:rPr>
-        <w:t>==OPERATORS</w:t>
-      </w:r>
-      <w:r>
-        <w:rPr>
-          <w:b/>
-          <w:bCs/>
-          <w:sz w:val="28"/>
-          <w:szCs w:val="28"/>
-        </w:rPr>
         <w:tab/>
         <w:t>==</w:t>
       </w:r>
@@ -523,39 +464,7 @@
           <w:sz w:val="24"/>
           <w:szCs w:val="24"/>
         </w:rPr>
-        <w:t>//</w:t>
-      </w:r>
-      <w:proofErr w:type="spellStart"/>
-      <w:r>
-        <w:rPr>
-          <w:sz w:val="24"/>
-          <w:szCs w:val="24"/>
-        </w:rPr>
-        <w:t>Falsy</w:t>
-      </w:r>
-      <w:proofErr w:type="spellEnd"/>
-      <w:r>
-        <w:rPr>
-          <w:sz w:val="24"/>
-          <w:szCs w:val="24"/>
-        </w:rPr>
-        <w:t>(</w:t>
-      </w:r>
-      <w:proofErr w:type="spellStart"/>
-      <w:r>
-        <w:rPr>
-          <w:sz w:val="24"/>
-          <w:szCs w:val="24"/>
-        </w:rPr>
-        <w:t>falsy</w:t>
-      </w:r>
-      <w:proofErr w:type="spellEnd"/>
-      <w:r>
-        <w:rPr>
-          <w:sz w:val="24"/>
-          <w:szCs w:val="24"/>
-        </w:rPr>
-        <w:t>) values in JavaScript</w:t>
+        <w:t>//Falsy(falsy) values in JavaScript</w:t>
       </w:r>
     </w:p>
     <w:p>
@@ -646,47 +555,22 @@
           <w:sz w:val="24"/>
           <w:szCs w:val="24"/>
         </w:rPr>
-        <w:t>//</w:t>
-      </w:r>
-      <w:proofErr w:type="spellStart"/>
-      <w:r>
-        <w:rPr>
-          <w:sz w:val="24"/>
-          <w:szCs w:val="24"/>
-        </w:rPr>
-        <w:t>NaN</w:t>
-      </w:r>
-      <w:proofErr w:type="spellEnd"/>
-    </w:p>
-    <w:p>
-      <w:pPr>
-        <w:rPr>
-          <w:sz w:val="24"/>
-          <w:szCs w:val="24"/>
-        </w:rPr>
-      </w:pPr>
-      <w:r>
-        <w:rPr>
-          <w:sz w:val="24"/>
-          <w:szCs w:val="24"/>
-        </w:rPr>
-        <w:t>// !!!! Anything that is not </w:t>
-      </w:r>
-      <w:proofErr w:type="spellStart"/>
-      <w:r>
-        <w:rPr>
-          <w:sz w:val="24"/>
-          <w:szCs w:val="24"/>
-        </w:rPr>
-        <w:t>Falsy</w:t>
-      </w:r>
-      <w:proofErr w:type="spellEnd"/>
-      <w:r>
-        <w:rPr>
-          <w:sz w:val="24"/>
-          <w:szCs w:val="24"/>
-        </w:rPr>
-        <w:t> -&gt; Truthy</w:t>
+        <w:t>//NaN</w:t>
+      </w:r>
+    </w:p>
+    <w:p>
+      <w:pPr>
+        <w:rPr>
+          <w:sz w:val="24"/>
+          <w:szCs w:val="24"/>
+        </w:rPr>
+      </w:pPr>
+      <w:r>
+        <w:rPr>
+          <w:sz w:val="24"/>
+          <w:szCs w:val="24"/>
+        </w:rPr>
+        <w:t>// !!!! Anything that is not Falsy -&gt; Truthy</w:t>
       </w:r>
     </w:p>
     <w:p>
@@ -736,39 +620,7 @@
           <w:sz w:val="24"/>
           <w:szCs w:val="24"/>
         </w:rPr>
-        <w:t xml:space="preserve"> (</w:t>
-      </w:r>
-      <w:proofErr w:type="spellStart"/>
-      <w:r>
-        <w:rPr>
-          <w:sz w:val="24"/>
-          <w:szCs w:val="24"/>
-        </w:rPr>
-        <w:t>calculateGrade</w:t>
-      </w:r>
-      <w:proofErr w:type="spellEnd"/>
-      <w:r>
-        <w:rPr>
-          <w:sz w:val="24"/>
-          <w:szCs w:val="24"/>
-        </w:rPr>
-        <w:t xml:space="preserve"> split in </w:t>
-      </w:r>
-      <w:proofErr w:type="spellStart"/>
-      <w:r>
-        <w:rPr>
-          <w:sz w:val="24"/>
-          <w:szCs w:val="24"/>
-        </w:rPr>
-        <w:t>calculateGrade</w:t>
-      </w:r>
-      <w:proofErr w:type="spellEnd"/>
-      <w:r>
-        <w:rPr>
-          <w:sz w:val="24"/>
-          <w:szCs w:val="24"/>
-        </w:rPr>
-        <w:t xml:space="preserve"> and Calculate averaged of values)</w:t>
+        <w:t xml:space="preserve"> (calculateGrade split in calculateGrade and Calculate averaged of values)</w:t>
       </w:r>
     </w:p>
     <w:p>
@@ -876,19 +728,8 @@
           <w:sz w:val="21"/>
           <w:szCs w:val="21"/>
         </w:rPr>
-        <w:t>//camel notation </w:t>
-      </w:r>
-      <w:proofErr w:type="spellStart"/>
-      <w:r>
-        <w:rPr>
-          <w:rFonts w:ascii="Consolas" w:eastAsia="Times New Roman" w:hAnsi="Consolas" w:cs="Times New Roman"/>
-          <w:color w:val="6A9955"/>
-          <w:sz w:val="21"/>
-          <w:szCs w:val="21"/>
-        </w:rPr>
-        <w:t>oneTwoThreeFour</w:t>
-      </w:r>
-      <w:proofErr w:type="spellEnd"/>
+        <w:t>//camel notation oneTwoThreeFour</w:t>
+      </w:r>
     </w:p>
     <w:p>
       <w:pPr>
@@ -908,19 +749,8 @@
           <w:sz w:val="21"/>
           <w:szCs w:val="21"/>
         </w:rPr>
-        <w:t>//Pascal Notation: </w:t>
-      </w:r>
-      <w:proofErr w:type="spellStart"/>
-      <w:r>
-        <w:rPr>
-          <w:rFonts w:ascii="Consolas" w:eastAsia="Times New Roman" w:hAnsi="Consolas" w:cs="Times New Roman"/>
-          <w:color w:val="6A9955"/>
-          <w:sz w:val="21"/>
-          <w:szCs w:val="21"/>
-        </w:rPr>
-        <w:t>OneTwoThreeFour</w:t>
-      </w:r>
-      <w:proofErr w:type="spellEnd"/>
+        <w:t>//Pascal Notation: OneTwoThreeFour</w:t>
+      </w:r>
     </w:p>
     <w:p>
       <w:pPr>
@@ -951,7 +781,6 @@
         </w:rPr>
         <w:t> </w:t>
       </w:r>
-      <w:proofErr w:type="spellStart"/>
       <w:r>
         <w:rPr>
           <w:rFonts w:ascii="Consolas" w:eastAsia="Times New Roman" w:hAnsi="Consolas" w:cs="Times New Roman"/>
@@ -961,7 +790,6 @@
         </w:rPr>
         <w:t>createCircle</w:t>
       </w:r>
-      <w:proofErr w:type="spellEnd"/>
       <w:r>
         <w:rPr>
           <w:rFonts w:ascii="Consolas" w:eastAsia="Times New Roman" w:hAnsi="Consolas" w:cs="Times New Roman"/>
@@ -1472,7 +1300,6 @@
         </w:rPr>
         <w:t> = </w:t>
       </w:r>
-      <w:proofErr w:type="spellStart"/>
       <w:r>
         <w:rPr>
           <w:rFonts w:ascii="Consolas" w:eastAsia="Times New Roman" w:hAnsi="Consolas" w:cs="Times New Roman"/>
@@ -1482,7 +1309,6 @@
         </w:rPr>
         <w:t>createCircle</w:t>
       </w:r>
-      <w:proofErr w:type="spellEnd"/>
       <w:r>
         <w:rPr>
           <w:rFonts w:ascii="Consolas" w:eastAsia="Times New Roman" w:hAnsi="Consolas" w:cs="Times New Roman"/>
@@ -1684,7 +1510,6 @@
         </w:rPr>
         <w:t> = </w:t>
       </w:r>
-      <w:proofErr w:type="spellStart"/>
       <w:r>
         <w:rPr>
           <w:rFonts w:ascii="Consolas" w:eastAsia="Times New Roman" w:hAnsi="Consolas" w:cs="Times New Roman"/>
@@ -1694,7 +1519,6 @@
         </w:rPr>
         <w:t>createCircle</w:t>
       </w:r>
-      <w:proofErr w:type="spellEnd"/>
       <w:r>
         <w:rPr>
           <w:rFonts w:ascii="Consolas" w:eastAsia="Times New Roman" w:hAnsi="Consolas" w:cs="Times New Roman"/>
@@ -1867,27 +1691,7 @@
           <w:sz w:val="21"/>
           <w:szCs w:val="21"/>
         </w:rPr>
-        <w:t>//----------Constructor Function-Pascal </w:t>
-      </w:r>
-      <w:proofErr w:type="spellStart"/>
-      <w:r>
-        <w:rPr>
-          <w:rFonts w:ascii="Consolas" w:eastAsia="Times New Roman" w:hAnsi="Consolas" w:cs="Times New Roman"/>
-          <w:color w:val="6A9955"/>
-          <w:sz w:val="21"/>
-          <w:szCs w:val="21"/>
-        </w:rPr>
-        <w:t>Notaion</w:t>
-      </w:r>
-      <w:proofErr w:type="spellEnd"/>
-      <w:r>
-        <w:rPr>
-          <w:rFonts w:ascii="Consolas" w:eastAsia="Times New Roman" w:hAnsi="Consolas" w:cs="Times New Roman"/>
-          <w:color w:val="6A9955"/>
-          <w:sz w:val="21"/>
-          <w:szCs w:val="21"/>
-        </w:rPr>
-        <w:t>---------------</w:t>
+        <w:t>//----------Constructor Function-Pascal Notaion---------------</w:t>
       </w:r>
     </w:p>
     <w:p>
@@ -2006,7 +1810,6 @@
         </w:rPr>
         <w:t>    </w:t>
       </w:r>
-      <w:proofErr w:type="spellStart"/>
       <w:r>
         <w:rPr>
           <w:rFonts w:ascii="Consolas" w:eastAsia="Times New Roman" w:hAnsi="Consolas" w:cs="Times New Roman"/>
@@ -2034,7 +1837,6 @@
         </w:rPr>
         <w:t>radius</w:t>
       </w:r>
-      <w:proofErr w:type="spellEnd"/>
       <w:r>
         <w:rPr>
           <w:rFonts w:ascii="Consolas" w:eastAsia="Times New Roman" w:hAnsi="Consolas" w:cs="Times New Roman"/>
@@ -2083,7 +1885,6 @@
         </w:rPr>
         <w:t>    </w:t>
       </w:r>
-      <w:proofErr w:type="spellStart"/>
       <w:r>
         <w:rPr>
           <w:rFonts w:ascii="Consolas" w:eastAsia="Times New Roman" w:hAnsi="Consolas" w:cs="Times New Roman"/>
@@ -2111,7 +1912,6 @@
         </w:rPr>
         <w:t>draw</w:t>
       </w:r>
-      <w:proofErr w:type="spellEnd"/>
       <w:r>
         <w:rPr>
           <w:rFonts w:ascii="Consolas" w:eastAsia="Times New Roman" w:hAnsi="Consolas" w:cs="Times New Roman"/>
@@ -2448,7 +2248,6 @@
         </w:rPr>
         <w:t> </w:t>
       </w:r>
-      <w:proofErr w:type="spellStart"/>
       <w:r>
         <w:rPr>
           <w:rFonts w:ascii="Consolas" w:eastAsia="Times New Roman" w:hAnsi="Consolas" w:cs="Times New Roman"/>
@@ -2458,7 +2257,6 @@
         </w:rPr>
         <w:t>circleD</w:t>
       </w:r>
-      <w:proofErr w:type="spellEnd"/>
       <w:r>
         <w:rPr>
           <w:rFonts w:ascii="Consolas" w:eastAsia="Times New Roman" w:hAnsi="Consolas" w:cs="Times New Roman"/>
@@ -2573,7 +2371,6 @@
           <w:szCs w:val="21"/>
         </w:rPr>
       </w:pPr>
-      <w:proofErr w:type="spellStart"/>
       <w:r>
         <w:rPr>
           <w:rFonts w:ascii="Consolas" w:eastAsia="Times New Roman" w:hAnsi="Consolas" w:cs="Times New Roman"/>
@@ -2601,7 +2398,6 @@
         </w:rPr>
         <w:t>color</w:t>
       </w:r>
-      <w:proofErr w:type="spellEnd"/>
       <w:r>
         <w:rPr>
           <w:rFonts w:ascii="Consolas" w:eastAsia="Times New Roman" w:hAnsi="Consolas" w:cs="Times New Roman"/>
@@ -2641,7 +2437,6 @@
           <w:szCs w:val="21"/>
         </w:rPr>
       </w:pPr>
-      <w:proofErr w:type="spellStart"/>
       <w:r>
         <w:rPr>
           <w:rFonts w:ascii="Consolas" w:eastAsia="Times New Roman" w:hAnsi="Consolas" w:cs="Times New Roman"/>
@@ -2669,7 +2464,6 @@
         </w:rPr>
         <w:t>draw</w:t>
       </w:r>
-      <w:proofErr w:type="spellEnd"/>
       <w:r>
         <w:rPr>
           <w:rFonts w:ascii="Consolas" w:eastAsia="Times New Roman" w:hAnsi="Consolas" w:cs="Times New Roman"/>
@@ -2760,7 +2554,6 @@
         </w:rPr>
         <w:t> </w:t>
       </w:r>
-      <w:proofErr w:type="spellStart"/>
       <w:r>
         <w:rPr>
           <w:rFonts w:ascii="Consolas" w:eastAsia="Times New Roman" w:hAnsi="Consolas" w:cs="Times New Roman"/>
@@ -2788,7 +2581,6 @@
         </w:rPr>
         <w:t>color</w:t>
       </w:r>
-      <w:proofErr w:type="spellEnd"/>
       <w:r>
         <w:rPr>
           <w:rFonts w:ascii="Consolas" w:eastAsia="Times New Roman" w:hAnsi="Consolas" w:cs="Times New Roman"/>
@@ -2828,7 +2620,6 @@
         </w:rPr>
         <w:t> </w:t>
       </w:r>
-      <w:proofErr w:type="spellStart"/>
       <w:r>
         <w:rPr>
           <w:rFonts w:ascii="Consolas" w:eastAsia="Times New Roman" w:hAnsi="Consolas" w:cs="Times New Roman"/>
@@ -2856,7 +2647,6 @@
         </w:rPr>
         <w:t>draw</w:t>
       </w:r>
-      <w:proofErr w:type="spellEnd"/>
       <w:r>
         <w:rPr>
           <w:rFonts w:ascii="Consolas" w:eastAsia="Times New Roman" w:hAnsi="Consolas" w:cs="Times New Roman"/>
@@ -2926,7 +2716,6 @@
         </w:rPr>
         <w:t>(</w:t>
       </w:r>
-      <w:proofErr w:type="spellStart"/>
       <w:r>
         <w:rPr>
           <w:rFonts w:ascii="Consolas" w:eastAsia="Times New Roman" w:hAnsi="Consolas" w:cs="Times New Roman"/>
@@ -2936,7 +2725,6 @@
         </w:rPr>
         <w:t>circleD</w:t>
       </w:r>
-      <w:proofErr w:type="spellEnd"/>
       <w:r>
         <w:rPr>
           <w:rFonts w:ascii="Consolas" w:eastAsia="Times New Roman" w:hAnsi="Consolas" w:cs="Times New Roman"/>
@@ -3123,17 +2911,8 @@
           <w:sz w:val="24"/>
           <w:szCs w:val="24"/>
         </w:rPr>
-        <w:t xml:space="preserve">Objects and Primitives have different </w:t>
-      </w:r>
-      <w:proofErr w:type="spellStart"/>
-      <w:r>
-        <w:rPr>
-          <w:sz w:val="24"/>
-          <w:szCs w:val="24"/>
-        </w:rPr>
-        <w:t>behaviour</w:t>
-      </w:r>
-      <w:proofErr w:type="spellEnd"/>
+        <w:t>Objects and Primitives have different behaviour</w:t>
+      </w:r>
     </w:p>
     <w:p>
       <w:pPr>
@@ -3547,7 +3326,6 @@
         </w:rPr>
         <w:t>(</w:t>
       </w:r>
-      <w:proofErr w:type="spellStart"/>
       <w:r>
         <w:rPr>
           <w:rFonts w:ascii="Consolas" w:eastAsia="Times New Roman" w:hAnsi="Consolas" w:cs="Times New Roman"/>
@@ -3575,7 +3353,6 @@
         </w:rPr>
         <w:t>length</w:t>
       </w:r>
-      <w:proofErr w:type="spellEnd"/>
       <w:r>
         <w:rPr>
           <w:rFonts w:ascii="Consolas" w:eastAsia="Times New Roman" w:hAnsi="Consolas" w:cs="Times New Roman"/>
@@ -3603,7 +3380,6 @@
         </w:rPr>
         <w:t> &amp;&amp; </w:t>
       </w:r>
-      <w:proofErr w:type="spellStart"/>
       <w:r>
         <w:rPr>
           <w:rFonts w:ascii="Consolas" w:eastAsia="Times New Roman" w:hAnsi="Consolas" w:cs="Times New Roman"/>
@@ -3631,7 +3407,6 @@
         </w:rPr>
         <w:t>isArray</w:t>
       </w:r>
-      <w:proofErr w:type="spellEnd"/>
       <w:r>
         <w:rPr>
           <w:rFonts w:ascii="Consolas" w:eastAsia="Times New Roman" w:hAnsi="Consolas" w:cs="Times New Roman"/>
@@ -3821,7 +3596,6 @@
         </w:rPr>
         <w:t> </w:t>
       </w:r>
-      <w:proofErr w:type="spellStart"/>
       <w:r>
         <w:rPr>
           <w:rFonts w:ascii="Consolas" w:eastAsia="Times New Roman" w:hAnsi="Consolas" w:cs="Times New Roman"/>
@@ -3849,7 +3623,6 @@
         </w:rPr>
         <w:t>reduce</w:t>
       </w:r>
-      <w:proofErr w:type="spellEnd"/>
       <w:r>
         <w:rPr>
           <w:rFonts w:ascii="Consolas" w:eastAsia="Times New Roman" w:hAnsi="Consolas" w:cs="Times New Roman"/>
@@ -3859,7 +3632,6 @@
         </w:rPr>
         <w:t> ((</w:t>
       </w:r>
-      <w:proofErr w:type="spellStart"/>
       <w:r>
         <w:rPr>
           <w:rFonts w:ascii="Consolas" w:eastAsia="Times New Roman" w:hAnsi="Consolas" w:cs="Times New Roman"/>
@@ -3887,7 +3659,6 @@
         </w:rPr>
         <w:t>b</w:t>
       </w:r>
-      <w:proofErr w:type="spellEnd"/>
       <w:r>
         <w:rPr>
           <w:rFonts w:ascii="Consolas" w:eastAsia="Times New Roman" w:hAnsi="Consolas" w:cs="Times New Roman"/>
@@ -3915,7 +3686,6 @@
         </w:rPr>
         <w:t> </w:t>
       </w:r>
-      <w:proofErr w:type="spellStart"/>
       <w:r>
         <w:rPr>
           <w:rFonts w:ascii="Consolas" w:eastAsia="Times New Roman" w:hAnsi="Consolas" w:cs="Times New Roman"/>
@@ -3943,7 +3713,6 @@
         </w:rPr>
         <w:t>b</w:t>
       </w:r>
-      <w:proofErr w:type="spellEnd"/>
       <w:r>
         <w:rPr>
           <w:rFonts w:ascii="Consolas" w:eastAsia="Times New Roman" w:hAnsi="Consolas" w:cs="Times New Roman"/>
@@ -4039,21 +3808,12 @@
           <w:szCs w:val="24"/>
         </w:rPr>
       </w:pPr>
-      <w:proofErr w:type="spellStart"/>
-      <w:r>
-        <w:rPr>
-          <w:sz w:val="24"/>
-          <w:szCs w:val="24"/>
-        </w:rPr>
-        <w:t>Javascript</w:t>
-      </w:r>
-      <w:proofErr w:type="spellEnd"/>
-      <w:r>
-        <w:rPr>
-          <w:sz w:val="24"/>
-          <w:szCs w:val="24"/>
-        </w:rPr>
-        <w:t xml:space="preserve"> is a high-Level(We don’t have to worry about complex stuff like memory management), object-oriented</w:t>
+      <w:r>
+        <w:rPr>
+          <w:sz w:val="24"/>
+          <w:szCs w:val="24"/>
+        </w:rPr>
+        <w:t>Javascript is a high-Level(We don’t have to worry about complex stuff like memory management), object-oriented</w:t>
       </w:r>
       <w:r>
         <w:rPr>
@@ -4081,17 +3841,8 @@
           <w:sz w:val="24"/>
           <w:szCs w:val="24"/>
         </w:rPr>
-        <w:t>-</w:t>
-      </w:r>
-      <w:proofErr w:type="spellStart"/>
-      <w:r>
-        <w:rPr>
-          <w:sz w:val="24"/>
-          <w:szCs w:val="24"/>
-        </w:rPr>
-        <w:t>imperative,declarative</w:t>
-      </w:r>
-      <w:proofErr w:type="spellEnd"/>
+        <w:t>-imperative,declarative</w:t>
+      </w:r>
       <w:r>
         <w:rPr>
           <w:sz w:val="24"/>
@@ -4131,23 +3882,7 @@
           <w:sz w:val="24"/>
           <w:szCs w:val="24"/>
         </w:rPr>
-        <w:t xml:space="preserve">Js- </w:t>
-      </w:r>
-      <w:proofErr w:type="spellStart"/>
-      <w:r>
-        <w:rPr>
-          <w:sz w:val="24"/>
-          <w:szCs w:val="24"/>
-        </w:rPr>
-        <w:t>Allowsus</w:t>
-      </w:r>
-      <w:proofErr w:type="spellEnd"/>
-      <w:r>
-        <w:rPr>
-          <w:sz w:val="24"/>
-          <w:szCs w:val="24"/>
-        </w:rPr>
-        <w:t xml:space="preserve"> to add dynamic effects and web applications in the browser</w:t>
+        <w:t>Js- Allowsus to add dynamic effects and web applications in the browser</w:t>
       </w:r>
     </w:p>
     <w:p>
@@ -4229,39 +3964,7 @@
           <w:sz w:val="24"/>
           <w:szCs w:val="24"/>
         </w:rPr>
-        <w:t xml:space="preserve"> Undefined(value taken by a variable that is not yet defined(‘empty value’), Null(also mean ‘empty value’, </w:t>
-      </w:r>
-      <w:proofErr w:type="spellStart"/>
-      <w:r>
-        <w:rPr>
-          <w:sz w:val="24"/>
-          <w:szCs w:val="24"/>
-        </w:rPr>
-        <w:t>Symol</w:t>
-      </w:r>
-      <w:proofErr w:type="spellEnd"/>
-      <w:r>
-        <w:rPr>
-          <w:sz w:val="24"/>
-          <w:szCs w:val="24"/>
-        </w:rPr>
-        <w:t xml:space="preserve">(ES2015):value that is unique and cannot be changed, </w:t>
-      </w:r>
-      <w:proofErr w:type="spellStart"/>
-      <w:r>
-        <w:rPr>
-          <w:sz w:val="24"/>
-          <w:szCs w:val="24"/>
-        </w:rPr>
-        <w:t>BigInt</w:t>
-      </w:r>
-      <w:proofErr w:type="spellEnd"/>
-      <w:r>
-        <w:rPr>
-          <w:sz w:val="24"/>
-          <w:szCs w:val="24"/>
-        </w:rPr>
-        <w:t>(ES2020):larger integers than the Number type can hold</w:t>
+        <w:t xml:space="preserve"> Undefined(value taken by a variable that is not yet defined(‘empty value’), Null(also mean ‘empty value’, Symol(ES2015):value that is unique and cannot be changed, BigInt(ES2020):larger integers than the Number type can hold</w:t>
       </w:r>
     </w:p>
     <w:p>
@@ -4537,78 +4240,14 @@
           <w:sz w:val="24"/>
           <w:szCs w:val="24"/>
         </w:rPr>
-        <w:t xml:space="preserve">5 </w:t>
-      </w:r>
-      <w:proofErr w:type="spellStart"/>
-      <w:r>
-        <w:rPr>
-          <w:sz w:val="24"/>
-          <w:szCs w:val="24"/>
-        </w:rPr>
-        <w:t>Falsy</w:t>
-      </w:r>
-      <w:proofErr w:type="spellEnd"/>
-      <w:r>
-        <w:rPr>
-          <w:sz w:val="24"/>
-          <w:szCs w:val="24"/>
-        </w:rPr>
-        <w:t xml:space="preserve"> values : 0, “”, undefined, null, </w:t>
-      </w:r>
-      <w:proofErr w:type="spellStart"/>
-      <w:r>
-        <w:rPr>
-          <w:sz w:val="24"/>
-          <w:szCs w:val="24"/>
-        </w:rPr>
-        <w:t>NaN</w:t>
-      </w:r>
-      <w:proofErr w:type="spellEnd"/>
-      <w:r>
-        <w:rPr>
-          <w:sz w:val="24"/>
-          <w:szCs w:val="24"/>
-        </w:rPr>
-        <w:t>(they are converted to Boolean false)</w:t>
-      </w:r>
-      <w:r>
-        <w:rPr>
-          <w:sz w:val="24"/>
-          <w:szCs w:val="24"/>
-        </w:rPr>
-        <w:t>. Anything else is truthy(1, “</w:t>
-      </w:r>
-      <w:proofErr w:type="spellStart"/>
-      <w:r>
-        <w:rPr>
-          <w:sz w:val="24"/>
-          <w:szCs w:val="24"/>
-        </w:rPr>
-        <w:t>sadf</w:t>
-      </w:r>
-      <w:proofErr w:type="spellEnd"/>
-      <w:r>
-        <w:rPr>
-          <w:sz w:val="24"/>
-          <w:szCs w:val="24"/>
-        </w:rPr>
-        <w:t xml:space="preserve">”, </w:t>
-      </w:r>
-      <w:proofErr w:type="spellStart"/>
-      <w:r>
-        <w:rPr>
-          <w:sz w:val="24"/>
-          <w:szCs w:val="24"/>
-        </w:rPr>
-        <w:t>etc</w:t>
-      </w:r>
-      <w:proofErr w:type="spellEnd"/>
-      <w:r>
-        <w:rPr>
-          <w:sz w:val="24"/>
-          <w:szCs w:val="24"/>
-        </w:rPr>
-        <w:t>)</w:t>
+        <w:t>5 Falsy values : 0, “”, undefined, null, NaN(they are converted to Boolean false)</w:t>
+      </w:r>
+      <w:r>
+        <w:rPr>
+          <w:sz w:val="24"/>
+          <w:szCs w:val="24"/>
+        </w:rPr>
+        <w:t>. Anything else is truthy(1, “sadf”, etc)</w:t>
       </w:r>
       <w:r>
         <w:rPr>
@@ -4635,23 +4274,7 @@
           <w:sz w:val="24"/>
           <w:szCs w:val="24"/>
         </w:rPr>
-        <w:t>Are used by the JS when using type coercion(implicit transforming the types-</w:t>
-      </w:r>
-      <w:proofErr w:type="spellStart"/>
-      <w:r>
-        <w:rPr>
-          <w:sz w:val="24"/>
-          <w:szCs w:val="24"/>
-        </w:rPr>
-        <w:t>IF..else</w:t>
-      </w:r>
-      <w:proofErr w:type="spellEnd"/>
-      <w:r>
-        <w:rPr>
-          <w:sz w:val="24"/>
-          <w:szCs w:val="24"/>
-        </w:rPr>
-        <w:t>)</w:t>
+        <w:t>Are used by the JS when using type coercion(implicit transforming the types-IF..else)</w:t>
       </w:r>
     </w:p>
     <w:p>
@@ -4780,23 +4403,7 @@
           <w:sz w:val="24"/>
           <w:szCs w:val="24"/>
         </w:rPr>
-        <w:t xml:space="preserve">Released in 1995(Brendan </w:t>
-      </w:r>
-      <w:proofErr w:type="spellStart"/>
-      <w:r>
-        <w:rPr>
-          <w:sz w:val="24"/>
-          <w:szCs w:val="24"/>
-        </w:rPr>
-        <w:t>Eich</w:t>
-      </w:r>
-      <w:proofErr w:type="spellEnd"/>
-      <w:r>
-        <w:rPr>
-          <w:sz w:val="24"/>
-          <w:szCs w:val="24"/>
-        </w:rPr>
-        <w:t xml:space="preserve">-Mocha in 10 days). </w:t>
+        <w:t xml:space="preserve">Released in 1995(Brendan Eich-Mocha in 10 days). </w:t>
       </w:r>
     </w:p>
     <w:p>
@@ -4816,23 +4423,7 @@
           <w:sz w:val="24"/>
           <w:szCs w:val="24"/>
         </w:rPr>
-        <w:t xml:space="preserve">1996 renamed in </w:t>
-      </w:r>
-      <w:proofErr w:type="spellStart"/>
-      <w:r>
-        <w:rPr>
-          <w:sz w:val="24"/>
-          <w:szCs w:val="24"/>
-        </w:rPr>
-        <w:t>LiveScript</w:t>
-      </w:r>
-      <w:proofErr w:type="spellEnd"/>
-      <w:r>
-        <w:rPr>
-          <w:sz w:val="24"/>
-          <w:szCs w:val="24"/>
-        </w:rPr>
-        <w:t xml:space="preserve">(and the name JavaScript was there to marketing reasons to attract the java developers).  </w:t>
+        <w:t xml:space="preserve">1996 renamed in LiveScript(and the name JavaScript was there to marketing reasons to attract the java developers).  </w:t>
       </w:r>
     </w:p>
     <w:p>
@@ -4852,23 +4443,7 @@
           <w:sz w:val="24"/>
           <w:szCs w:val="24"/>
         </w:rPr>
-        <w:t xml:space="preserve">In 1996 Microsoft launched IE, copying JavaScript from Netscape and </w:t>
-      </w:r>
-      <w:proofErr w:type="spellStart"/>
-      <w:r>
-        <w:rPr>
-          <w:sz w:val="24"/>
-          <w:szCs w:val="24"/>
-        </w:rPr>
-        <w:t>caling</w:t>
-      </w:r>
-      <w:proofErr w:type="spellEnd"/>
-      <w:r>
-        <w:rPr>
-          <w:sz w:val="24"/>
-          <w:szCs w:val="24"/>
-        </w:rPr>
-        <w:t xml:space="preserve"> it J</w:t>
+        <w:t>In 1996 Microsoft launched IE, copying JavaScript from Netscape and caling it J</w:t>
       </w:r>
       <w:r>
         <w:rPr>
@@ -5019,23 +4594,7 @@
           <w:sz w:val="24"/>
           <w:szCs w:val="24"/>
         </w:rPr>
-        <w:t xml:space="preserve">It has backwards </w:t>
-      </w:r>
-      <w:proofErr w:type="spellStart"/>
-      <w:r>
-        <w:rPr>
-          <w:sz w:val="24"/>
-          <w:szCs w:val="24"/>
-        </w:rPr>
-        <w:t>compatibility:Don’t</w:t>
-      </w:r>
-      <w:proofErr w:type="spellEnd"/>
-      <w:r>
-        <w:rPr>
-          <w:sz w:val="24"/>
-          <w:szCs w:val="24"/>
-        </w:rPr>
-        <w:t xml:space="preserve"> break the web(from 2020 works on 1997)</w:t>
+        <w:t>It has backwards compatibility:Don’t break the web(from 2020 works on 1997)</w:t>
       </w:r>
     </w:p>
     <w:p>
@@ -5135,17 +4694,8 @@
           <w:sz w:val="24"/>
           <w:szCs w:val="24"/>
         </w:rPr>
-        <w:t xml:space="preserve">There are some old bugs but it made to work around in modern </w:t>
-      </w:r>
-      <w:proofErr w:type="spellStart"/>
-      <w:r>
-        <w:rPr>
-          <w:sz w:val="24"/>
-          <w:szCs w:val="24"/>
-        </w:rPr>
-        <w:t>javascript</w:t>
-      </w:r>
-      <w:proofErr w:type="spellEnd"/>
+        <w:t>There are some old bugs but it made to work around in modern javascript</w:t>
+      </w:r>
     </w:p>
     <w:p>
       <w:pPr>
@@ -5178,17 +4728,8 @@
           <w:sz w:val="24"/>
           <w:szCs w:val="24"/>
         </w:rPr>
-        <w:t xml:space="preserve"> build forever </w:t>
-      </w:r>
-      <w:proofErr w:type="spellStart"/>
-      <w:r>
-        <w:rPr>
-          <w:sz w:val="24"/>
-          <w:szCs w:val="24"/>
-        </w:rPr>
-        <w:t>woking</w:t>
-      </w:r>
-      <w:proofErr w:type="spellEnd"/>
+        <w:t xml:space="preserve"> build forever woking</w:t>
+      </w:r>
     </w:p>
     <w:p>
       <w:pPr>
@@ -5207,23 +4748,7 @@
           <w:sz w:val="24"/>
           <w:szCs w:val="24"/>
         </w:rPr>
-        <w:t xml:space="preserve">What you can build with it? </w:t>
-      </w:r>
-      <w:proofErr w:type="spellStart"/>
-      <w:r>
-        <w:rPr>
-          <w:sz w:val="24"/>
-          <w:szCs w:val="24"/>
-        </w:rPr>
-        <w:t>Fontend</w:t>
-      </w:r>
-      <w:proofErr w:type="spellEnd"/>
-      <w:r>
-        <w:rPr>
-          <w:sz w:val="24"/>
-          <w:szCs w:val="24"/>
-        </w:rPr>
-        <w:t>, Backend, Mobile</w:t>
+        <w:t>What you can build with it? Fontend, Backend, Mobile</w:t>
       </w:r>
       <w:r>
         <w:rPr>
@@ -5270,39 +4795,7 @@
           <w:sz w:val="24"/>
           <w:szCs w:val="24"/>
         </w:rPr>
-        <w:t xml:space="preserve">During production: Use Babel to </w:t>
-      </w:r>
-      <w:proofErr w:type="spellStart"/>
-      <w:r>
-        <w:rPr>
-          <w:sz w:val="24"/>
-          <w:szCs w:val="24"/>
-        </w:rPr>
-        <w:t>transpile</w:t>
-      </w:r>
-      <w:proofErr w:type="spellEnd"/>
-      <w:r>
-        <w:rPr>
-          <w:sz w:val="24"/>
-          <w:szCs w:val="24"/>
-        </w:rPr>
-        <w:t xml:space="preserve"> and </w:t>
-      </w:r>
-      <w:proofErr w:type="spellStart"/>
-      <w:r>
-        <w:rPr>
-          <w:sz w:val="24"/>
-          <w:szCs w:val="24"/>
-        </w:rPr>
-        <w:t>polyfill</w:t>
-      </w:r>
-      <w:proofErr w:type="spellEnd"/>
-      <w:r>
-        <w:rPr>
-          <w:sz w:val="24"/>
-          <w:szCs w:val="24"/>
-        </w:rPr>
-        <w:t xml:space="preserve"> your code(converting back to ES5 to ensure browser compatibility for all users)</w:t>
+        <w:t>During production: Use Babel to transpile and polyfill your code(converting back to ES5 to ensure browser compatibility for all users)</w:t>
       </w:r>
     </w:p>
     <w:p>
@@ -5342,92 +4835,27 @@
           <w:sz w:val="24"/>
           <w:szCs w:val="24"/>
         </w:rPr>
-        <w:t xml:space="preserve">ES6/ES2015-ES2020: ES6+ =&gt; Well supported in all modern browsers; No Support in older browsers; Can use most features in production with </w:t>
-      </w:r>
-      <w:proofErr w:type="spellStart"/>
-      <w:r>
-        <w:rPr>
-          <w:sz w:val="24"/>
-          <w:szCs w:val="24"/>
-        </w:rPr>
-        <w:t>transpiling</w:t>
-      </w:r>
-      <w:proofErr w:type="spellEnd"/>
-      <w:r>
-        <w:rPr>
-          <w:sz w:val="24"/>
-          <w:szCs w:val="24"/>
-        </w:rPr>
-        <w:t xml:space="preserve"> and </w:t>
-      </w:r>
-      <w:proofErr w:type="spellStart"/>
-      <w:r>
-        <w:rPr>
-          <w:sz w:val="24"/>
-          <w:szCs w:val="24"/>
-        </w:rPr>
-        <w:t>plyfilling</w:t>
-      </w:r>
-      <w:proofErr w:type="spellEnd"/>
-    </w:p>
-    <w:p>
-      <w:pPr>
-        <w:pStyle w:val="ListParagraph"/>
-        <w:numPr>
-          <w:ilvl w:val="0"/>
-          <w:numId w:val="8"/>
-        </w:numPr>
-        <w:rPr>
-          <w:sz w:val="24"/>
-          <w:szCs w:val="24"/>
-        </w:rPr>
-      </w:pPr>
-      <w:r>
-        <w:rPr>
-          <w:sz w:val="24"/>
-          <w:szCs w:val="24"/>
-        </w:rPr>
-        <w:t xml:space="preserve">ES20201- ** : </w:t>
-      </w:r>
-      <w:proofErr w:type="spellStart"/>
-      <w:r>
-        <w:rPr>
-          <w:sz w:val="24"/>
-          <w:szCs w:val="24"/>
-        </w:rPr>
-        <w:t>ESNext</w:t>
-      </w:r>
-      <w:proofErr w:type="spellEnd"/>
-      <w:r>
-        <w:rPr>
-          <w:sz w:val="24"/>
-          <w:szCs w:val="24"/>
-        </w:rPr>
-        <w:t xml:space="preserve">: Future versions of the language (new feature proposal that reach Stage4). Can already use some features in production with </w:t>
-      </w:r>
-      <w:proofErr w:type="spellStart"/>
-      <w:r>
-        <w:rPr>
-          <w:sz w:val="24"/>
-          <w:szCs w:val="24"/>
-        </w:rPr>
-        <w:t>transpiling</w:t>
-      </w:r>
-      <w:proofErr w:type="spellEnd"/>
-      <w:r>
-        <w:rPr>
-          <w:sz w:val="24"/>
-          <w:szCs w:val="24"/>
-        </w:rPr>
-        <w:t xml:space="preserve"> and </w:t>
-      </w:r>
-      <w:proofErr w:type="spellStart"/>
-      <w:r>
-        <w:rPr>
-          <w:sz w:val="24"/>
-          <w:szCs w:val="24"/>
-        </w:rPr>
-        <w:t>p</w:t>
+        <w:t>ES6/ES2015-ES2020: ES6+ =&gt; Well supported in all modern browsers; No Support in older browsers; Can use most features in production with transpiling and plyfilling</w:t>
+      </w:r>
+    </w:p>
+    <w:p>
+      <w:pPr>
+        <w:pStyle w:val="ListParagraph"/>
+        <w:numPr>
+          <w:ilvl w:val="0"/>
+          <w:numId w:val="8"/>
+        </w:numPr>
+        <w:rPr>
+          <w:sz w:val="24"/>
+          <w:szCs w:val="24"/>
+        </w:rPr>
+      </w:pPr>
+      <w:r>
+        <w:rPr>
+          <w:sz w:val="24"/>
+          <w:szCs w:val="24"/>
+        </w:rPr>
+        <w:t>ES20201- ** : ESNext: Future versions of the language (new feature proposal that reach Stage4). Can already use some features in production with transpiling and p</w:t>
       </w:r>
       <w:r>
         <w:rPr>
@@ -5441,67 +4869,27 @@
           <w:sz w:val="24"/>
           <w:szCs w:val="24"/>
         </w:rPr>
-        <w:t>lyfilling</w:t>
-      </w:r>
-      <w:proofErr w:type="spellEnd"/>
-      <w:r>
-        <w:rPr>
-          <w:sz w:val="24"/>
-          <w:szCs w:val="24"/>
-        </w:rPr>
-        <w:t>.</w:t>
-      </w:r>
-    </w:p>
-    <w:p>
-      <w:pPr>
-        <w:pStyle w:val="ListParagraph"/>
-        <w:numPr>
-          <w:ilvl w:val="0"/>
-          <w:numId w:val="8"/>
-        </w:numPr>
-        <w:rPr>
-          <w:sz w:val="24"/>
-          <w:szCs w:val="24"/>
-        </w:rPr>
-      </w:pPr>
-      <w:r>
-        <w:rPr>
-          <w:sz w:val="24"/>
-          <w:szCs w:val="24"/>
-        </w:rPr>
-        <w:t>Functions in JS are values: Function declaration (</w:t>
-      </w:r>
-      <w:proofErr w:type="spellStart"/>
-      <w:r>
-        <w:rPr>
-          <w:sz w:val="24"/>
-          <w:szCs w:val="24"/>
-        </w:rPr>
-        <w:t>func</w:t>
-      </w:r>
-      <w:proofErr w:type="spellEnd"/>
-      <w:r>
-        <w:rPr>
-          <w:sz w:val="24"/>
-          <w:szCs w:val="24"/>
-        </w:rPr>
-        <w:t xml:space="preserve"> name(name){return name}) and Function expression(name = </w:t>
-      </w:r>
-      <w:proofErr w:type="spellStart"/>
-      <w:r>
-        <w:rPr>
-          <w:sz w:val="24"/>
-          <w:szCs w:val="24"/>
-        </w:rPr>
-        <w:t>func</w:t>
-      </w:r>
-      <w:proofErr w:type="spellEnd"/>
-      <w:r>
-        <w:rPr>
-          <w:sz w:val="24"/>
-          <w:szCs w:val="24"/>
-        </w:rPr>
-        <w:t>(name){return name;}</w:t>
+        <w:t>lyfilling.</w:t>
+      </w:r>
+    </w:p>
+    <w:p>
+      <w:pPr>
+        <w:pStyle w:val="ListParagraph"/>
+        <w:numPr>
+          <w:ilvl w:val="0"/>
+          <w:numId w:val="8"/>
+        </w:numPr>
+        <w:rPr>
+          <w:sz w:val="24"/>
+          <w:szCs w:val="24"/>
+        </w:rPr>
+      </w:pPr>
+      <w:r>
+        <w:rPr>
+          <w:sz w:val="24"/>
+          <w:szCs w:val="24"/>
+        </w:rPr>
+        <w:t>Functions in JS are values: Function declaration (func name(name){return name}) and Function expression(name = func(name){return name;}</w:t>
       </w:r>
       <w:r>
         <w:rPr>
@@ -5542,9 +4930,8 @@
           <w:sz w:val="24"/>
           <w:szCs w:val="24"/>
         </w:rPr>
-        <w:t xml:space="preserve"> with the same </w:t>
-      </w:r>
-      <w:proofErr w:type="spellStart"/>
+        <w:t xml:space="preserve"> with the same sintax</w:t>
+      </w:r>
       <w:r>
         <w:rPr>
           <w:b/>
@@ -5552,9 +4939,266 @@
           <w:sz w:val="24"/>
           <w:szCs w:val="24"/>
         </w:rPr>
-        <w:t>sintax</w:t>
-      </w:r>
-      <w:proofErr w:type="spellEnd"/>
+        <w:t>: name(name).</w:t>
+      </w:r>
+    </w:p>
+    <w:p>
+      <w:pPr>
+        <w:pStyle w:val="ListParagraph"/>
+        <w:numPr>
+          <w:ilvl w:val="0"/>
+          <w:numId w:val="8"/>
+        </w:numPr>
+        <w:rPr>
+          <w:sz w:val="24"/>
+          <w:szCs w:val="24"/>
+        </w:rPr>
+      </w:pPr>
+      <w:r>
+        <w:rPr>
+          <w:sz w:val="24"/>
+          <w:szCs w:val="24"/>
+        </w:rPr>
+        <w:t>Arrow function used primarly for one line functions:</w:t>
+      </w:r>
+      <w:r>
+        <w:t xml:space="preserve"> </w:t>
+      </w:r>
+      <w:r>
+        <w:rPr>
+          <w:sz w:val="24"/>
+          <w:szCs w:val="24"/>
+        </w:rPr>
+        <w:t>const calcAge3 = birthYear =&gt; 2037 - birthYear;</w:t>
+      </w:r>
+      <w:r>
+        <w:rPr>
+          <w:sz w:val="24"/>
+          <w:szCs w:val="24"/>
+        </w:rPr>
+        <w:t xml:space="preserve">; </w:t>
+      </w:r>
+      <w:r>
+        <w:rPr>
+          <w:sz w:val="24"/>
+          <w:szCs w:val="24"/>
+        </w:rPr>
+        <w:t xml:space="preserve">the arrow function does not get </w:t>
+      </w:r>
+      <w:r>
+        <w:rPr>
+          <w:sz w:val="24"/>
+          <w:szCs w:val="24"/>
+        </w:rPr>
+        <w:t>“</w:t>
+      </w:r>
+      <w:r>
+        <w:rPr>
+          <w:sz w:val="24"/>
+          <w:szCs w:val="24"/>
+        </w:rPr>
+        <w:t>this</w:t>
+      </w:r>
+      <w:r>
+        <w:rPr>
+          <w:sz w:val="24"/>
+          <w:szCs w:val="24"/>
+        </w:rPr>
+        <w:t>”</w:t>
+      </w:r>
+      <w:r>
+        <w:rPr>
+          <w:sz w:val="24"/>
+          <w:szCs w:val="24"/>
+        </w:rPr>
+        <w:t xml:space="preserve"> keyword</w:t>
+      </w:r>
+    </w:p>
+    <w:p>
+      <w:pPr>
+        <w:pStyle w:val="ListParagraph"/>
+        <w:numPr>
+          <w:ilvl w:val="0"/>
+          <w:numId w:val="8"/>
+        </w:numPr>
+        <w:rPr>
+          <w:sz w:val="24"/>
+          <w:szCs w:val="24"/>
+        </w:rPr>
+      </w:pPr>
+      <w:r>
+        <w:rPr>
+          <w:sz w:val="24"/>
+          <w:szCs w:val="24"/>
+        </w:rPr>
+        <w:t>Functions are values in javascript</w:t>
+      </w:r>
+    </w:p>
+    <w:p>
+      <w:pPr>
+        <w:pStyle w:val="ListParagraph"/>
+        <w:numPr>
+          <w:ilvl w:val="0"/>
+          <w:numId w:val="8"/>
+        </w:numPr>
+        <w:rPr>
+          <w:sz w:val="24"/>
+          <w:szCs w:val="24"/>
+        </w:rPr>
+      </w:pPr>
+      <w:r>
+        <w:rPr>
+          <w:sz w:val="24"/>
+          <w:szCs w:val="24"/>
+        </w:rPr>
+        <w:t>Keep the code dry. Don’t repeat yourself principle.</w:t>
+      </w:r>
+    </w:p>
+    <w:p>
+      <w:pPr>
+        <w:pStyle w:val="ListParagraph"/>
+        <w:numPr>
+          <w:ilvl w:val="0"/>
+          <w:numId w:val="8"/>
+        </w:numPr>
+        <w:rPr>
+          <w:sz w:val="24"/>
+          <w:szCs w:val="24"/>
+        </w:rPr>
+      </w:pPr>
+      <w:r>
+        <w:rPr>
+          <w:sz w:val="24"/>
+          <w:szCs w:val="24"/>
+        </w:rPr>
+        <w:t>4 Stepps to solve any problem: 1. Make sure you 100% understand the problem. Ask the right questions to get a clear picture of  the problem.</w:t>
+      </w:r>
+    </w:p>
+    <w:p>
+      <w:pPr>
+        <w:pStyle w:val="ListParagraph"/>
+        <w:ind w:left="3600"/>
+        <w:rPr>
+          <w:sz w:val="24"/>
+          <w:szCs w:val="24"/>
+        </w:rPr>
+      </w:pPr>
+      <w:r>
+        <w:rPr>
+          <w:sz w:val="24"/>
+          <w:szCs w:val="24"/>
+        </w:rPr>
+        <w:t>2. Divide and conquer: Break a big problem into smaller sub-problems.</w:t>
+      </w:r>
+    </w:p>
+    <w:p>
+      <w:pPr>
+        <w:pStyle w:val="ListParagraph"/>
+        <w:ind w:left="3600"/>
+        <w:rPr>
+          <w:sz w:val="24"/>
+          <w:szCs w:val="24"/>
+        </w:rPr>
+      </w:pPr>
+      <w:r>
+        <w:rPr>
+          <w:sz w:val="24"/>
+          <w:szCs w:val="24"/>
+        </w:rPr>
+        <w:t>3.Don’t be afraid to do a much research as you have to.</w:t>
+      </w:r>
+    </w:p>
+    <w:p>
+      <w:pPr>
+        <w:pStyle w:val="ListParagraph"/>
+        <w:ind w:left="3600"/>
+        <w:rPr>
+          <w:sz w:val="24"/>
+          <w:szCs w:val="24"/>
+        </w:rPr>
+      </w:pPr>
+      <w:r>
+        <w:rPr>
+          <w:sz w:val="24"/>
+          <w:szCs w:val="24"/>
+        </w:rPr>
+        <w:t>4. For bigger problems, write pseudo-code before writing the actual code</w:t>
+      </w:r>
+      <w:r>
+        <w:rPr>
+          <w:sz w:val="24"/>
+          <w:szCs w:val="24"/>
+        </w:rPr>
+        <w:t>.</w:t>
+      </w:r>
+    </w:p>
+    <w:p>
+      <w:pPr>
+        <w:pStyle w:val="ListParagraph"/>
+        <w:numPr>
+          <w:ilvl w:val="0"/>
+          <w:numId w:val="8"/>
+        </w:numPr>
+        <w:rPr>
+          <w:sz w:val="24"/>
+          <w:szCs w:val="24"/>
+        </w:rPr>
+      </w:pPr>
+      <w:r>
+        <w:rPr>
+          <w:sz w:val="24"/>
+          <w:szCs w:val="24"/>
+        </w:rPr>
+        <w:lastRenderedPageBreak/>
+        <w:t>DOM manipulation: Document Object Model: Structured representation of HTML documents. Allows javascript to access HTML elements and styles to manipulate them</w:t>
+      </w:r>
+    </w:p>
+    <w:p>
+      <w:pPr>
+        <w:pStyle w:val="ListParagraph"/>
+        <w:numPr>
+          <w:ilvl w:val="0"/>
+          <w:numId w:val="8"/>
+        </w:numPr>
+        <w:rPr>
+          <w:sz w:val="24"/>
+          <w:szCs w:val="24"/>
+        </w:rPr>
+      </w:pPr>
+      <w:r>
+        <w:rPr>
+          <w:sz w:val="24"/>
+          <w:szCs w:val="24"/>
+        </w:rPr>
+        <w:t>The HTML page is generated by the browser as a DOM tree structure</w:t>
+      </w:r>
+      <w:r>
+        <w:rPr>
+          <w:sz w:val="24"/>
+          <w:szCs w:val="24"/>
+        </w:rPr>
+        <w:t>(child, parent, sibling of ELEMENTS)</w:t>
+      </w:r>
+    </w:p>
+    <w:p>
+      <w:pPr>
+        <w:pStyle w:val="ListParagraph"/>
+        <w:numPr>
+          <w:ilvl w:val="0"/>
+          <w:numId w:val="8"/>
+        </w:numPr>
+        <w:rPr>
+          <w:sz w:val="24"/>
+          <w:szCs w:val="24"/>
+        </w:rPr>
+      </w:pPr>
+      <w:r>
+        <w:rPr>
+          <w:sz w:val="24"/>
+          <w:szCs w:val="24"/>
+        </w:rPr>
+        <w:t xml:space="preserve">DOM Methods and Properties for </w:t>
+      </w:r>
       <w:r>
         <w:rPr>
           <w:b/>
@@ -5562,354 +5206,7 @@
           <w:sz w:val="24"/>
           <w:szCs w:val="24"/>
         </w:rPr>
-        <w:t>: name(name).</w:t>
-      </w:r>
-    </w:p>
-    <w:p>
-      <w:pPr>
-        <w:pStyle w:val="ListParagraph"/>
-        <w:numPr>
-          <w:ilvl w:val="0"/>
-          <w:numId w:val="8"/>
-        </w:numPr>
-        <w:rPr>
-          <w:sz w:val="24"/>
-          <w:szCs w:val="24"/>
-        </w:rPr>
-      </w:pPr>
-      <w:r>
-        <w:rPr>
-          <w:sz w:val="24"/>
-          <w:szCs w:val="24"/>
-        </w:rPr>
-        <w:t xml:space="preserve">Arrow function used </w:t>
-      </w:r>
-      <w:proofErr w:type="spellStart"/>
-      <w:r>
-        <w:rPr>
-          <w:sz w:val="24"/>
-          <w:szCs w:val="24"/>
-        </w:rPr>
-        <w:t>primarly</w:t>
-      </w:r>
-      <w:proofErr w:type="spellEnd"/>
-      <w:r>
-        <w:rPr>
-          <w:sz w:val="24"/>
-          <w:szCs w:val="24"/>
-        </w:rPr>
-        <w:t xml:space="preserve"> for one line functions:</w:t>
-      </w:r>
-      <w:r>
-        <w:t xml:space="preserve"> </w:t>
-      </w:r>
-      <w:r>
-        <w:rPr>
-          <w:sz w:val="24"/>
-          <w:szCs w:val="24"/>
-        </w:rPr>
-        <w:t xml:space="preserve">const calcAge3 = </w:t>
-      </w:r>
-      <w:proofErr w:type="spellStart"/>
-      <w:r>
-        <w:rPr>
-          <w:sz w:val="24"/>
-          <w:szCs w:val="24"/>
-        </w:rPr>
-        <w:t>birthYear</w:t>
-      </w:r>
-      <w:proofErr w:type="spellEnd"/>
-      <w:r>
-        <w:rPr>
-          <w:sz w:val="24"/>
-          <w:szCs w:val="24"/>
-        </w:rPr>
-        <w:t xml:space="preserve"> =&gt; 2037 - </w:t>
-      </w:r>
-      <w:proofErr w:type="spellStart"/>
-      <w:r>
-        <w:rPr>
-          <w:sz w:val="24"/>
-          <w:szCs w:val="24"/>
-        </w:rPr>
-        <w:t>birthYear</w:t>
-      </w:r>
-      <w:proofErr w:type="spellEnd"/>
-      <w:r>
-        <w:rPr>
-          <w:sz w:val="24"/>
-          <w:szCs w:val="24"/>
-        </w:rPr>
-        <w:t>;</w:t>
-      </w:r>
-      <w:r>
-        <w:rPr>
-          <w:sz w:val="24"/>
-          <w:szCs w:val="24"/>
-        </w:rPr>
-        <w:t xml:space="preserve">; </w:t>
-      </w:r>
-      <w:r>
-        <w:rPr>
-          <w:sz w:val="24"/>
-          <w:szCs w:val="24"/>
-        </w:rPr>
-        <w:t xml:space="preserve">the arrow function does not get </w:t>
-      </w:r>
-      <w:r>
-        <w:rPr>
-          <w:sz w:val="24"/>
-          <w:szCs w:val="24"/>
-        </w:rPr>
-        <w:t>“</w:t>
-      </w:r>
-      <w:r>
-        <w:rPr>
-          <w:sz w:val="24"/>
-          <w:szCs w:val="24"/>
-        </w:rPr>
-        <w:t>this</w:t>
-      </w:r>
-      <w:r>
-        <w:rPr>
-          <w:sz w:val="24"/>
-          <w:szCs w:val="24"/>
-        </w:rPr>
-        <w:t>”</w:t>
-      </w:r>
-      <w:r>
-        <w:rPr>
-          <w:sz w:val="24"/>
-          <w:szCs w:val="24"/>
-        </w:rPr>
-        <w:t xml:space="preserve"> keyword</w:t>
-      </w:r>
-    </w:p>
-    <w:p>
-      <w:pPr>
-        <w:pStyle w:val="ListParagraph"/>
-        <w:numPr>
-          <w:ilvl w:val="0"/>
-          <w:numId w:val="8"/>
-        </w:numPr>
-        <w:rPr>
-          <w:sz w:val="24"/>
-          <w:szCs w:val="24"/>
-        </w:rPr>
-      </w:pPr>
-      <w:r>
-        <w:rPr>
-          <w:sz w:val="24"/>
-          <w:szCs w:val="24"/>
-        </w:rPr>
-        <w:t xml:space="preserve">Functions are values in </w:t>
-      </w:r>
-      <w:proofErr w:type="spellStart"/>
-      <w:r>
-        <w:rPr>
-          <w:sz w:val="24"/>
-          <w:szCs w:val="24"/>
-        </w:rPr>
-        <w:t>javascript</w:t>
-      </w:r>
-      <w:proofErr w:type="spellEnd"/>
-    </w:p>
-    <w:p>
-      <w:pPr>
-        <w:pStyle w:val="ListParagraph"/>
-        <w:numPr>
-          <w:ilvl w:val="0"/>
-          <w:numId w:val="8"/>
-        </w:numPr>
-        <w:rPr>
-          <w:sz w:val="24"/>
-          <w:szCs w:val="24"/>
-        </w:rPr>
-      </w:pPr>
-      <w:r>
-        <w:rPr>
-          <w:sz w:val="24"/>
-          <w:szCs w:val="24"/>
-        </w:rPr>
-        <w:t>Keep the code dry. Don’t repeat yourself principle.</w:t>
-      </w:r>
-    </w:p>
-    <w:p>
-      <w:pPr>
-        <w:pStyle w:val="ListParagraph"/>
-        <w:numPr>
-          <w:ilvl w:val="0"/>
-          <w:numId w:val="8"/>
-        </w:numPr>
-        <w:rPr>
-          <w:sz w:val="24"/>
-          <w:szCs w:val="24"/>
-        </w:rPr>
-      </w:pPr>
-      <w:r>
-        <w:rPr>
-          <w:sz w:val="24"/>
-          <w:szCs w:val="24"/>
-        </w:rPr>
-        <w:t xml:space="preserve">4 </w:t>
-      </w:r>
-      <w:proofErr w:type="spellStart"/>
-      <w:r>
-        <w:rPr>
-          <w:sz w:val="24"/>
-          <w:szCs w:val="24"/>
-        </w:rPr>
-        <w:t>Stepps</w:t>
-      </w:r>
-      <w:proofErr w:type="spellEnd"/>
-      <w:r>
-        <w:rPr>
-          <w:sz w:val="24"/>
-          <w:szCs w:val="24"/>
-        </w:rPr>
-        <w:t xml:space="preserve"> to solve any problem: 1. Make sure you 100% understand the problem. Ask the right questions to get a clear picture of  the problem.</w:t>
-      </w:r>
-    </w:p>
-    <w:p>
-      <w:pPr>
-        <w:pStyle w:val="ListParagraph"/>
-        <w:ind w:left="3600"/>
-        <w:rPr>
-          <w:sz w:val="24"/>
-          <w:szCs w:val="24"/>
-        </w:rPr>
-      </w:pPr>
-      <w:r>
-        <w:rPr>
-          <w:sz w:val="24"/>
-          <w:szCs w:val="24"/>
-        </w:rPr>
-        <w:t>2. Divide and conquer: Break a big problem into smaller sub-problems.</w:t>
-      </w:r>
-    </w:p>
-    <w:p>
-      <w:pPr>
-        <w:pStyle w:val="ListParagraph"/>
-        <w:ind w:left="3600"/>
-        <w:rPr>
-          <w:sz w:val="24"/>
-          <w:szCs w:val="24"/>
-        </w:rPr>
-      </w:pPr>
-      <w:r>
-        <w:rPr>
-          <w:sz w:val="24"/>
-          <w:szCs w:val="24"/>
-        </w:rPr>
-        <w:t>3.Don’t be afraid to do a much research as you have to.</w:t>
-      </w:r>
-    </w:p>
-    <w:p>
-      <w:pPr>
-        <w:pStyle w:val="ListParagraph"/>
-        <w:ind w:left="3600"/>
-        <w:rPr>
-          <w:sz w:val="24"/>
-          <w:szCs w:val="24"/>
-        </w:rPr>
-      </w:pPr>
-      <w:r>
-        <w:rPr>
-          <w:sz w:val="24"/>
-          <w:szCs w:val="24"/>
-        </w:rPr>
-        <w:t>4. For bigger problems, write pseudo-code before writing the actual code</w:t>
-      </w:r>
-      <w:r>
-        <w:rPr>
-          <w:sz w:val="24"/>
-          <w:szCs w:val="24"/>
-        </w:rPr>
-        <w:t>.</w:t>
-      </w:r>
-    </w:p>
-    <w:p>
-      <w:pPr>
-        <w:pStyle w:val="ListParagraph"/>
-        <w:numPr>
-          <w:ilvl w:val="0"/>
-          <w:numId w:val="8"/>
-        </w:numPr>
-        <w:rPr>
-          <w:sz w:val="24"/>
-          <w:szCs w:val="24"/>
-        </w:rPr>
-      </w:pPr>
-      <w:r>
-        <w:rPr>
-          <w:sz w:val="24"/>
-          <w:szCs w:val="24"/>
-        </w:rPr>
-        <w:lastRenderedPageBreak/>
-        <w:t xml:space="preserve">DOM manipulation: Document Object Model: Structured representation of HTML documents. Allows </w:t>
-      </w:r>
-      <w:proofErr w:type="spellStart"/>
-      <w:r>
-        <w:rPr>
-          <w:sz w:val="24"/>
-          <w:szCs w:val="24"/>
-        </w:rPr>
-        <w:t>javascript</w:t>
-      </w:r>
-      <w:proofErr w:type="spellEnd"/>
-      <w:r>
-        <w:rPr>
-          <w:sz w:val="24"/>
-          <w:szCs w:val="24"/>
-        </w:rPr>
-        <w:t xml:space="preserve"> to access HTML elements and styles to manipulate them</w:t>
-      </w:r>
-    </w:p>
-    <w:p>
-      <w:pPr>
-        <w:pStyle w:val="ListParagraph"/>
-        <w:numPr>
-          <w:ilvl w:val="0"/>
-          <w:numId w:val="8"/>
-        </w:numPr>
-        <w:rPr>
-          <w:sz w:val="24"/>
-          <w:szCs w:val="24"/>
-        </w:rPr>
-      </w:pPr>
-      <w:r>
-        <w:rPr>
-          <w:sz w:val="24"/>
-          <w:szCs w:val="24"/>
-        </w:rPr>
-        <w:t>The HTML page is generated by the browser as a DOM tree structure</w:t>
-      </w:r>
-      <w:r>
-        <w:rPr>
-          <w:sz w:val="24"/>
-          <w:szCs w:val="24"/>
-        </w:rPr>
-        <w:t>(child, parent, sibling of ELEMENTS)</w:t>
-      </w:r>
-    </w:p>
-    <w:p>
-      <w:pPr>
-        <w:pStyle w:val="ListParagraph"/>
-        <w:numPr>
-          <w:ilvl w:val="0"/>
-          <w:numId w:val="8"/>
-        </w:numPr>
-        <w:rPr>
-          <w:sz w:val="24"/>
-          <w:szCs w:val="24"/>
-        </w:rPr>
-      </w:pPr>
-      <w:r>
-        <w:rPr>
-          <w:sz w:val="24"/>
-          <w:szCs w:val="24"/>
-        </w:rPr>
-        <w:t xml:space="preserve">DOM Methods and Properties for </w:t>
+        <w:t>DOM Manipulation are not a part of J</w:t>
       </w:r>
       <w:r>
         <w:rPr>
@@ -5918,15 +5215,6 @@
           <w:sz w:val="24"/>
           <w:szCs w:val="24"/>
         </w:rPr>
-        <w:t>DOM Manipulation are not a part of J</w:t>
-      </w:r>
-      <w:r>
-        <w:rPr>
-          <w:b/>
-          <w:bCs/>
-          <w:sz w:val="24"/>
-          <w:szCs w:val="24"/>
-        </w:rPr>
         <w:t>avaScript(ECMA)</w:t>
       </w:r>
       <w:r>
@@ -5954,17 +5242,8 @@
           <w:sz w:val="24"/>
           <w:szCs w:val="24"/>
         </w:rPr>
-        <w:t xml:space="preserve">DOM Methods and properties is a library available through the API implemented by the Web </w:t>
-      </w:r>
-      <w:proofErr w:type="spellStart"/>
-      <w:r>
-        <w:rPr>
-          <w:sz w:val="24"/>
-          <w:szCs w:val="24"/>
-        </w:rPr>
-        <w:t>Browesers</w:t>
-      </w:r>
-      <w:proofErr w:type="spellEnd"/>
+        <w:t>DOM Methods and properties is a library available through the API implemented by the Web Browesers</w:t>
+      </w:r>
       <w:r>
         <w:rPr>
           <w:sz w:val="24"/>
@@ -6012,7 +5291,6 @@
           <w:szCs w:val="24"/>
         </w:rPr>
       </w:pPr>
-      <w:proofErr w:type="spellStart"/>
       <w:r>
         <w:rPr>
           <w:sz w:val="24"/>
@@ -6025,15 +5303,7 @@
           <w:sz w:val="24"/>
           <w:szCs w:val="24"/>
         </w:rPr>
-        <w:t>he</w:t>
-      </w:r>
-      <w:proofErr w:type="spellEnd"/>
-      <w:r>
-        <w:rPr>
-          <w:sz w:val="24"/>
-          <w:szCs w:val="24"/>
-        </w:rPr>
-        <w:t xml:space="preserve"> style property is added as an inline style</w:t>
+        <w:t>he style property is added as an inline style</w:t>
       </w:r>
       <w:r>
         <w:rPr>
@@ -6047,23 +5317,7 @@
           <w:sz w:val="24"/>
           <w:szCs w:val="24"/>
         </w:rPr>
-        <w:t xml:space="preserve">he property in </w:t>
-      </w:r>
-      <w:proofErr w:type="spellStart"/>
-      <w:r>
-        <w:rPr>
-          <w:sz w:val="24"/>
-          <w:szCs w:val="24"/>
-        </w:rPr>
-        <w:t>css</w:t>
-      </w:r>
-      <w:proofErr w:type="spellEnd"/>
-      <w:r>
-        <w:rPr>
-          <w:sz w:val="24"/>
-          <w:szCs w:val="24"/>
-        </w:rPr>
-        <w:t xml:space="preserve"> need to be with camel naming</w:t>
+        <w:t>he property in css need to be with camel naming</w:t>
       </w:r>
     </w:p>
     <w:p>
@@ -6129,21 +5383,12 @@
           <w:szCs w:val="24"/>
         </w:rPr>
       </w:pPr>
-      <w:proofErr w:type="spellStart"/>
-      <w:r>
-        <w:rPr>
-          <w:sz w:val="24"/>
-          <w:szCs w:val="24"/>
-        </w:rPr>
-        <w:t>Javascript</w:t>
-      </w:r>
-      <w:proofErr w:type="spellEnd"/>
-      <w:r>
-        <w:rPr>
-          <w:sz w:val="24"/>
-          <w:szCs w:val="24"/>
-        </w:rPr>
-        <w:t xml:space="preserve"> is a </w:t>
+      <w:r>
+        <w:rPr>
+          <w:sz w:val="24"/>
+          <w:szCs w:val="24"/>
+        </w:rPr>
+        <w:t xml:space="preserve">Javascript is a </w:t>
       </w:r>
       <w:r>
         <w:rPr>
@@ -6318,23 +5563,7 @@
           <w:sz w:val="24"/>
           <w:szCs w:val="24"/>
         </w:rPr>
-        <w:t>High-level the programmer don’t worry about creatin variables in memory(</w:t>
-      </w:r>
-      <w:proofErr w:type="spellStart"/>
-      <w:r>
-        <w:rPr>
-          <w:sz w:val="24"/>
-          <w:szCs w:val="24"/>
-        </w:rPr>
-        <w:t>abstractization</w:t>
-      </w:r>
-      <w:proofErr w:type="spellEnd"/>
-      <w:r>
-        <w:rPr>
-          <w:sz w:val="24"/>
-          <w:szCs w:val="24"/>
-        </w:rPr>
-        <w:t>) vs low-level (C project) which are potentially faster;</w:t>
+        <w:t>High-level the programmer don’t worry about creatin variables in memory(abstractization) vs low-level (C project) which are potentially faster;</w:t>
       </w:r>
     </w:p>
     <w:p>
@@ -6356,46 +5585,14 @@
           <w:sz w:val="24"/>
           <w:szCs w:val="24"/>
         </w:rPr>
-        <w:t xml:space="preserve">Paradigm is an approach and mindset of structuring code, which will direct your coding style and technique: Procedural programming, Object-oriented programming(OOP), Functional programming(FP). </w:t>
-      </w:r>
-      <w:proofErr w:type="spellStart"/>
-      <w:r>
-        <w:rPr>
-          <w:sz w:val="24"/>
-          <w:szCs w:val="24"/>
-        </w:rPr>
-        <w:t>Javascript</w:t>
-      </w:r>
-      <w:proofErr w:type="spellEnd"/>
-      <w:r>
-        <w:rPr>
-          <w:sz w:val="24"/>
-          <w:szCs w:val="24"/>
-        </w:rPr>
-        <w:t xml:space="preserve"> have all that paradigms.</w:t>
-      </w:r>
-      <w:r>
-        <w:rPr>
-          <w:sz w:val="24"/>
-          <w:szCs w:val="24"/>
-        </w:rPr>
-        <w:t xml:space="preserve"> </w:t>
-      </w:r>
-      <w:proofErr w:type="spellStart"/>
-      <w:r>
-        <w:rPr>
-          <w:sz w:val="24"/>
-          <w:szCs w:val="24"/>
-        </w:rPr>
-        <w:t>Javascript</w:t>
-      </w:r>
-      <w:proofErr w:type="spellEnd"/>
-      <w:r>
-        <w:rPr>
-          <w:sz w:val="24"/>
-          <w:szCs w:val="24"/>
-        </w:rPr>
-        <w:t xml:space="preserve"> is very flexible</w:t>
+        <w:t>Paradigm is an approach and mindset of structuring code, which will direct your coding style and technique: Procedural programming, Object-oriented programming(OOP), Functional programming(FP). Javascript have all that paradigms.</w:t>
+      </w:r>
+      <w:r>
+        <w:rPr>
+          <w:sz w:val="24"/>
+          <w:szCs w:val="24"/>
+        </w:rPr>
+        <w:t xml:space="preserve"> Javascript is very flexible</w:t>
       </w:r>
     </w:p>
     <w:p>
@@ -6475,39 +5672,7 @@
           <w:sz w:val="24"/>
           <w:szCs w:val="24"/>
         </w:rPr>
-        <w:t xml:space="preserve">Concurrency model: hot the JavaScript engine handles multiple </w:t>
-      </w:r>
-      <w:proofErr w:type="spellStart"/>
-      <w:r>
-        <w:rPr>
-          <w:sz w:val="24"/>
-          <w:szCs w:val="24"/>
-        </w:rPr>
-        <w:t>taks</w:t>
-      </w:r>
-      <w:proofErr w:type="spellEnd"/>
-      <w:r>
-        <w:rPr>
-          <w:sz w:val="24"/>
-          <w:szCs w:val="24"/>
-        </w:rPr>
-        <w:t xml:space="preserve"> happening at the same time. Why do we need that? </w:t>
-      </w:r>
-      <w:proofErr w:type="spellStart"/>
-      <w:r>
-        <w:rPr>
-          <w:sz w:val="24"/>
-          <w:szCs w:val="24"/>
-        </w:rPr>
-        <w:t>Javascript</w:t>
-      </w:r>
-      <w:proofErr w:type="spellEnd"/>
-      <w:r>
-        <w:rPr>
-          <w:sz w:val="24"/>
-          <w:szCs w:val="24"/>
-        </w:rPr>
-        <w:t xml:space="preserve"> runs in one single thread, so it can only do one thing at a time. So what about a long-running task? Sounds like it would block the single thread. However, we want non-blocking behavior! How do we achieve that? By using an event loop: takes long running tasks, executes them in the “background”, and puts them back in the main thread once they are finished.</w:t>
+        <w:t>Concurrency model: hot the JavaScript engine handles multiple taks happening at the same time. Why do we need that? Javascript runs in one single thread, so it can only do one thing at a time. So what about a long-running task? Sounds like it would block the single thread. However, we want non-blocking behavior! How do we achieve that? By using an event loop: takes long running tasks, executes them in the “background”, and puts them back in the main thread once they are finished.</w:t>
       </w:r>
     </w:p>
     <w:p>
@@ -6530,55 +5695,7 @@
           <w:szCs w:val="24"/>
         </w:rPr>
         <w:lastRenderedPageBreak/>
-        <w:t xml:space="preserve">What is a </w:t>
-      </w:r>
-      <w:proofErr w:type="spellStart"/>
-      <w:r>
-        <w:rPr>
-          <w:sz w:val="24"/>
-          <w:szCs w:val="24"/>
-        </w:rPr>
-        <w:t>javascipt</w:t>
-      </w:r>
-      <w:proofErr w:type="spellEnd"/>
-      <w:r>
-        <w:rPr>
-          <w:sz w:val="24"/>
-          <w:szCs w:val="24"/>
-        </w:rPr>
-        <w:t xml:space="preserve"> engine? It is a program that executes </w:t>
-      </w:r>
-      <w:proofErr w:type="spellStart"/>
-      <w:r>
-        <w:rPr>
-          <w:sz w:val="24"/>
-          <w:szCs w:val="24"/>
-        </w:rPr>
-        <w:t>javascript</w:t>
-      </w:r>
-      <w:proofErr w:type="spellEnd"/>
-      <w:r>
-        <w:rPr>
-          <w:sz w:val="24"/>
-          <w:szCs w:val="24"/>
-        </w:rPr>
-        <w:t xml:space="preserve"> code. Example : V8 Engine empower google and </w:t>
-      </w:r>
-      <w:proofErr w:type="spellStart"/>
-      <w:r>
-        <w:rPr>
-          <w:sz w:val="24"/>
-          <w:szCs w:val="24"/>
-        </w:rPr>
-        <w:t>nodeJS</w:t>
-      </w:r>
-      <w:proofErr w:type="spellEnd"/>
-      <w:r>
-        <w:rPr>
-          <w:sz w:val="24"/>
-          <w:szCs w:val="24"/>
-        </w:rPr>
-        <w:t>. Each browser have its own engine.</w:t>
+        <w:t>What is a javascipt engine? It is a program that executes javascript code. Example : V8 Engine empower google and nodeJS. Each browser have its own engine.</w:t>
       </w:r>
     </w:p>
     <w:p>
@@ -6631,21 +5748,12 @@
           <w:szCs w:val="24"/>
         </w:rPr>
       </w:pPr>
-      <w:proofErr w:type="spellStart"/>
-      <w:r>
-        <w:rPr>
-          <w:sz w:val="24"/>
-          <w:szCs w:val="24"/>
-        </w:rPr>
-        <w:t>Compilation:Entire</w:t>
-      </w:r>
-      <w:proofErr w:type="spellEnd"/>
-      <w:r>
-        <w:rPr>
-          <w:sz w:val="24"/>
-          <w:szCs w:val="24"/>
-        </w:rPr>
-        <w:t xml:space="preserve"> code is converted into machine code at once, and written to a binary file that can be executed by a computer. (java, desktop application etc.)</w:t>
+      <w:r>
+        <w:rPr>
+          <w:sz w:val="24"/>
+          <w:szCs w:val="24"/>
+        </w:rPr>
+        <w:t>Compilation:Entire code is converted into machine code at once, and written to a binary file that can be executed by a computer. (java, desktop application etc.)</w:t>
       </w:r>
     </w:p>
     <w:p>
@@ -6667,23 +5775,7 @@
           <w:sz w:val="24"/>
           <w:szCs w:val="24"/>
         </w:rPr>
-        <w:t xml:space="preserve">Interpretation: Interpreter runs through the source code and executes it line by line.(old </w:t>
-      </w:r>
-      <w:proofErr w:type="spellStart"/>
-      <w:r>
-        <w:rPr>
-          <w:sz w:val="24"/>
-          <w:szCs w:val="24"/>
-        </w:rPr>
-        <w:t>javascript</w:t>
-      </w:r>
-      <w:proofErr w:type="spellEnd"/>
-      <w:r>
-        <w:rPr>
-          <w:sz w:val="24"/>
-          <w:szCs w:val="24"/>
-        </w:rPr>
-        <w:t>)</w:t>
+        <w:t>Interpretation: Interpreter runs through the source code and executes it line by line.(old javascript)</w:t>
       </w:r>
     </w:p>
     <w:p>
@@ -6714,23 +5806,7 @@
           <w:sz w:val="24"/>
           <w:szCs w:val="24"/>
         </w:rPr>
-        <w:t xml:space="preserve">Entire code is converted into machine code at  once, then executed </w:t>
-      </w:r>
-      <w:proofErr w:type="spellStart"/>
-      <w:r>
-        <w:rPr>
-          <w:sz w:val="24"/>
-          <w:szCs w:val="24"/>
-        </w:rPr>
-        <w:t>immediatle</w:t>
-      </w:r>
-      <w:proofErr w:type="spellEnd"/>
-      <w:r>
-        <w:rPr>
-          <w:sz w:val="24"/>
-          <w:szCs w:val="24"/>
-        </w:rPr>
-        <w:t>. (</w:t>
+        <w:t>Entire code is converted into machine code at  once, then executed immediatle. (</w:t>
       </w:r>
       <w:r>
         <w:rPr>
@@ -6739,25 +5815,57 @@
           <w:sz w:val="24"/>
           <w:szCs w:val="24"/>
         </w:rPr>
-        <w:t xml:space="preserve">modern </w:t>
-      </w:r>
-      <w:proofErr w:type="spellStart"/>
-      <w:r>
+        <w:t>modern javascript</w:t>
+      </w:r>
+      <w:r>
+        <w:rPr>
+          <w:sz w:val="24"/>
+          <w:szCs w:val="24"/>
+        </w:rPr>
+        <w:t>).</w:t>
+      </w:r>
+    </w:p>
+    <w:p>
+      <w:pPr>
+        <w:pStyle w:val="ListParagraph"/>
+        <w:numPr>
+          <w:ilvl w:val="0"/>
+          <w:numId w:val="8"/>
+        </w:numPr>
         <w:rPr>
           <w:b/>
           <w:bCs/>
           <w:sz w:val="24"/>
           <w:szCs w:val="24"/>
         </w:rPr>
-        <w:t>javascript</w:t>
-      </w:r>
-      <w:proofErr w:type="spellEnd"/>
-      <w:r>
-        <w:rPr>
-          <w:sz w:val="24"/>
-          <w:szCs w:val="24"/>
-        </w:rPr>
-        <w:t>).</w:t>
+      </w:pPr>
+      <w:r>
+        <w:rPr>
+          <w:sz w:val="24"/>
+          <w:szCs w:val="24"/>
+        </w:rPr>
+        <w:t>Modern just-in-time compilation of javascript: Parsing(reading the code) into AST-Abstract syntax tree, Compiling the code into 101001010, and right after compilation the code is executed</w:t>
+      </w:r>
+      <w:r>
+        <w:rPr>
+          <w:sz w:val="24"/>
+          <w:szCs w:val="24"/>
+        </w:rPr>
+        <w:t xml:space="preserve"> in the CALL STACK</w:t>
+      </w:r>
+      <w:r>
+        <w:rPr>
+          <w:sz w:val="24"/>
+          <w:szCs w:val="24"/>
+        </w:rPr>
+        <w:t xml:space="preserve">. First the compilation is poor and </w:t>
+      </w:r>
+      <w:r>
+        <w:rPr>
+          <w:sz w:val="24"/>
+          <w:szCs w:val="24"/>
+        </w:rPr>
+        <w:t xml:space="preserve"> during the execution of the program the compilation is optimized in special threads that we can’t access from code.</w:t>
       </w:r>
     </w:p>
     <w:p>
@@ -6779,58 +5887,28 @@
           <w:sz w:val="24"/>
           <w:szCs w:val="24"/>
         </w:rPr>
-        <w:t xml:space="preserve">Modern just-in-time compilation of </w:t>
-      </w:r>
-      <w:proofErr w:type="spellStart"/>
-      <w:r>
-        <w:rPr>
-          <w:sz w:val="24"/>
-          <w:szCs w:val="24"/>
-        </w:rPr>
-        <w:t>javascript</w:t>
-      </w:r>
-      <w:proofErr w:type="spellEnd"/>
-      <w:r>
-        <w:rPr>
-          <w:sz w:val="24"/>
-          <w:szCs w:val="24"/>
-        </w:rPr>
-        <w:t>: Parsing</w:t>
-      </w:r>
-      <w:r>
-        <w:rPr>
-          <w:sz w:val="24"/>
-          <w:szCs w:val="24"/>
-        </w:rPr>
-        <w:t>(reading the code)</w:t>
-      </w:r>
-      <w:r>
-        <w:rPr>
-          <w:sz w:val="24"/>
-          <w:szCs w:val="24"/>
-        </w:rPr>
-        <w:t xml:space="preserve"> into AST-Abstract syntax tree, Compiling the code into 101001010, and right after compilation the code is executed</w:t>
-      </w:r>
-      <w:r>
-        <w:rPr>
-          <w:sz w:val="24"/>
-          <w:szCs w:val="24"/>
-        </w:rPr>
-        <w:t xml:space="preserve"> in the CALL STACK</w:t>
-      </w:r>
-      <w:r>
-        <w:rPr>
-          <w:sz w:val="24"/>
-          <w:szCs w:val="24"/>
-        </w:rPr>
-        <w:t xml:space="preserve">. First the compilation is poor and </w:t>
-      </w:r>
-      <w:r>
-        <w:rPr>
-          <w:sz w:val="24"/>
-          <w:szCs w:val="24"/>
-        </w:rPr>
-        <w:t xml:space="preserve"> during the execution of the program the compilation is optimized in special threads that we can’t access from code.</w:t>
+        <w:t>Javascript runtime composition: JS engine(with HEAP and CALL STACK), Web APIs(DOM ,timers, Fetch API etc) functionalities provided to the engine, accessible on global window object. CALLBACK QUEUE -&gt; callback functions from DOM event listener( event functions). The callba</w:t>
+      </w:r>
+      <w:r>
+        <w:rPr>
+          <w:sz w:val="24"/>
+          <w:szCs w:val="24"/>
+        </w:rPr>
+        <w:t>c</w:t>
+      </w:r>
+      <w:r>
+        <w:rPr>
+          <w:sz w:val="24"/>
+          <w:szCs w:val="24"/>
+        </w:rPr>
+        <w:t xml:space="preserve">ks function are put on the call stack when it is empty to be executed. </w:t>
+      </w:r>
+      <w:r>
+        <w:rPr>
+          <w:sz w:val="24"/>
+          <w:szCs w:val="24"/>
+        </w:rPr>
+        <w:t>The event loop is essential for non-blocking concurrency model.</w:t>
       </w:r>
     </w:p>
     <w:p>
@@ -6847,144 +5925,28 @@
           <w:szCs w:val="24"/>
         </w:rPr>
       </w:pPr>
-      <w:proofErr w:type="spellStart"/>
-      <w:r>
-        <w:rPr>
-          <w:sz w:val="24"/>
-          <w:szCs w:val="24"/>
-        </w:rPr>
-        <w:t>Javascript</w:t>
-      </w:r>
-      <w:proofErr w:type="spellEnd"/>
-      <w:r>
-        <w:rPr>
-          <w:sz w:val="24"/>
-          <w:szCs w:val="24"/>
-        </w:rPr>
-        <w:t xml:space="preserve"> runtime composition: JS engine(with HEAP and CALL STACK), Web APIs(DOM ,timers, Fetch API </w:t>
-      </w:r>
-      <w:proofErr w:type="spellStart"/>
-      <w:r>
-        <w:rPr>
-          <w:sz w:val="24"/>
-          <w:szCs w:val="24"/>
-        </w:rPr>
-        <w:t>etc</w:t>
-      </w:r>
-      <w:proofErr w:type="spellEnd"/>
-      <w:r>
-        <w:rPr>
-          <w:sz w:val="24"/>
-          <w:szCs w:val="24"/>
-        </w:rPr>
-        <w:t>) functionalities provided to the engine, accessible on global window object. CALLBACK QUEUE -&gt; callback functions from DOM event listener( event functions). The callba</w:t>
-      </w:r>
-      <w:r>
-        <w:rPr>
-          <w:sz w:val="24"/>
-          <w:szCs w:val="24"/>
-        </w:rPr>
-        <w:t>c</w:t>
-      </w:r>
-      <w:r>
-        <w:rPr>
-          <w:sz w:val="24"/>
-          <w:szCs w:val="24"/>
-        </w:rPr>
-        <w:t xml:space="preserve">ks function are put on the call stack when it is empty to be executed. </w:t>
-      </w:r>
-      <w:r>
-        <w:rPr>
-          <w:sz w:val="24"/>
-          <w:szCs w:val="24"/>
-        </w:rPr>
-        <w:t>The event loop is essential for non-blocking concurrency model.</w:t>
-      </w:r>
-    </w:p>
-    <w:p>
-      <w:pPr>
-        <w:pStyle w:val="ListParagraph"/>
-        <w:numPr>
-          <w:ilvl w:val="0"/>
-          <w:numId w:val="8"/>
-        </w:numPr>
-        <w:rPr>
-          <w:b/>
-          <w:bCs/>
-          <w:sz w:val="24"/>
-          <w:szCs w:val="24"/>
-        </w:rPr>
-      </w:pPr>
-      <w:r>
-        <w:rPr>
-          <w:sz w:val="24"/>
-          <w:szCs w:val="24"/>
-        </w:rPr>
-        <w:t xml:space="preserve">What is an execution context? Environment in which a piece of JavaScript is executed. Stores all the necessary information for some code to be executed. (pizza box is the execution context, the pizza is the </w:t>
-      </w:r>
-      <w:proofErr w:type="spellStart"/>
-      <w:r>
-        <w:rPr>
-          <w:sz w:val="24"/>
-          <w:szCs w:val="24"/>
-        </w:rPr>
-        <w:t>javascript</w:t>
-      </w:r>
-      <w:proofErr w:type="spellEnd"/>
-      <w:r>
-        <w:rPr>
-          <w:sz w:val="24"/>
-          <w:szCs w:val="24"/>
-        </w:rPr>
-        <w:t xml:space="preserve"> code , and the fork and bill are the helpers so that </w:t>
-      </w:r>
-      <w:proofErr w:type="spellStart"/>
-      <w:r>
-        <w:rPr>
-          <w:sz w:val="24"/>
-          <w:szCs w:val="24"/>
-        </w:rPr>
-        <w:t>javascript</w:t>
-      </w:r>
-      <w:proofErr w:type="spellEnd"/>
-      <w:r>
-        <w:rPr>
-          <w:sz w:val="24"/>
-          <w:szCs w:val="24"/>
-        </w:rPr>
-        <w:t xml:space="preserve"> code to be executed). </w:t>
-      </w:r>
-    </w:p>
-    <w:p>
-      <w:pPr>
-        <w:pStyle w:val="ListParagraph"/>
-        <w:rPr>
-          <w:sz w:val="24"/>
-          <w:szCs w:val="24"/>
-        </w:rPr>
-      </w:pPr>
-      <w:r>
-        <w:rPr>
-          <w:sz w:val="24"/>
-          <w:szCs w:val="24"/>
-        </w:rPr>
-        <w:t xml:space="preserve">After compilation the code is executed top-down. After compilation -&gt; Creation of </w:t>
-      </w:r>
-      <w:proofErr w:type="spellStart"/>
-      <w:r>
-        <w:rPr>
-          <w:sz w:val="24"/>
-          <w:szCs w:val="24"/>
-        </w:rPr>
-        <w:t>gloval</w:t>
-      </w:r>
-      <w:proofErr w:type="spellEnd"/>
-      <w:r>
-        <w:rPr>
-          <w:sz w:val="24"/>
-          <w:szCs w:val="24"/>
-        </w:rPr>
-        <w:t xml:space="preserve"> execution context(for top-level code)</w:t>
+      <w:r>
+        <w:rPr>
+          <w:sz w:val="24"/>
+          <w:szCs w:val="24"/>
+        </w:rPr>
+        <w:t xml:space="preserve">What is an execution context? Environment in which a piece of JavaScript is executed. Stores all the necessary information for some code to be executed. (pizza box is the execution context, the pizza is the javascript code , and the fork and bill are the helpers so that javascript code to be executed). </w:t>
+      </w:r>
+    </w:p>
+    <w:p>
+      <w:pPr>
+        <w:pStyle w:val="ListParagraph"/>
+        <w:rPr>
+          <w:sz w:val="24"/>
+          <w:szCs w:val="24"/>
+        </w:rPr>
+      </w:pPr>
+      <w:r>
+        <w:rPr>
+          <w:sz w:val="24"/>
+          <w:szCs w:val="24"/>
+        </w:rPr>
+        <w:t>After compilation the code is executed top-down. After compilation -&gt; Creation of gloval execution context(for top-level code)</w:t>
       </w:r>
       <w:r>
         <w:rPr>
@@ -7099,23 +6061,7 @@
           <w:sz w:val="24"/>
           <w:szCs w:val="24"/>
         </w:rPr>
-        <w:t xml:space="preserve">The </w:t>
-      </w:r>
-      <w:proofErr w:type="spellStart"/>
-      <w:r>
-        <w:rPr>
-          <w:sz w:val="24"/>
-          <w:szCs w:val="24"/>
-        </w:rPr>
-        <w:t>javascript</w:t>
-      </w:r>
-      <w:proofErr w:type="spellEnd"/>
-      <w:r>
-        <w:rPr>
-          <w:sz w:val="24"/>
-          <w:szCs w:val="24"/>
-        </w:rPr>
-        <w:t xml:space="preserve"> code is executed in call stack. The principle is LIFO. The functions , variables are pushed on the call stack on top on each other and after they are finished </w:t>
+        <w:t xml:space="preserve">The javascript code is executed in call stack. The principle is LIFO. The functions , variables are pushed on the call stack on top on each other and after they are finished </w:t>
       </w:r>
       <w:r>
         <w:rPr>
@@ -7143,155 +6089,27 @@
           <w:sz w:val="24"/>
           <w:szCs w:val="24"/>
         </w:rPr>
-        <w:t xml:space="preserve">The functions are pushed on the CALL STACK only when the functions are </w:t>
-      </w:r>
-      <w:proofErr w:type="spellStart"/>
-      <w:r>
-        <w:rPr>
-          <w:sz w:val="24"/>
-          <w:szCs w:val="24"/>
-        </w:rPr>
-        <w:t>calle</w:t>
-      </w:r>
-      <w:proofErr w:type="spellEnd"/>
-      <w:r>
-        <w:rPr>
-          <w:sz w:val="24"/>
-          <w:szCs w:val="24"/>
-        </w:rPr>
-        <w:t xml:space="preserve">, if not the functions are not pushed </w:t>
-      </w:r>
-    </w:p>
-    <w:p>
-      <w:pPr>
-        <w:pStyle w:val="ListParagraph"/>
-        <w:numPr>
-          <w:ilvl w:val="0"/>
-          <w:numId w:val="8"/>
-        </w:numPr>
-        <w:rPr>
-          <w:sz w:val="24"/>
-          <w:szCs w:val="24"/>
-        </w:rPr>
-      </w:pPr>
-      <w:r>
-        <w:rPr>
-          <w:sz w:val="24"/>
-          <w:szCs w:val="24"/>
-        </w:rPr>
-        <w:t>Scope Concepts: 1. Scoping : How our program’s variables are organized and accessed. “</w:t>
-      </w:r>
-      <w:proofErr w:type="spellStart"/>
-      <w:r>
-        <w:rPr>
-          <w:sz w:val="24"/>
-          <w:szCs w:val="24"/>
-        </w:rPr>
-        <w:t>Weher</w:t>
-      </w:r>
-      <w:proofErr w:type="spellEnd"/>
-      <w:r>
-        <w:rPr>
-          <w:sz w:val="24"/>
-          <w:szCs w:val="24"/>
-        </w:rPr>
-        <w:t xml:space="preserve"> do variables live?” or “Where can we access a certain variable, and where not?”. 2. Lexical scoping: </w:t>
-      </w:r>
-      <w:proofErr w:type="spellStart"/>
-      <w:r>
-        <w:rPr>
-          <w:sz w:val="24"/>
-          <w:szCs w:val="24"/>
-        </w:rPr>
-        <w:t>Scopin</w:t>
-      </w:r>
-      <w:proofErr w:type="spellEnd"/>
-      <w:r>
-        <w:rPr>
-          <w:sz w:val="24"/>
-          <w:szCs w:val="24"/>
-        </w:rPr>
-        <w:t xml:space="preserve"> is controlled by </w:t>
-      </w:r>
-      <w:proofErr w:type="spellStart"/>
-      <w:r>
-        <w:rPr>
-          <w:sz w:val="24"/>
-          <w:szCs w:val="24"/>
-        </w:rPr>
-        <w:t>plancement</w:t>
-      </w:r>
-      <w:proofErr w:type="spellEnd"/>
-      <w:r>
-        <w:rPr>
-          <w:sz w:val="24"/>
-          <w:szCs w:val="24"/>
-        </w:rPr>
-        <w:t xml:space="preserve"> of </w:t>
-      </w:r>
-      <w:proofErr w:type="spellStart"/>
-      <w:r>
-        <w:rPr>
-          <w:sz w:val="24"/>
-          <w:szCs w:val="24"/>
-        </w:rPr>
-        <w:t>funcions</w:t>
-      </w:r>
-      <w:proofErr w:type="spellEnd"/>
-      <w:r>
-        <w:rPr>
-          <w:sz w:val="24"/>
-          <w:szCs w:val="24"/>
-        </w:rPr>
-        <w:t xml:space="preserve"> and blocks </w:t>
-      </w:r>
-      <w:proofErr w:type="spellStart"/>
-      <w:r>
-        <w:rPr>
-          <w:sz w:val="24"/>
-          <w:szCs w:val="24"/>
-        </w:rPr>
-        <w:t>ain</w:t>
-      </w:r>
-      <w:proofErr w:type="spellEnd"/>
-      <w:r>
-        <w:rPr>
-          <w:sz w:val="24"/>
-          <w:szCs w:val="24"/>
-        </w:rPr>
-        <w:t xml:space="preserve"> the code. 3. </w:t>
-      </w:r>
-      <w:proofErr w:type="spellStart"/>
-      <w:r>
-        <w:rPr>
-          <w:sz w:val="24"/>
-          <w:szCs w:val="24"/>
-        </w:rPr>
-        <w:t>Scpace</w:t>
-      </w:r>
-      <w:proofErr w:type="spellEnd"/>
-      <w:r>
-        <w:rPr>
-          <w:sz w:val="24"/>
-          <w:szCs w:val="24"/>
-        </w:rPr>
-        <w:t xml:space="preserve"> or environment in which a certain variable is declared (variable environment in case of </w:t>
-      </w:r>
-      <w:proofErr w:type="spellStart"/>
-      <w:r>
-        <w:rPr>
-          <w:sz w:val="24"/>
-          <w:szCs w:val="24"/>
-        </w:rPr>
-        <w:t>efunction</w:t>
-      </w:r>
-      <w:proofErr w:type="spellEnd"/>
-      <w:r>
-        <w:rPr>
-          <w:sz w:val="24"/>
-          <w:szCs w:val="24"/>
-        </w:rPr>
-        <w:t>). There is global scope, function scope, and block scope; 4. Scope of a variable: Region of our code where a certain variable can be accessed.</w:t>
+        <w:t xml:space="preserve">The functions are pushed on the CALL STACK only when the functions are calle, if not the functions are not pushed </w:t>
+      </w:r>
+    </w:p>
+    <w:p>
+      <w:pPr>
+        <w:pStyle w:val="ListParagraph"/>
+        <w:numPr>
+          <w:ilvl w:val="0"/>
+          <w:numId w:val="8"/>
+        </w:numPr>
+        <w:rPr>
+          <w:sz w:val="24"/>
+          <w:szCs w:val="24"/>
+        </w:rPr>
+      </w:pPr>
+      <w:r>
+        <w:rPr>
+          <w:sz w:val="24"/>
+          <w:szCs w:val="24"/>
+        </w:rPr>
+        <w:t>Scope Concepts: 1. Scoping : How our program’s variables are organized and accessed. “Weher do variables live?” or “Where can we access a certain variable, and where not?”. 2. Lexical scoping: Scopin is controlled by plancement of funcions and blocks ain the code. 3. Scpace or environment in which a certain variable is declared (variable environment in case of efunction). There is global scope, function scope, and block scope; 4. Scope of a variable: Region of our code where a certain variable can be accessed.</w:t>
       </w:r>
     </w:p>
     <w:p>
@@ -7445,123 +6263,27 @@
           <w:sz w:val="24"/>
           <w:szCs w:val="24"/>
         </w:rPr>
-        <w:t xml:space="preserve">If the global or outer variables are redeclared in the inner scoped functions there is not a problem because the </w:t>
-      </w:r>
-      <w:proofErr w:type="spellStart"/>
-      <w:r>
-        <w:rPr>
-          <w:sz w:val="24"/>
-          <w:szCs w:val="24"/>
-        </w:rPr>
-        <w:t>javascript</w:t>
-      </w:r>
-      <w:proofErr w:type="spellEnd"/>
-      <w:r>
-        <w:rPr>
-          <w:sz w:val="24"/>
-          <w:szCs w:val="24"/>
-        </w:rPr>
-        <w:t xml:space="preserve"> look for the first declaration of the variable and only if it doesn’t find it </w:t>
-      </w:r>
-      <w:proofErr w:type="spellStart"/>
-      <w:r>
-        <w:rPr>
-          <w:sz w:val="24"/>
-          <w:szCs w:val="24"/>
-        </w:rPr>
-        <w:t>it</w:t>
-      </w:r>
-      <w:proofErr w:type="spellEnd"/>
-      <w:r>
-        <w:rPr>
-          <w:sz w:val="24"/>
-          <w:szCs w:val="24"/>
-        </w:rPr>
-        <w:t xml:space="preserve"> will looks outside of its scope.</w:t>
-      </w:r>
-    </w:p>
-    <w:p>
-      <w:pPr>
-        <w:pStyle w:val="ListParagraph"/>
-        <w:numPr>
-          <w:ilvl w:val="0"/>
-          <w:numId w:val="8"/>
-        </w:numPr>
-        <w:rPr>
-          <w:sz w:val="24"/>
-          <w:szCs w:val="24"/>
-        </w:rPr>
-      </w:pPr>
-      <w:r>
-        <w:rPr>
-          <w:sz w:val="24"/>
-          <w:szCs w:val="24"/>
-        </w:rPr>
-        <w:t xml:space="preserve">Hoisting makes some types of variables accessible/usable in the code </w:t>
-      </w:r>
-      <w:proofErr w:type="spellStart"/>
-      <w:r>
-        <w:rPr>
-          <w:sz w:val="24"/>
-          <w:szCs w:val="24"/>
-        </w:rPr>
-        <w:t>vefore</w:t>
-      </w:r>
-      <w:proofErr w:type="spellEnd"/>
-      <w:r>
-        <w:rPr>
-          <w:sz w:val="24"/>
-          <w:szCs w:val="24"/>
-        </w:rPr>
-        <w:t xml:space="preserve"> they are actually declared. “Variables lifted to the top of their scope”. Behind the scene = &gt; Before execution, code is scanned for </w:t>
-      </w:r>
-      <w:proofErr w:type="spellStart"/>
-      <w:r>
-        <w:rPr>
-          <w:sz w:val="24"/>
-          <w:szCs w:val="24"/>
-        </w:rPr>
-        <w:t>variagble</w:t>
-      </w:r>
-      <w:proofErr w:type="spellEnd"/>
-      <w:r>
-        <w:rPr>
-          <w:sz w:val="24"/>
-          <w:szCs w:val="24"/>
-        </w:rPr>
-        <w:t xml:space="preserve"> declarations, and for each variable, a new property is created in the variable environment object. function declarations(hoisted, initial </w:t>
-      </w:r>
-      <w:proofErr w:type="spellStart"/>
-      <w:r>
-        <w:rPr>
-          <w:sz w:val="24"/>
-          <w:szCs w:val="24"/>
-        </w:rPr>
-        <w:t>value:actual</w:t>
-      </w:r>
-      <w:proofErr w:type="spellEnd"/>
-      <w:r>
-        <w:rPr>
-          <w:sz w:val="24"/>
-          <w:szCs w:val="24"/>
-        </w:rPr>
-        <w:t xml:space="preserve"> function, scope: block(in strict mode, </w:t>
-      </w:r>
-      <w:proofErr w:type="spellStart"/>
-      <w:r>
-        <w:rPr>
-          <w:sz w:val="24"/>
-          <w:szCs w:val="24"/>
-        </w:rPr>
-        <w:t>oderwise</w:t>
-      </w:r>
-      <w:proofErr w:type="spellEnd"/>
-      <w:r>
-        <w:rPr>
-          <w:sz w:val="24"/>
-          <w:szCs w:val="24"/>
-        </w:rPr>
-        <w:t xml:space="preserve"> function)</w:t>
+        <w:t>If the global or outer variables are redeclared in the inner scoped functions there is not a problem because the javascript look for the first declaration of the variable and only if it doesn’t find it it will looks outside of its scope.</w:t>
+      </w:r>
+    </w:p>
+    <w:p>
+      <w:pPr>
+        <w:pStyle w:val="ListParagraph"/>
+        <w:numPr>
+          <w:ilvl w:val="0"/>
+          <w:numId w:val="8"/>
+        </w:numPr>
+        <w:rPr>
+          <w:sz w:val="24"/>
+          <w:szCs w:val="24"/>
+        </w:rPr>
+      </w:pPr>
+      <w:r>
+        <w:rPr>
+          <w:sz w:val="24"/>
+          <w:szCs w:val="24"/>
+        </w:rPr>
+        <w:t>Hoisting makes some types of variables accessible/usable in the code vefore they are actually declared. “Variables lifted to the top of their scope”. Behind the scene = &gt; Before execution, code is scanned for variagble declarations, and for each variable, a new property is created in the variable environment object. function declarations(hoisted, initial value:actual function, scope: block(in strict mode, oderwise function)</w:t>
       </w:r>
       <w:r>
         <w:rPr>
@@ -7591,38 +6313,13 @@
         </w:rPr>
         <w:t xml:space="preserve">let and const variables(not hoisted(technically yes, But not in practice), </w:t>
       </w:r>
-      <w:proofErr w:type="spellStart"/>
       <w:r>
         <w:rPr>
           <w:sz w:val="24"/>
           <w:szCs w:val="24"/>
         </w:rPr>
         <w:lastRenderedPageBreak/>
-        <w:t>uninitialized,TDZ</w:t>
-      </w:r>
-      <w:proofErr w:type="spellEnd"/>
-      <w:r>
-        <w:rPr>
-          <w:sz w:val="24"/>
-          <w:szCs w:val="24"/>
-        </w:rPr>
-        <w:t xml:space="preserve">(Temporal Dead Zone-&gt;error), </w:t>
-      </w:r>
-      <w:proofErr w:type="spellStart"/>
-      <w:r>
-        <w:rPr>
-          <w:sz w:val="24"/>
-          <w:szCs w:val="24"/>
-        </w:rPr>
-        <w:t>scope:block</w:t>
-      </w:r>
-      <w:proofErr w:type="spellEnd"/>
-      <w:r>
-        <w:rPr>
-          <w:sz w:val="24"/>
-          <w:szCs w:val="24"/>
-        </w:rPr>
-        <w:t>. For function expressions and arrows : depends if they are declared var or let/const</w:t>
+        <w:t>uninitialized,TDZ(Temporal Dead Zone-&gt;error), scope:block. For function expressions and arrows : depends if they are declared var or let/const</w:t>
       </w:r>
       <w:r>
         <w:rPr>
@@ -7649,39 +6346,7 @@
           <w:sz w:val="24"/>
           <w:szCs w:val="24"/>
         </w:rPr>
-        <w:t xml:space="preserve">The temporal dead zone for let and const is the zone from the scope where the variable is declared to the initializing the variable. The error will be </w:t>
-      </w:r>
-      <w:proofErr w:type="spellStart"/>
-      <w:r>
-        <w:rPr>
-          <w:sz w:val="24"/>
-          <w:szCs w:val="24"/>
-        </w:rPr>
-        <w:t>ReferenceError</w:t>
-      </w:r>
-      <w:proofErr w:type="spellEnd"/>
-      <w:r>
-        <w:rPr>
-          <w:sz w:val="24"/>
-          <w:szCs w:val="24"/>
-        </w:rPr>
-        <w:t xml:space="preserve">: Cannot access “job” before initialization instead of </w:t>
-      </w:r>
-      <w:proofErr w:type="spellStart"/>
-      <w:r>
-        <w:rPr>
-          <w:sz w:val="24"/>
-          <w:szCs w:val="24"/>
-        </w:rPr>
-        <w:t>ReferenceError</w:t>
-      </w:r>
-      <w:proofErr w:type="spellEnd"/>
-      <w:r>
-        <w:rPr>
-          <w:sz w:val="24"/>
-          <w:szCs w:val="24"/>
-        </w:rPr>
-        <w:t>: x is not defined</w:t>
+        <w:t>The temporal dead zone for let and const is the zone from the scope where the variable is declared to the initializing the variable. The error will be ReferenceError: Cannot access “job” before initialization instead of ReferenceError: x is not defined</w:t>
       </w:r>
       <w:r>
         <w:rPr>
@@ -7828,39 +6493,7 @@
           <w:sz w:val="24"/>
           <w:szCs w:val="24"/>
         </w:rPr>
-        <w:t xml:space="preserve">Primitives(Number, String, Boolean, Undefined, Null, Symbol, </w:t>
-      </w:r>
-      <w:proofErr w:type="spellStart"/>
-      <w:r>
-        <w:rPr>
-          <w:sz w:val="24"/>
-          <w:szCs w:val="24"/>
-        </w:rPr>
-        <w:t>BigInt</w:t>
-      </w:r>
-      <w:proofErr w:type="spellEnd"/>
-      <w:r>
-        <w:rPr>
-          <w:sz w:val="24"/>
-          <w:szCs w:val="24"/>
-        </w:rPr>
-        <w:t xml:space="preserve">) are stored in execution context in CALL STACK and objects(object literal, arrays, functions </w:t>
-      </w:r>
-      <w:proofErr w:type="spellStart"/>
-      <w:r>
-        <w:rPr>
-          <w:sz w:val="24"/>
-          <w:szCs w:val="24"/>
-        </w:rPr>
-        <w:t>etc</w:t>
-      </w:r>
-      <w:proofErr w:type="spellEnd"/>
-      <w:r>
-        <w:rPr>
-          <w:sz w:val="24"/>
-          <w:szCs w:val="24"/>
-        </w:rPr>
-        <w:t>) are stored in HEAP.</w:t>
+        <w:t>Primitives(Number, String, Boolean, Undefined, Null, Symbol, BigInt) are stored in execution context in CALL STACK and objects(object literal, arrays, functions etc) are stored in HEAP.</w:t>
       </w:r>
     </w:p>
     <w:p>
@@ -7928,14 +6561,7 @@
           <w:sz w:val="24"/>
           <w:szCs w:val="24"/>
         </w:rPr>
-        <w:t>reference to memory address</w:t>
-      </w:r>
-      <w:r>
-        <w:rPr>
-          <w:sz w:val="24"/>
-          <w:szCs w:val="24"/>
-        </w:rPr>
-        <w:t>(</w:t>
+        <w:t>reference to memory address(</w:t>
       </w:r>
       <w:r>
         <w:rPr>
@@ -7991,6 +6617,313 @@
           <w:szCs w:val="24"/>
         </w:rPr>
         <w:t>Only primitive values are immutable, not CONST.</w:t>
+      </w:r>
+    </w:p>
+    <w:p>
+      <w:pPr>
+        <w:pStyle w:val="ListParagraph"/>
+        <w:numPr>
+          <w:ilvl w:val="0"/>
+          <w:numId w:val="8"/>
+        </w:numPr>
+        <w:rPr>
+          <w:sz w:val="24"/>
+          <w:szCs w:val="24"/>
+        </w:rPr>
+      </w:pPr>
+      <w:r>
+        <w:rPr>
+          <w:sz w:val="24"/>
+          <w:szCs w:val="24"/>
+        </w:rPr>
+        <w:t>SPREAD OPERATOR(PACK  the VALUE)</w:t>
+      </w:r>
+      <w:r>
+        <w:rPr>
+          <w:sz w:val="24"/>
+          <w:szCs w:val="24"/>
+        </w:rPr>
+        <w:t xml:space="preserve"> and it is after the “=” </w:t>
+      </w:r>
+      <w:r>
+        <w:rPr>
+          <w:sz w:val="24"/>
+          <w:szCs w:val="24"/>
+        </w:rPr>
+        <w:t xml:space="preserve"> =&gt; REST OPERATOR (UNPACK the VALUE)</w:t>
+      </w:r>
+      <w:r>
+        <w:rPr>
+          <w:sz w:val="24"/>
+          <w:szCs w:val="24"/>
+        </w:rPr>
+        <w:t xml:space="preserve"> and it is before the “=”</w:t>
+      </w:r>
+    </w:p>
+    <w:p>
+      <w:pPr>
+        <w:pStyle w:val="ListParagraph"/>
+        <w:numPr>
+          <w:ilvl w:val="0"/>
+          <w:numId w:val="8"/>
+        </w:numPr>
+        <w:rPr>
+          <w:sz w:val="24"/>
+          <w:szCs w:val="24"/>
+        </w:rPr>
+      </w:pPr>
+      <w:r>
+        <w:rPr>
+          <w:sz w:val="24"/>
+          <w:szCs w:val="24"/>
+        </w:rPr>
+        <w:t>Set</w:t>
+      </w:r>
+      <w:r>
+        <w:rPr>
+          <w:sz w:val="24"/>
+          <w:szCs w:val="24"/>
+        </w:rPr>
+        <w:t>s is a modern data structure added in ES6. It contains only unique elements, doesn’t have indexes. It has the methods: add, delete, has,clear</w:t>
+      </w:r>
+    </w:p>
+    <w:p>
+      <w:pPr>
+        <w:pStyle w:val="ListParagraph"/>
+        <w:numPr>
+          <w:ilvl w:val="0"/>
+          <w:numId w:val="8"/>
+        </w:numPr>
+        <w:rPr>
+          <w:sz w:val="24"/>
+          <w:szCs w:val="24"/>
+        </w:rPr>
+      </w:pPr>
+      <w:r>
+        <w:rPr>
+          <w:sz w:val="24"/>
+          <w:szCs w:val="24"/>
+        </w:rPr>
+        <w:lastRenderedPageBreak/>
+        <w:t xml:space="preserve">Maps are pairs of key: values. The difference between the maps and object is that the keys can be anything like: objects, </w:t>
+      </w:r>
+      <w:r>
+        <w:rPr>
+          <w:sz w:val="24"/>
+          <w:szCs w:val="24"/>
+        </w:rPr>
+        <w:t>maps, Booleans, arrays …. Instead of only strings.</w:t>
+      </w:r>
+    </w:p>
+    <w:p>
+      <w:pPr>
+        <w:pStyle w:val="ListParagraph"/>
+        <w:rPr>
+          <w:sz w:val="24"/>
+          <w:szCs w:val="24"/>
+        </w:rPr>
+      </w:pPr>
+      <w:r>
+        <w:rPr>
+          <w:sz w:val="24"/>
+          <w:szCs w:val="24"/>
+        </w:rPr>
+        <w:t>Maps have methods like: set, get, has, size, clear</w:t>
+      </w:r>
+      <w:r>
+        <w:rPr>
+          <w:sz w:val="24"/>
+          <w:szCs w:val="24"/>
+        </w:rPr>
+        <w:t>, delete</w:t>
+      </w:r>
+      <w:r>
+        <w:rPr>
+          <w:sz w:val="24"/>
+          <w:szCs w:val="24"/>
+        </w:rPr>
+        <w:t xml:space="preserve">. </w:t>
+      </w:r>
+    </w:p>
+    <w:p>
+      <w:pPr>
+        <w:pStyle w:val="ListParagraph"/>
+        <w:numPr>
+          <w:ilvl w:val="0"/>
+          <w:numId w:val="8"/>
+        </w:numPr>
+        <w:rPr>
+          <w:sz w:val="24"/>
+          <w:szCs w:val="24"/>
+        </w:rPr>
+      </w:pPr>
+      <w:r>
+        <w:rPr>
+          <w:sz w:val="24"/>
+          <w:szCs w:val="24"/>
+        </w:rPr>
+        <w:t>When we have to store a simple list we use Arrays or Sets and when we have Key/Value Pairs</w:t>
+      </w:r>
+      <w:r>
+        <w:rPr>
+          <w:sz w:val="24"/>
+          <w:szCs w:val="24"/>
+        </w:rPr>
+        <w:t>(ex. JSON)</w:t>
+      </w:r>
+      <w:r>
+        <w:rPr>
+          <w:sz w:val="24"/>
+          <w:szCs w:val="24"/>
+        </w:rPr>
+        <w:t xml:space="preserve"> we use Objects or Maps.</w:t>
+      </w:r>
+      <w:r>
+        <w:rPr>
+          <w:sz w:val="24"/>
+          <w:szCs w:val="24"/>
+        </w:rPr>
+        <w:t>(Keys allow us to describe values)</w:t>
+      </w:r>
+    </w:p>
+    <w:p>
+      <w:pPr>
+        <w:pStyle w:val="ListParagraph"/>
+        <w:numPr>
+          <w:ilvl w:val="0"/>
+          <w:numId w:val="8"/>
+        </w:numPr>
+        <w:rPr>
+          <w:sz w:val="24"/>
+          <w:szCs w:val="24"/>
+        </w:rPr>
+      </w:pPr>
+      <w:r>
+        <w:rPr>
+          <w:sz w:val="24"/>
+          <w:szCs w:val="24"/>
+        </w:rPr>
+        <w:t>Data structures build in javascript: arrays, set, object, maps, weakMap, WeakSet. NOT BUILT IN: Stacks, Queues, Linked lists, Trees, Hash Tables.</w:t>
+      </w:r>
+    </w:p>
+    <w:p>
+      <w:pPr>
+        <w:pStyle w:val="ListParagraph"/>
+        <w:numPr>
+          <w:ilvl w:val="0"/>
+          <w:numId w:val="8"/>
+        </w:numPr>
+        <w:rPr>
+          <w:sz w:val="24"/>
+          <w:szCs w:val="24"/>
+        </w:rPr>
+      </w:pPr>
+      <w:r>
+        <w:rPr>
+          <w:sz w:val="24"/>
+          <w:szCs w:val="24"/>
+        </w:rPr>
+        <w:t>Arrays: - Use when you need ordered list of values(might contain duplicates); - Use when you need to manipulate data as arrays have handy methods.</w:t>
+      </w:r>
+    </w:p>
+    <w:p>
+      <w:pPr>
+        <w:pStyle w:val="ListParagraph"/>
+        <w:numPr>
+          <w:ilvl w:val="0"/>
+          <w:numId w:val="8"/>
+        </w:numPr>
+        <w:rPr>
+          <w:sz w:val="24"/>
+          <w:szCs w:val="24"/>
+        </w:rPr>
+      </w:pPr>
+      <w:r>
+        <w:rPr>
+          <w:sz w:val="24"/>
+          <w:szCs w:val="24"/>
+        </w:rPr>
+        <w:t>Sets: -Use when you need to work with unique values; -Use when high-performance is really important; -Use to remove duplicates from arrays</w:t>
+      </w:r>
+    </w:p>
+    <w:p>
+      <w:pPr>
+        <w:pStyle w:val="ListParagraph"/>
+        <w:numPr>
+          <w:ilvl w:val="0"/>
+          <w:numId w:val="8"/>
+        </w:numPr>
+        <w:rPr>
+          <w:sz w:val="24"/>
+          <w:szCs w:val="24"/>
+        </w:rPr>
+      </w:pPr>
+      <w:r>
+        <w:rPr>
+          <w:sz w:val="24"/>
+          <w:szCs w:val="24"/>
+        </w:rPr>
+        <w:t>Objects: -More “traditional” key/value store (“abused” objects); -Easier to write and access values with . and []; -Use when you need to include functions (methods); - Use when working with JSON(can convert to map)</w:t>
+      </w:r>
+    </w:p>
+    <w:p>
+      <w:pPr>
+        <w:pStyle w:val="ListParagraph"/>
+        <w:numPr>
+          <w:ilvl w:val="0"/>
+          <w:numId w:val="8"/>
+        </w:numPr>
+        <w:rPr>
+          <w:sz w:val="24"/>
+          <w:szCs w:val="24"/>
+        </w:rPr>
+      </w:pPr>
+      <w:r>
+        <w:rPr>
+          <w:sz w:val="24"/>
+          <w:szCs w:val="24"/>
+        </w:rPr>
+        <w:t>Maps: -Better Performance; -Keys can have any data type ; -Easy to iterate ; -Easy to compute size; -Use when you simply need to map key to values; - Use when you need keys that are not strings</w:t>
+      </w:r>
+    </w:p>
+    <w:p>
+      <w:pPr>
+        <w:pStyle w:val="ListParagraph"/>
+        <w:numPr>
+          <w:ilvl w:val="0"/>
+          <w:numId w:val="8"/>
+        </w:numPr>
+        <w:rPr>
+          <w:sz w:val="24"/>
+          <w:szCs w:val="24"/>
+        </w:rPr>
+      </w:pPr>
+      <w:r>
+        <w:rPr>
+          <w:sz w:val="24"/>
+          <w:szCs w:val="24"/>
+        </w:rPr>
+        <w:t>Boxing. Javascript is smart and takes the primitive string and converts behind the scene to an object string so we can call the methods. After calling the method it returns a primitive string again(unboxing)</w:t>
+      </w:r>
+    </w:p>
+    <w:p>
+      <w:pPr>
+        <w:pStyle w:val="ListParagraph"/>
+        <w:numPr>
+          <w:ilvl w:val="0"/>
+          <w:numId w:val="8"/>
+        </w:numPr>
+        <w:rPr>
+          <w:sz w:val="24"/>
+          <w:szCs w:val="24"/>
+        </w:rPr>
+      </w:pPr>
+      <w:r>
+        <w:rPr>
+          <w:sz w:val="24"/>
+          <w:szCs w:val="24"/>
+        </w:rPr>
+        <w:t>String methods: indexOf(); lastIndexOf(); slice()-returning a string from a given position and an optional end position, slice(1),slice(-5), slice(2,6); toUpperCase(); toLowerCase(); trim()-removing spaces from end and start; replace(“x”,”x”.toUpperCase); replacesAll(all words); startsWith(“air”), endsWith(“r”) -returns Booleans; includes(); split(“ “)-returns an array based on the split sequence ; join(“+”) join the splitted words with the (“+”); padStart(25,”+”), padEnd(35,”-“); repeat(10) repeat a message n times</w:t>
       </w:r>
     </w:p>
     <w:sectPr>

</xml_diff>

<commit_message>
added Numbers, Dates , Intl and Timers section and updated theory for arrays
</commit_message>
<xml_diff>
--- a/JavaScript-Theory.docx
+++ b/JavaScript-Theory.docx
@@ -10279,39 +10279,114 @@
           <w:sz w:val="24"/>
           <w:szCs w:val="24"/>
         </w:rPr>
-        <w:t xml:space="preserve">JavaScript have First-class </w:t>
-      </w:r>
-      <w:proofErr w:type="gramStart"/>
-      <w:r>
-        <w:rPr>
-          <w:sz w:val="24"/>
-          <w:szCs w:val="24"/>
-        </w:rPr>
-        <w:t>functions(</w:t>
-      </w:r>
-      <w:proofErr w:type="gramEnd"/>
-      <w:r>
-        <w:rPr>
-          <w:sz w:val="24"/>
-          <w:szCs w:val="24"/>
-        </w:rPr>
-        <w:t xml:space="preserve">they are values and is a concept). This means: =JavaScript treats functions a first-class citizens; =This means that functions are simply values; = Functions are just another “type” of objects; = Store functions in variables or properties; = Pass functions as arguments or OTHER </w:t>
-      </w:r>
-      <w:proofErr w:type="gramStart"/>
-      <w:r>
-        <w:rPr>
-          <w:sz w:val="24"/>
-          <w:szCs w:val="24"/>
-        </w:rPr>
-        <w:t>functions(</w:t>
-      </w:r>
-      <w:proofErr w:type="gramEnd"/>
-      <w:r>
-        <w:rPr>
-          <w:sz w:val="24"/>
-          <w:szCs w:val="24"/>
-        </w:rPr>
-        <w:t>event handlers); = Return functions FROM functions; = Call methods on functions(bind)</w:t>
+        <w:t xml:space="preserve">When we want to copy an object to another object we can use </w:t>
+      </w:r>
+      <w:proofErr w:type="spellStart"/>
+      <w:r>
+        <w:rPr>
+          <w:sz w:val="24"/>
+          <w:szCs w:val="24"/>
+        </w:rPr>
+        <w:t>Object.assign</w:t>
+      </w:r>
+      <w:proofErr w:type="spellEnd"/>
+      <w:r>
+        <w:rPr>
+          <w:sz w:val="24"/>
+          <w:szCs w:val="24"/>
+        </w:rPr>
+        <w:t>(</w:t>
+      </w:r>
+      <w:proofErr w:type="spellStart"/>
+      <w:proofErr w:type="gramStart"/>
+      <w:r>
+        <w:rPr>
+          <w:sz w:val="24"/>
+          <w:szCs w:val="24"/>
+        </w:rPr>
+        <w:t>where,from</w:t>
+      </w:r>
+      <w:proofErr w:type="spellEnd"/>
+      <w:proofErr w:type="gramEnd"/>
+      <w:r>
+        <w:rPr>
+          <w:sz w:val="24"/>
+          <w:szCs w:val="24"/>
+        </w:rPr>
+        <w:t>) or spread operator(…</w:t>
+      </w:r>
+      <w:proofErr w:type="spellStart"/>
+      <w:r>
+        <w:rPr>
+          <w:sz w:val="24"/>
+          <w:szCs w:val="24"/>
+        </w:rPr>
+        <w:t>objectToCopy</w:t>
+      </w:r>
+      <w:proofErr w:type="spellEnd"/>
+      <w:r>
+        <w:rPr>
+          <w:sz w:val="24"/>
+          <w:szCs w:val="24"/>
+        </w:rPr>
+        <w:t xml:space="preserve">). But this methods only offer a shallow </w:t>
+      </w:r>
+      <w:proofErr w:type="gramStart"/>
+      <w:r>
+        <w:rPr>
+          <w:sz w:val="24"/>
+          <w:szCs w:val="24"/>
+        </w:rPr>
+        <w:t>copy(</w:t>
+      </w:r>
+      <w:proofErr w:type="gramEnd"/>
+      <w:r>
+        <w:rPr>
+          <w:sz w:val="24"/>
+          <w:szCs w:val="24"/>
+        </w:rPr>
+        <w:t xml:space="preserve">works only for first level, if there is an object in the object, when changing the </w:t>
+      </w:r>
+      <w:proofErr w:type="spellStart"/>
+      <w:r>
+        <w:rPr>
+          <w:sz w:val="24"/>
+          <w:szCs w:val="24"/>
+        </w:rPr>
+        <w:t>innerObject</w:t>
+      </w:r>
+      <w:proofErr w:type="spellEnd"/>
+      <w:r>
+        <w:rPr>
+          <w:sz w:val="24"/>
+          <w:szCs w:val="24"/>
+        </w:rPr>
+        <w:t xml:space="preserve"> it will change the object everywhere). To obtain a deep copy we should use some external </w:t>
+      </w:r>
+      <w:proofErr w:type="gramStart"/>
+      <w:r>
+        <w:rPr>
+          <w:sz w:val="24"/>
+          <w:szCs w:val="24"/>
+        </w:rPr>
+        <w:t>library(</w:t>
+      </w:r>
+      <w:proofErr w:type="spellStart"/>
+      <w:proofErr w:type="gramEnd"/>
+      <w:r>
+        <w:rPr>
+          <w:sz w:val="24"/>
+          <w:szCs w:val="24"/>
+        </w:rPr>
+        <w:t>LoDash</w:t>
+      </w:r>
+      <w:proofErr w:type="spellEnd"/>
+      <w:r>
+        <w:rPr>
+          <w:sz w:val="24"/>
+          <w:szCs w:val="24"/>
+        </w:rPr>
+        <w:t>).</w:t>
       </w:r>
     </w:p>
     <w:p>
@@ -10331,55 +10406,23 @@
           <w:sz w:val="24"/>
           <w:szCs w:val="24"/>
         </w:rPr>
-        <w:t xml:space="preserve">JavaScript have Higher Order functions: = A function that receives another function as an argument, that returns a new function, or </w:t>
-      </w:r>
-      <w:proofErr w:type="gramStart"/>
-      <w:r>
-        <w:rPr>
-          <w:sz w:val="24"/>
-          <w:szCs w:val="24"/>
-        </w:rPr>
-        <w:t>both;  =</w:t>
-      </w:r>
-      <w:proofErr w:type="gramEnd"/>
-      <w:r>
-        <w:rPr>
-          <w:sz w:val="24"/>
-          <w:szCs w:val="24"/>
-        </w:rPr>
-        <w:t xml:space="preserve"> This is only possible because of first-class function. 1.Function that receives another function (</w:t>
-      </w:r>
-      <w:proofErr w:type="spellStart"/>
-      <w:r>
-        <w:rPr>
-          <w:sz w:val="24"/>
-          <w:szCs w:val="24"/>
-        </w:rPr>
-        <w:t>eventHandler</w:t>
-      </w:r>
-      <w:proofErr w:type="spellEnd"/>
-      <w:r>
-        <w:rPr>
-          <w:sz w:val="24"/>
-          <w:szCs w:val="24"/>
-        </w:rPr>
-        <w:t xml:space="preserve">-Higher-order function, and the function return on </w:t>
-      </w:r>
-      <w:proofErr w:type="gramStart"/>
-      <w:r>
-        <w:rPr>
-          <w:sz w:val="24"/>
-          <w:szCs w:val="24"/>
-        </w:rPr>
-        <w:t>click( Callback</w:t>
-      </w:r>
-      <w:proofErr w:type="gramEnd"/>
-      <w:r>
-        <w:rPr>
-          <w:sz w:val="24"/>
-          <w:szCs w:val="24"/>
-        </w:rPr>
-        <w:t xml:space="preserve"> function); 2. Function that </w:t>
+        <w:t xml:space="preserve">JavaScript have First-class </w:t>
+      </w:r>
+      <w:proofErr w:type="gramStart"/>
+      <w:r>
+        <w:rPr>
+          <w:sz w:val="24"/>
+          <w:szCs w:val="24"/>
+        </w:rPr>
+        <w:t>functions(</w:t>
+      </w:r>
+      <w:proofErr w:type="gramEnd"/>
+      <w:r>
+        <w:rPr>
+          <w:sz w:val="24"/>
+          <w:szCs w:val="24"/>
+        </w:rPr>
+        <w:t xml:space="preserve">they are values and is a concept). This means: =JavaScript treats functions a first-class citizens; =This means that functions are simply values; = Functions are just another “type” of objects; = Store functions in variables or </w:t>
       </w:r>
       <w:r>
         <w:rPr>
@@ -10387,7 +10430,23 @@
           <w:szCs w:val="24"/>
         </w:rPr>
         <w:lastRenderedPageBreak/>
-        <w:t>returns a function(function name -Higher-order function and the return of that function is a returned function)</w:t>
+        <w:t xml:space="preserve">properties; = Pass functions as arguments or OTHER </w:t>
+      </w:r>
+      <w:proofErr w:type="gramStart"/>
+      <w:r>
+        <w:rPr>
+          <w:sz w:val="24"/>
+          <w:szCs w:val="24"/>
+        </w:rPr>
+        <w:t>functions(</w:t>
+      </w:r>
+      <w:proofErr w:type="gramEnd"/>
+      <w:r>
+        <w:rPr>
+          <w:sz w:val="24"/>
+          <w:szCs w:val="24"/>
+        </w:rPr>
+        <w:t>event handlers); = Return functions FROM functions; = Call methods on functions(bind)</w:t>
       </w:r>
     </w:p>
     <w:p>
@@ -10407,23 +10466,55 @@
           <w:sz w:val="24"/>
           <w:szCs w:val="24"/>
         </w:rPr>
-        <w:t xml:space="preserve">Higher-order function it </w:t>
-      </w:r>
-      <w:proofErr w:type="gramStart"/>
-      <w:r>
-        <w:rPr>
-          <w:sz w:val="24"/>
-          <w:szCs w:val="24"/>
-        </w:rPr>
-        <w:t>take</w:t>
-      </w:r>
-      <w:proofErr w:type="gramEnd"/>
-      <w:r>
-        <w:rPr>
-          <w:sz w:val="24"/>
-          <w:szCs w:val="24"/>
-        </w:rPr>
-        <w:t xml:space="preserve"> as a parameter a function</w:t>
+        <w:t xml:space="preserve">JavaScript have Higher Order functions: = A function that receives another function as an argument, that returns a new function, or </w:t>
+      </w:r>
+      <w:proofErr w:type="gramStart"/>
+      <w:r>
+        <w:rPr>
+          <w:sz w:val="24"/>
+          <w:szCs w:val="24"/>
+        </w:rPr>
+        <w:t>both;  =</w:t>
+      </w:r>
+      <w:proofErr w:type="gramEnd"/>
+      <w:r>
+        <w:rPr>
+          <w:sz w:val="24"/>
+          <w:szCs w:val="24"/>
+        </w:rPr>
+        <w:t xml:space="preserve"> This is only possible because of first-class function. 1.Function that receives another function (</w:t>
+      </w:r>
+      <w:proofErr w:type="spellStart"/>
+      <w:r>
+        <w:rPr>
+          <w:sz w:val="24"/>
+          <w:szCs w:val="24"/>
+        </w:rPr>
+        <w:t>eventHandler</w:t>
+      </w:r>
+      <w:proofErr w:type="spellEnd"/>
+      <w:r>
+        <w:rPr>
+          <w:sz w:val="24"/>
+          <w:szCs w:val="24"/>
+        </w:rPr>
+        <w:t xml:space="preserve">-Higher-order function, and the function return on </w:t>
+      </w:r>
+      <w:proofErr w:type="gramStart"/>
+      <w:r>
+        <w:rPr>
+          <w:sz w:val="24"/>
+          <w:szCs w:val="24"/>
+        </w:rPr>
+        <w:t>click( Callback</w:t>
+      </w:r>
+      <w:proofErr w:type="gramEnd"/>
+      <w:r>
+        <w:rPr>
+          <w:sz w:val="24"/>
+          <w:szCs w:val="24"/>
+        </w:rPr>
+        <w:t xml:space="preserve"> function); 2. Function that returns a function(function name -Higher-order function and the return of that function is a returned function)</w:t>
       </w:r>
     </w:p>
     <w:p>
@@ -10443,58 +10534,23 @@
           <w:sz w:val="24"/>
           <w:szCs w:val="24"/>
         </w:rPr>
-        <w:t xml:space="preserve"> </w:t>
-      </w:r>
-      <w:r>
-        <w:rPr>
-          <w:sz w:val="24"/>
-          <w:szCs w:val="24"/>
-        </w:rPr>
-        <w:t xml:space="preserve">It </w:t>
-      </w:r>
-      <w:r>
-        <w:rPr>
-          <w:sz w:val="24"/>
-          <w:szCs w:val="24"/>
-        </w:rPr>
-        <w:t>add</w:t>
-      </w:r>
-      <w:r>
-        <w:rPr>
-          <w:sz w:val="24"/>
-          <w:szCs w:val="24"/>
-        </w:rPr>
-        <w:t>s</w:t>
-      </w:r>
-      <w:r>
-        <w:rPr>
-          <w:sz w:val="24"/>
-          <w:szCs w:val="24"/>
-        </w:rPr>
-        <w:t xml:space="preserve"> a layer of abstraction- the high-order is at a higher level of abstraction, and it need a lower order function</w:t>
-      </w:r>
-      <w:r>
-        <w:rPr>
-          <w:sz w:val="24"/>
-          <w:szCs w:val="24"/>
-        </w:rPr>
-        <w:t xml:space="preserve"> </w:t>
-      </w:r>
-      <w:proofErr w:type="gramStart"/>
-      <w:r>
-        <w:rPr>
-          <w:sz w:val="24"/>
-          <w:szCs w:val="24"/>
-        </w:rPr>
-        <w:t>in order to</w:t>
-      </w:r>
-      <w:proofErr w:type="gramEnd"/>
-      <w:r>
-        <w:rPr>
-          <w:sz w:val="24"/>
-          <w:szCs w:val="24"/>
-        </w:rPr>
-        <w:t xml:space="preserve"> do some processing</w:t>
+        <w:t xml:space="preserve">Higher-order function it </w:t>
+      </w:r>
+      <w:proofErr w:type="gramStart"/>
+      <w:r>
+        <w:rPr>
+          <w:sz w:val="24"/>
+          <w:szCs w:val="24"/>
+        </w:rPr>
+        <w:t>take</w:t>
+      </w:r>
+      <w:proofErr w:type="gramEnd"/>
+      <w:r>
+        <w:rPr>
+          <w:sz w:val="24"/>
+          <w:szCs w:val="24"/>
+        </w:rPr>
+        <w:t xml:space="preserve"> as a parameter a function</w:t>
       </w:r>
     </w:p>
     <w:p>
@@ -10509,21 +10565,63 @@
           <w:szCs w:val="24"/>
         </w:rPr>
       </w:pPr>
-      <w:proofErr w:type="gramStart"/>
-      <w:r>
-        <w:rPr>
-          <w:sz w:val="24"/>
-          <w:szCs w:val="24"/>
-        </w:rPr>
-        <w:t>Call ,</w:t>
-      </w:r>
-      <w:proofErr w:type="gramEnd"/>
-      <w:r>
-        <w:rPr>
-          <w:sz w:val="24"/>
-          <w:szCs w:val="24"/>
-        </w:rPr>
-        <w:t xml:space="preserve"> Apply  methods are used for function that need to set a context for “this”. Call uses a list of arguments and the apply uses an array of arguments.</w:t>
+      <w:r>
+        <w:rPr>
+          <w:sz w:val="24"/>
+          <w:szCs w:val="24"/>
+        </w:rPr>
+        <w:t xml:space="preserve"> </w:t>
+      </w:r>
+      <w:r>
+        <w:rPr>
+          <w:sz w:val="24"/>
+          <w:szCs w:val="24"/>
+        </w:rPr>
+        <w:t xml:space="preserve">It </w:t>
+      </w:r>
+      <w:r>
+        <w:rPr>
+          <w:sz w:val="24"/>
+          <w:szCs w:val="24"/>
+        </w:rPr>
+        <w:t>add</w:t>
+      </w:r>
+      <w:r>
+        <w:rPr>
+          <w:sz w:val="24"/>
+          <w:szCs w:val="24"/>
+        </w:rPr>
+        <w:t>s</w:t>
+      </w:r>
+      <w:r>
+        <w:rPr>
+          <w:sz w:val="24"/>
+          <w:szCs w:val="24"/>
+        </w:rPr>
+        <w:t xml:space="preserve"> a layer of abstraction- the high-order is at a higher level of abstraction, and it need a lower order function</w:t>
+      </w:r>
+      <w:r>
+        <w:rPr>
+          <w:sz w:val="24"/>
+          <w:szCs w:val="24"/>
+        </w:rPr>
+        <w:t xml:space="preserve"> </w:t>
+      </w:r>
+      <w:proofErr w:type="gramStart"/>
+      <w:r>
+        <w:rPr>
+          <w:sz w:val="24"/>
+          <w:szCs w:val="24"/>
+        </w:rPr>
+        <w:t>in order to</w:t>
+      </w:r>
+      <w:proofErr w:type="gramEnd"/>
+      <w:r>
+        <w:rPr>
+          <w:sz w:val="24"/>
+          <w:szCs w:val="24"/>
+        </w:rPr>
+        <w:t xml:space="preserve"> do some processing</w:t>
       </w:r>
     </w:p>
     <w:p>
@@ -10538,44 +10636,21 @@
           <w:szCs w:val="24"/>
         </w:rPr>
       </w:pPr>
-      <w:r>
-        <w:rPr>
-          <w:sz w:val="24"/>
-          <w:szCs w:val="24"/>
-        </w:rPr>
-        <w:t xml:space="preserve">Bind method returns a function. Bind method can be </w:t>
-      </w:r>
-      <w:proofErr w:type="gramStart"/>
-      <w:r>
-        <w:rPr>
-          <w:sz w:val="24"/>
-          <w:szCs w:val="24"/>
-        </w:rPr>
-        <w:t>use</w:t>
-      </w:r>
-      <w:proofErr w:type="gramEnd"/>
-      <w:r>
-        <w:rPr>
-          <w:sz w:val="24"/>
-          <w:szCs w:val="24"/>
-        </w:rPr>
-        <w:t xml:space="preserve"> to set a context for “this” but also can set it to null. It can be used to preset some arguments </w:t>
-      </w:r>
-      <w:proofErr w:type="gramStart"/>
-      <w:r>
-        <w:rPr>
-          <w:sz w:val="24"/>
-          <w:szCs w:val="24"/>
-        </w:rPr>
-        <w:t>in order to</w:t>
-      </w:r>
-      <w:proofErr w:type="gramEnd"/>
-      <w:r>
-        <w:rPr>
-          <w:sz w:val="24"/>
-          <w:szCs w:val="24"/>
-        </w:rPr>
-        <w:t xml:space="preserve"> create a more specific new function based on mother function.</w:t>
+      <w:proofErr w:type="gramStart"/>
+      <w:r>
+        <w:rPr>
+          <w:sz w:val="24"/>
+          <w:szCs w:val="24"/>
+        </w:rPr>
+        <w:t>Call ,</w:t>
+      </w:r>
+      <w:proofErr w:type="gramEnd"/>
+      <w:r>
+        <w:rPr>
+          <w:sz w:val="24"/>
+          <w:szCs w:val="24"/>
+        </w:rPr>
+        <w:t xml:space="preserve"> Apply  methods are used for function that need to set a context for “this”. Call uses a list of arguments and the apply uses an array of arguments.</w:t>
       </w:r>
     </w:p>
     <w:p>
@@ -10592,186 +10667,42 @@
       </w:pPr>
       <w:r>
         <w:rPr>
-          <w:b/>
-          <w:bCs/>
-          <w:sz w:val="24"/>
-          <w:szCs w:val="24"/>
-        </w:rPr>
-        <w:t>CLOSURES</w:t>
-      </w:r>
-      <w:r>
-        <w:rPr>
-          <w:sz w:val="24"/>
-          <w:szCs w:val="24"/>
-        </w:rPr>
-        <w:t>-</w:t>
-      </w:r>
-      <w:r>
-        <w:rPr>
-          <w:sz w:val="24"/>
-          <w:szCs w:val="24"/>
-        </w:rPr>
-        <w:t xml:space="preserve">we </w:t>
-      </w:r>
-      <w:proofErr w:type="gramStart"/>
-      <w:r>
-        <w:rPr>
-          <w:sz w:val="24"/>
-          <w:szCs w:val="24"/>
-        </w:rPr>
-        <w:t>don't</w:t>
-      </w:r>
-      <w:proofErr w:type="gramEnd"/>
-      <w:r>
-        <w:rPr>
-          <w:sz w:val="24"/>
-          <w:szCs w:val="24"/>
-        </w:rPr>
-        <w:t xml:space="preserve"> create explicitly</w:t>
-      </w:r>
-    </w:p>
-    <w:p>
-      <w:pPr>
-        <w:pStyle w:val="ListParagraph"/>
-        <w:rPr>
-          <w:sz w:val="24"/>
-          <w:szCs w:val="24"/>
-        </w:rPr>
-      </w:pPr>
-      <w:r>
-        <w:rPr>
-          <w:sz w:val="24"/>
-          <w:szCs w:val="24"/>
-        </w:rPr>
-        <w:t>a closer is a function that remembers all the elements of the function that created the inner function(closer) at birth date</w:t>
-      </w:r>
-    </w:p>
-    <w:p>
-      <w:pPr>
-        <w:pStyle w:val="ListParagraph"/>
-        <w:rPr>
-          <w:sz w:val="24"/>
-          <w:szCs w:val="24"/>
-        </w:rPr>
-      </w:pPr>
-      <w:r>
-        <w:rPr>
-          <w:sz w:val="24"/>
-          <w:szCs w:val="24"/>
-        </w:rPr>
-        <w:t xml:space="preserve">every function </w:t>
-      </w:r>
-      <w:proofErr w:type="gramStart"/>
-      <w:r>
-        <w:rPr>
-          <w:sz w:val="24"/>
-          <w:szCs w:val="24"/>
-        </w:rPr>
-        <w:t>have</w:t>
-      </w:r>
-      <w:proofErr w:type="gramEnd"/>
-      <w:r>
-        <w:rPr>
-          <w:sz w:val="24"/>
-          <w:szCs w:val="24"/>
-        </w:rPr>
-        <w:t xml:space="preserve"> access to the variable environment </w:t>
-      </w:r>
-      <w:proofErr w:type="spellStart"/>
-      <w:r>
-        <w:rPr>
-          <w:sz w:val="24"/>
-          <w:szCs w:val="24"/>
-        </w:rPr>
-        <w:t>ov</w:t>
-      </w:r>
-      <w:proofErr w:type="spellEnd"/>
-      <w:r>
-        <w:rPr>
-          <w:sz w:val="24"/>
-          <w:szCs w:val="24"/>
-        </w:rPr>
-        <w:t xml:space="preserve"> the execution context where it was created even the function that created the inner function is no longer active in call stack</w:t>
-      </w:r>
-    </w:p>
-    <w:p>
-      <w:pPr>
-        <w:pStyle w:val="ListParagraph"/>
-        <w:rPr>
-          <w:sz w:val="24"/>
-          <w:szCs w:val="24"/>
-        </w:rPr>
-      </w:pPr>
-      <w:r>
-        <w:rPr>
-          <w:sz w:val="24"/>
-          <w:szCs w:val="24"/>
-        </w:rPr>
-        <w:t>the variables are attached to the inner functions(closers)</w:t>
-      </w:r>
-    </w:p>
-    <w:p>
-      <w:pPr>
-        <w:pStyle w:val="ListParagraph"/>
-        <w:rPr>
-          <w:sz w:val="24"/>
-          <w:szCs w:val="24"/>
-        </w:rPr>
-      </w:pPr>
-      <w:r>
-        <w:rPr>
-          <w:sz w:val="24"/>
-          <w:szCs w:val="24"/>
-        </w:rPr>
-        <w:t>Variable environment is attached to the function somewhere in the engine, exactly as it was at the time and place the function was created,</w:t>
-      </w:r>
-    </w:p>
-    <w:p>
-      <w:pPr>
-        <w:pStyle w:val="ListParagraph"/>
-        <w:rPr>
-          <w:sz w:val="24"/>
-          <w:szCs w:val="24"/>
-        </w:rPr>
-      </w:pPr>
-      <w:r>
-        <w:rPr>
-          <w:sz w:val="24"/>
-          <w:szCs w:val="24"/>
-        </w:rPr>
-        <w:t xml:space="preserve">the closure </w:t>
-      </w:r>
-      <w:proofErr w:type="gramStart"/>
-      <w:r>
-        <w:rPr>
-          <w:sz w:val="24"/>
-          <w:szCs w:val="24"/>
-        </w:rPr>
-        <w:t>doesn't</w:t>
-      </w:r>
-      <w:proofErr w:type="gramEnd"/>
-      <w:r>
-        <w:rPr>
-          <w:sz w:val="24"/>
-          <w:szCs w:val="24"/>
-        </w:rPr>
-        <w:t xml:space="preserve"> loose connection with the environment where it was created in the first place</w:t>
-      </w:r>
-    </w:p>
-    <w:p>
-      <w:pPr>
-        <w:pStyle w:val="ListParagraph"/>
-        <w:rPr>
-          <w:sz w:val="24"/>
-          <w:szCs w:val="24"/>
-        </w:rPr>
-      </w:pPr>
-      <w:r>
-        <w:rPr>
-          <w:sz w:val="24"/>
-          <w:szCs w:val="24"/>
-        </w:rPr>
-        <w:t>priority to look for variable in the closure variable environment even bigger priority than scope chain</w:t>
+          <w:sz w:val="24"/>
+          <w:szCs w:val="24"/>
+        </w:rPr>
+        <w:t xml:space="preserve">Bind method returns a function. Bind method can be </w:t>
+      </w:r>
+      <w:proofErr w:type="gramStart"/>
+      <w:r>
+        <w:rPr>
+          <w:sz w:val="24"/>
+          <w:szCs w:val="24"/>
+        </w:rPr>
+        <w:t>use</w:t>
+      </w:r>
+      <w:proofErr w:type="gramEnd"/>
+      <w:r>
+        <w:rPr>
+          <w:sz w:val="24"/>
+          <w:szCs w:val="24"/>
+        </w:rPr>
+        <w:t xml:space="preserve"> to set a context for “this” but also can set it to null. It can be used to preset some arguments </w:t>
+      </w:r>
+      <w:proofErr w:type="gramStart"/>
+      <w:r>
+        <w:rPr>
+          <w:sz w:val="24"/>
+          <w:szCs w:val="24"/>
+        </w:rPr>
+        <w:t>in order to</w:t>
+      </w:r>
+      <w:proofErr w:type="gramEnd"/>
+      <w:r>
+        <w:rPr>
+          <w:sz w:val="24"/>
+          <w:szCs w:val="24"/>
+        </w:rPr>
+        <w:t xml:space="preserve"> create a more specific new function based on mother function.</w:t>
       </w:r>
     </w:p>
     <w:p>
@@ -10788,6 +10719,202 @@
       </w:pPr>
       <w:r>
         <w:rPr>
+          <w:b/>
+          <w:bCs/>
+          <w:sz w:val="24"/>
+          <w:szCs w:val="24"/>
+        </w:rPr>
+        <w:t>CLOSURES</w:t>
+      </w:r>
+      <w:r>
+        <w:rPr>
+          <w:sz w:val="24"/>
+          <w:szCs w:val="24"/>
+        </w:rPr>
+        <w:t>-</w:t>
+      </w:r>
+      <w:r>
+        <w:rPr>
+          <w:sz w:val="24"/>
+          <w:szCs w:val="24"/>
+        </w:rPr>
+        <w:t xml:space="preserve">we </w:t>
+      </w:r>
+      <w:proofErr w:type="gramStart"/>
+      <w:r>
+        <w:rPr>
+          <w:sz w:val="24"/>
+          <w:szCs w:val="24"/>
+        </w:rPr>
+        <w:t>don't</w:t>
+      </w:r>
+      <w:proofErr w:type="gramEnd"/>
+      <w:r>
+        <w:rPr>
+          <w:sz w:val="24"/>
+          <w:szCs w:val="24"/>
+        </w:rPr>
+        <w:t xml:space="preserve"> create explicitly</w:t>
+      </w:r>
+    </w:p>
+    <w:p>
+      <w:pPr>
+        <w:pStyle w:val="ListParagraph"/>
+        <w:rPr>
+          <w:sz w:val="24"/>
+          <w:szCs w:val="24"/>
+        </w:rPr>
+      </w:pPr>
+      <w:r>
+        <w:rPr>
+          <w:sz w:val="24"/>
+          <w:szCs w:val="24"/>
+        </w:rPr>
+        <w:t>a closer is a function that remembers all the elements of the function that created the inner function(closer) at birth date</w:t>
+      </w:r>
+    </w:p>
+    <w:p>
+      <w:pPr>
+        <w:pStyle w:val="ListParagraph"/>
+        <w:rPr>
+          <w:sz w:val="24"/>
+          <w:szCs w:val="24"/>
+        </w:rPr>
+      </w:pPr>
+      <w:r>
+        <w:rPr>
+          <w:sz w:val="24"/>
+          <w:szCs w:val="24"/>
+        </w:rPr>
+        <w:t xml:space="preserve">every function </w:t>
+      </w:r>
+      <w:proofErr w:type="gramStart"/>
+      <w:r>
+        <w:rPr>
+          <w:sz w:val="24"/>
+          <w:szCs w:val="24"/>
+        </w:rPr>
+        <w:t>have</w:t>
+      </w:r>
+      <w:proofErr w:type="gramEnd"/>
+      <w:r>
+        <w:rPr>
+          <w:sz w:val="24"/>
+          <w:szCs w:val="24"/>
+        </w:rPr>
+        <w:t xml:space="preserve"> access to the variable environment </w:t>
+      </w:r>
+      <w:proofErr w:type="spellStart"/>
+      <w:r>
+        <w:rPr>
+          <w:sz w:val="24"/>
+          <w:szCs w:val="24"/>
+        </w:rPr>
+        <w:t>ov</w:t>
+      </w:r>
+      <w:proofErr w:type="spellEnd"/>
+      <w:r>
+        <w:rPr>
+          <w:sz w:val="24"/>
+          <w:szCs w:val="24"/>
+        </w:rPr>
+        <w:t xml:space="preserve"> the execution context where it was created even the function that created the inner function is no longer active in call stack</w:t>
+      </w:r>
+    </w:p>
+    <w:p>
+      <w:pPr>
+        <w:pStyle w:val="ListParagraph"/>
+        <w:rPr>
+          <w:sz w:val="24"/>
+          <w:szCs w:val="24"/>
+        </w:rPr>
+      </w:pPr>
+      <w:r>
+        <w:rPr>
+          <w:sz w:val="24"/>
+          <w:szCs w:val="24"/>
+        </w:rPr>
+        <w:t>the variables are attached to the inner functions(closers)</w:t>
+      </w:r>
+    </w:p>
+    <w:p>
+      <w:pPr>
+        <w:pStyle w:val="ListParagraph"/>
+        <w:rPr>
+          <w:sz w:val="24"/>
+          <w:szCs w:val="24"/>
+        </w:rPr>
+      </w:pPr>
+      <w:r>
+        <w:rPr>
+          <w:sz w:val="24"/>
+          <w:szCs w:val="24"/>
+        </w:rPr>
+        <w:t>Variable environment is attached to the function somewhere in the engine, exactly as it was at the time and place the function was created,</w:t>
+      </w:r>
+    </w:p>
+    <w:p>
+      <w:pPr>
+        <w:pStyle w:val="ListParagraph"/>
+        <w:rPr>
+          <w:sz w:val="24"/>
+          <w:szCs w:val="24"/>
+        </w:rPr>
+      </w:pPr>
+      <w:r>
+        <w:rPr>
+          <w:sz w:val="24"/>
+          <w:szCs w:val="24"/>
+        </w:rPr>
+        <w:t xml:space="preserve">the closure </w:t>
+      </w:r>
+      <w:proofErr w:type="gramStart"/>
+      <w:r>
+        <w:rPr>
+          <w:sz w:val="24"/>
+          <w:szCs w:val="24"/>
+        </w:rPr>
+        <w:t>doesn't</w:t>
+      </w:r>
+      <w:proofErr w:type="gramEnd"/>
+      <w:r>
+        <w:rPr>
+          <w:sz w:val="24"/>
+          <w:szCs w:val="24"/>
+        </w:rPr>
+        <w:t xml:space="preserve"> loose connection with the environment where it was created in the first place</w:t>
+      </w:r>
+    </w:p>
+    <w:p>
+      <w:pPr>
+        <w:pStyle w:val="ListParagraph"/>
+        <w:rPr>
+          <w:sz w:val="24"/>
+          <w:szCs w:val="24"/>
+        </w:rPr>
+      </w:pPr>
+      <w:r>
+        <w:rPr>
+          <w:sz w:val="24"/>
+          <w:szCs w:val="24"/>
+        </w:rPr>
+        <w:t>priority to look for variable in the closure variable environment even bigger priority than scope chain</w:t>
+      </w:r>
+    </w:p>
+    <w:p>
+      <w:pPr>
+        <w:pStyle w:val="ListParagraph"/>
+        <w:numPr>
+          <w:ilvl w:val="0"/>
+          <w:numId w:val="8"/>
+        </w:numPr>
+        <w:rPr>
+          <w:sz w:val="24"/>
+          <w:szCs w:val="24"/>
+        </w:rPr>
+      </w:pPr>
+      <w:r>
+        <w:rPr>
           <w:sz w:val="24"/>
           <w:szCs w:val="24"/>
         </w:rPr>
@@ -10903,6 +11030,7 @@
           <w:sz w:val="24"/>
           <w:szCs w:val="24"/>
         </w:rPr>
+        <w:lastRenderedPageBreak/>
         <w:t>A closure is like a backpack that a function carries around wherever it does. This backpack has all the variables that were present in the environment where the function was created.</w:t>
       </w:r>
     </w:p>
@@ -10960,6 +11088,1157 @@
         </w:rPr>
         <w:t xml:space="preserve"> </w:t>
       </w:r>
+    </w:p>
+    <w:p>
+      <w:pPr>
+        <w:pStyle w:val="ListParagraph"/>
+        <w:numPr>
+          <w:ilvl w:val="0"/>
+          <w:numId w:val="8"/>
+        </w:numPr>
+        <w:rPr>
+          <w:sz w:val="24"/>
+          <w:szCs w:val="24"/>
+        </w:rPr>
+      </w:pPr>
+      <w:r>
+        <w:rPr>
+          <w:sz w:val="24"/>
+          <w:szCs w:val="24"/>
+        </w:rPr>
+        <w:t xml:space="preserve">More arrays methods: </w:t>
+      </w:r>
+      <w:proofErr w:type="gramStart"/>
+      <w:r>
+        <w:rPr>
+          <w:sz w:val="24"/>
+          <w:szCs w:val="24"/>
+        </w:rPr>
+        <w:t>slice(</w:t>
+      </w:r>
+      <w:proofErr w:type="gramEnd"/>
+      <w:r>
+        <w:rPr>
+          <w:sz w:val="24"/>
+          <w:szCs w:val="24"/>
+        </w:rPr>
+        <w:t xml:space="preserve">return a shallow copy of an array), splice(mutate the original array), join(join the original array with extra characters  and return a new copy), reverse(mutate the original array and return the elements reversed by index), </w:t>
+      </w:r>
+      <w:proofErr w:type="spellStart"/>
+      <w:r>
+        <w:rPr>
+          <w:sz w:val="24"/>
+          <w:szCs w:val="24"/>
+        </w:rPr>
+        <w:t>concat</w:t>
+      </w:r>
+      <w:proofErr w:type="spellEnd"/>
+      <w:r>
+        <w:rPr>
+          <w:sz w:val="24"/>
+          <w:szCs w:val="24"/>
+        </w:rPr>
+        <w:t>(return 2 arrays concatenated, doesn’t mutate the arrays)</w:t>
+      </w:r>
+    </w:p>
+    <w:p>
+      <w:pPr>
+        <w:pStyle w:val="ListParagraph"/>
+        <w:numPr>
+          <w:ilvl w:val="0"/>
+          <w:numId w:val="8"/>
+        </w:numPr>
+        <w:rPr>
+          <w:sz w:val="24"/>
+          <w:szCs w:val="24"/>
+        </w:rPr>
+      </w:pPr>
+      <w:r>
+        <w:rPr>
+          <w:sz w:val="24"/>
+          <w:szCs w:val="24"/>
+        </w:rPr>
+        <w:t xml:space="preserve">More arrays methods: </w:t>
+      </w:r>
+      <w:proofErr w:type="gramStart"/>
+      <w:r>
+        <w:rPr>
+          <w:sz w:val="24"/>
+          <w:szCs w:val="24"/>
+        </w:rPr>
+        <w:t>foreach(</w:t>
+      </w:r>
+      <w:proofErr w:type="gramEnd"/>
+      <w:r>
+        <w:rPr>
+          <w:sz w:val="24"/>
+          <w:szCs w:val="24"/>
+        </w:rPr>
+        <w:t>callback function): it has 3 parameters -&gt; foreach(</w:t>
+      </w:r>
+      <w:proofErr w:type="spellStart"/>
+      <w:r>
+        <w:rPr>
+          <w:sz w:val="24"/>
+          <w:szCs w:val="24"/>
+        </w:rPr>
+        <w:t>currentValue</w:t>
+      </w:r>
+      <w:proofErr w:type="spellEnd"/>
+      <w:r>
+        <w:rPr>
+          <w:sz w:val="24"/>
+          <w:szCs w:val="24"/>
+        </w:rPr>
+        <w:t xml:space="preserve">, </w:t>
+      </w:r>
+      <w:proofErr w:type="spellStart"/>
+      <w:r>
+        <w:rPr>
+          <w:sz w:val="24"/>
+          <w:szCs w:val="24"/>
+        </w:rPr>
+        <w:t>currentIndex</w:t>
+      </w:r>
+      <w:proofErr w:type="spellEnd"/>
+      <w:r>
+        <w:rPr>
+          <w:sz w:val="24"/>
+          <w:szCs w:val="24"/>
+        </w:rPr>
+        <w:t xml:space="preserve">, </w:t>
+      </w:r>
+      <w:proofErr w:type="spellStart"/>
+      <w:r>
+        <w:rPr>
+          <w:sz w:val="24"/>
+          <w:szCs w:val="24"/>
+        </w:rPr>
+        <w:t>wholeArray</w:t>
+      </w:r>
+      <w:proofErr w:type="spellEnd"/>
+      <w:r>
+        <w:rPr>
+          <w:sz w:val="24"/>
+          <w:szCs w:val="24"/>
+        </w:rPr>
+        <w:t xml:space="preserve">). </w:t>
+      </w:r>
+    </w:p>
+    <w:p>
+      <w:pPr>
+        <w:pStyle w:val="ListParagraph"/>
+        <w:numPr>
+          <w:ilvl w:val="0"/>
+          <w:numId w:val="8"/>
+        </w:numPr>
+        <w:rPr>
+          <w:sz w:val="24"/>
+          <w:szCs w:val="24"/>
+        </w:rPr>
+      </w:pPr>
+      <w:r>
+        <w:rPr>
+          <w:sz w:val="24"/>
+          <w:szCs w:val="24"/>
+        </w:rPr>
+        <w:t xml:space="preserve">Maps and set also have </w:t>
+      </w:r>
+      <w:proofErr w:type="spellStart"/>
+      <w:proofErr w:type="gramStart"/>
+      <w:r>
+        <w:rPr>
+          <w:sz w:val="24"/>
+          <w:szCs w:val="24"/>
+        </w:rPr>
+        <w:t>forEach</w:t>
+      </w:r>
+      <w:proofErr w:type="spellEnd"/>
+      <w:r>
+        <w:rPr>
+          <w:sz w:val="24"/>
+          <w:szCs w:val="24"/>
+        </w:rPr>
+        <w:t>(</w:t>
+      </w:r>
+      <w:proofErr w:type="spellStart"/>
+      <w:proofErr w:type="gramEnd"/>
+      <w:r>
+        <w:rPr>
+          <w:sz w:val="24"/>
+          <w:szCs w:val="24"/>
+        </w:rPr>
+        <w:t>currentValue</w:t>
+      </w:r>
+      <w:proofErr w:type="spellEnd"/>
+      <w:r>
+        <w:rPr>
+          <w:sz w:val="24"/>
+          <w:szCs w:val="24"/>
+        </w:rPr>
+        <w:t xml:space="preserve">, </w:t>
+      </w:r>
+      <w:proofErr w:type="spellStart"/>
+      <w:r>
+        <w:rPr>
+          <w:sz w:val="24"/>
+          <w:szCs w:val="24"/>
+        </w:rPr>
+        <w:t>currentKey</w:t>
+      </w:r>
+      <w:proofErr w:type="spellEnd"/>
+      <w:r>
+        <w:rPr>
+          <w:sz w:val="24"/>
+          <w:szCs w:val="24"/>
+        </w:rPr>
+        <w:t>, map/set)</w:t>
+      </w:r>
+    </w:p>
+    <w:p>
+      <w:pPr>
+        <w:pStyle w:val="ListParagraph"/>
+        <w:numPr>
+          <w:ilvl w:val="0"/>
+          <w:numId w:val="8"/>
+        </w:numPr>
+        <w:rPr>
+          <w:sz w:val="24"/>
+          <w:szCs w:val="24"/>
+        </w:rPr>
+      </w:pPr>
+      <w:r>
+        <w:rPr>
+          <w:sz w:val="24"/>
+          <w:szCs w:val="24"/>
+        </w:rPr>
+        <w:t xml:space="preserve">Other modern methods: </w:t>
+      </w:r>
+      <w:r>
+        <w:rPr>
+          <w:b/>
+          <w:bCs/>
+          <w:sz w:val="24"/>
+          <w:szCs w:val="24"/>
+        </w:rPr>
+        <w:t>map</w:t>
+      </w:r>
+      <w:r>
+        <w:rPr>
+          <w:sz w:val="24"/>
+          <w:szCs w:val="24"/>
+        </w:rPr>
+        <w:t xml:space="preserve">-&gt; returns a new array containing the results of applying an operation on all original array elements; </w:t>
+      </w:r>
+      <w:r>
+        <w:rPr>
+          <w:b/>
+          <w:bCs/>
+          <w:sz w:val="24"/>
+          <w:szCs w:val="24"/>
+        </w:rPr>
+        <w:t>filter</w:t>
+      </w:r>
+      <w:r>
+        <w:rPr>
+          <w:sz w:val="24"/>
+          <w:szCs w:val="24"/>
+        </w:rPr>
+        <w:t xml:space="preserve"> - &gt; returns a new array containing the array elements that passed a specified test condition; </w:t>
+      </w:r>
+      <w:proofErr w:type="gramStart"/>
+      <w:r>
+        <w:rPr>
+          <w:b/>
+          <w:bCs/>
+          <w:sz w:val="24"/>
+          <w:szCs w:val="24"/>
+        </w:rPr>
+        <w:t>reduce</w:t>
+      </w:r>
+      <w:r>
+        <w:rPr>
+          <w:sz w:val="24"/>
+          <w:szCs w:val="24"/>
+        </w:rPr>
+        <w:t>(</w:t>
+      </w:r>
+      <w:proofErr w:type="gramEnd"/>
+      <w:r>
+        <w:rPr>
+          <w:sz w:val="24"/>
+          <w:szCs w:val="24"/>
+        </w:rPr>
+        <w:t>it have an accumulator</w:t>
+      </w:r>
+      <w:r>
+        <w:rPr>
+          <w:sz w:val="24"/>
+          <w:szCs w:val="24"/>
+        </w:rPr>
+        <w:t xml:space="preserve"> initialized at the end of the function</w:t>
+      </w:r>
+      <w:r>
+        <w:rPr>
+          <w:sz w:val="24"/>
+          <w:szCs w:val="24"/>
+        </w:rPr>
+        <w:t xml:space="preserve">) </w:t>
+      </w:r>
+      <w:r>
+        <w:rPr>
+          <w:sz w:val="24"/>
+          <w:szCs w:val="24"/>
+        </w:rPr>
+        <w:t xml:space="preserve"> -&gt; </w:t>
+      </w:r>
+      <w:r>
+        <w:rPr>
+          <w:sz w:val="24"/>
+          <w:szCs w:val="24"/>
+        </w:rPr>
+        <w:t>reduce</w:t>
+      </w:r>
+      <w:r>
+        <w:rPr>
+          <w:sz w:val="24"/>
+          <w:szCs w:val="24"/>
+        </w:rPr>
+        <w:t xml:space="preserve"> boils(“reduces”) all array elements down to one single value (ex. Adding all elements together)</w:t>
+      </w:r>
+      <w:r>
+        <w:rPr>
+          <w:sz w:val="24"/>
+          <w:szCs w:val="24"/>
+        </w:rPr>
+        <w:t xml:space="preserve"> . </w:t>
+      </w:r>
+    </w:p>
+    <w:p>
+      <w:pPr>
+        <w:pStyle w:val="ListParagraph"/>
+        <w:rPr>
+          <w:sz w:val="24"/>
+          <w:szCs w:val="24"/>
+        </w:rPr>
+      </w:pPr>
+      <w:r>
+        <w:rPr>
+          <w:sz w:val="24"/>
+          <w:szCs w:val="24"/>
+        </w:rPr>
+        <w:t xml:space="preserve">-Each function </w:t>
+      </w:r>
+      <w:proofErr w:type="gramStart"/>
+      <w:r>
+        <w:rPr>
+          <w:sz w:val="24"/>
+          <w:szCs w:val="24"/>
+        </w:rPr>
+        <w:t>have</w:t>
+      </w:r>
+      <w:proofErr w:type="gramEnd"/>
+      <w:r>
+        <w:rPr>
+          <w:sz w:val="24"/>
+          <w:szCs w:val="24"/>
+        </w:rPr>
+        <w:t xml:space="preserve"> access to </w:t>
+      </w:r>
+      <w:proofErr w:type="spellStart"/>
+      <w:r>
+        <w:rPr>
+          <w:sz w:val="24"/>
+          <w:szCs w:val="24"/>
+        </w:rPr>
+        <w:t>currentValue</w:t>
+      </w:r>
+      <w:proofErr w:type="spellEnd"/>
+      <w:r>
+        <w:rPr>
+          <w:sz w:val="24"/>
+          <w:szCs w:val="24"/>
+        </w:rPr>
+        <w:t xml:space="preserve">, </w:t>
+      </w:r>
+      <w:proofErr w:type="spellStart"/>
+      <w:r>
+        <w:rPr>
+          <w:sz w:val="24"/>
+          <w:szCs w:val="24"/>
+        </w:rPr>
+        <w:t>currentIndex</w:t>
+      </w:r>
+      <w:proofErr w:type="spellEnd"/>
+      <w:r>
+        <w:rPr>
+          <w:sz w:val="24"/>
+          <w:szCs w:val="24"/>
+        </w:rPr>
+        <w:t xml:space="preserve"> and whole array, like </w:t>
+      </w:r>
+      <w:proofErr w:type="spellStart"/>
+      <w:r>
+        <w:rPr>
+          <w:sz w:val="24"/>
+          <w:szCs w:val="24"/>
+        </w:rPr>
+        <w:t>foreEach</w:t>
+      </w:r>
+      <w:proofErr w:type="spellEnd"/>
+    </w:p>
+    <w:p>
+      <w:pPr>
+        <w:pStyle w:val="ListParagraph"/>
+        <w:rPr>
+          <w:sz w:val="24"/>
+          <w:szCs w:val="24"/>
+        </w:rPr>
+      </w:pPr>
+      <w:r>
+        <w:rPr>
+          <w:sz w:val="24"/>
+          <w:szCs w:val="24"/>
+        </w:rPr>
+        <w:t xml:space="preserve">-All </w:t>
+      </w:r>
+      <w:proofErr w:type="gramStart"/>
+      <w:r>
+        <w:rPr>
+          <w:sz w:val="24"/>
+          <w:szCs w:val="24"/>
+        </w:rPr>
+        <w:t>this functions</w:t>
+      </w:r>
+      <w:proofErr w:type="gramEnd"/>
+      <w:r>
+        <w:rPr>
+          <w:sz w:val="24"/>
+          <w:szCs w:val="24"/>
+        </w:rPr>
+        <w:t xml:space="preserve"> call the callback function for each element of an array</w:t>
+      </w:r>
+    </w:p>
+    <w:p>
+      <w:pPr>
+        <w:pStyle w:val="ListParagraph"/>
+        <w:numPr>
+          <w:ilvl w:val="0"/>
+          <w:numId w:val="8"/>
+        </w:numPr>
+        <w:rPr>
+          <w:sz w:val="24"/>
+          <w:szCs w:val="24"/>
+        </w:rPr>
+      </w:pPr>
+      <w:r>
+        <w:rPr>
+          <w:sz w:val="24"/>
+          <w:szCs w:val="24"/>
+        </w:rPr>
+        <w:t>-</w:t>
+      </w:r>
+      <w:proofErr w:type="spellStart"/>
+      <w:r>
+        <w:rPr>
+          <w:sz w:val="24"/>
+          <w:szCs w:val="24"/>
+        </w:rPr>
+        <w:t>ForEach</w:t>
+      </w:r>
+      <w:proofErr w:type="spellEnd"/>
+      <w:r>
+        <w:rPr>
+          <w:sz w:val="24"/>
+          <w:szCs w:val="24"/>
+        </w:rPr>
+        <w:t xml:space="preserve"> function create </w:t>
+      </w:r>
+      <w:proofErr w:type="spellStart"/>
+      <w:proofErr w:type="gramStart"/>
+      <w:r>
+        <w:rPr>
+          <w:sz w:val="24"/>
+          <w:szCs w:val="24"/>
+        </w:rPr>
+        <w:t>sideEffects</w:t>
+      </w:r>
+      <w:proofErr w:type="spellEnd"/>
+      <w:r>
+        <w:rPr>
+          <w:sz w:val="24"/>
+          <w:szCs w:val="24"/>
+        </w:rPr>
+        <w:t>(</w:t>
+      </w:r>
+      <w:proofErr w:type="gramEnd"/>
+      <w:r>
+        <w:rPr>
+          <w:sz w:val="24"/>
+          <w:szCs w:val="24"/>
+        </w:rPr>
+        <w:t>ex. Printing intermediate values for each iteration of elements)</w:t>
+      </w:r>
+      <w:r>
+        <w:rPr>
+          <w:sz w:val="24"/>
+          <w:szCs w:val="24"/>
+        </w:rPr>
+        <w:t xml:space="preserve"> and it doesn’t return anything, it just mutate the data wanted</w:t>
+      </w:r>
+      <w:r>
+        <w:rPr>
+          <w:sz w:val="24"/>
+          <w:szCs w:val="24"/>
+        </w:rPr>
+        <w:t xml:space="preserve">. </w:t>
+      </w:r>
+    </w:p>
+    <w:p>
+      <w:pPr>
+        <w:pStyle w:val="ListParagraph"/>
+        <w:rPr>
+          <w:sz w:val="24"/>
+          <w:szCs w:val="24"/>
+        </w:rPr>
+      </w:pPr>
+      <w:r>
+        <w:rPr>
+          <w:sz w:val="24"/>
+          <w:szCs w:val="24"/>
+        </w:rPr>
+        <w:t xml:space="preserve">-Map function doesn’t produce </w:t>
+      </w:r>
+      <w:proofErr w:type="spellStart"/>
+      <w:proofErr w:type="gramStart"/>
+      <w:r>
+        <w:rPr>
+          <w:sz w:val="24"/>
+          <w:szCs w:val="24"/>
+        </w:rPr>
+        <w:t>sideEffects</w:t>
+      </w:r>
+      <w:proofErr w:type="spellEnd"/>
+      <w:r>
+        <w:rPr>
+          <w:sz w:val="24"/>
+          <w:szCs w:val="24"/>
+        </w:rPr>
+        <w:t>(</w:t>
+      </w:r>
+      <w:proofErr w:type="gramEnd"/>
+      <w:r>
+        <w:rPr>
+          <w:sz w:val="24"/>
+          <w:szCs w:val="24"/>
+        </w:rPr>
+        <w:t>it stores all the elements into a new array and we can use that later)</w:t>
+      </w:r>
+    </w:p>
+    <w:p>
+      <w:pPr>
+        <w:pStyle w:val="ListParagraph"/>
+        <w:numPr>
+          <w:ilvl w:val="0"/>
+          <w:numId w:val="8"/>
+        </w:numPr>
+        <w:rPr>
+          <w:sz w:val="24"/>
+          <w:szCs w:val="24"/>
+        </w:rPr>
+      </w:pPr>
+      <w:r>
+        <w:rPr>
+          <w:sz w:val="24"/>
+          <w:szCs w:val="24"/>
+        </w:rPr>
+        <w:t xml:space="preserve">Other array functions: </w:t>
+      </w:r>
+      <w:r>
+        <w:rPr>
+          <w:b/>
+          <w:bCs/>
+          <w:sz w:val="24"/>
+          <w:szCs w:val="24"/>
+        </w:rPr>
+        <w:t>find</w:t>
+      </w:r>
+      <w:r>
+        <w:rPr>
+          <w:sz w:val="24"/>
+          <w:szCs w:val="24"/>
+        </w:rPr>
+        <w:t xml:space="preserve"> method-&gt; return first element that satisfy the condition; </w:t>
+      </w:r>
+      <w:proofErr w:type="spellStart"/>
+      <w:r>
+        <w:rPr>
+          <w:b/>
+          <w:bCs/>
+          <w:sz w:val="24"/>
+          <w:szCs w:val="24"/>
+        </w:rPr>
+        <w:t>findIndex</w:t>
+      </w:r>
+      <w:proofErr w:type="spellEnd"/>
+      <w:r>
+        <w:rPr>
+          <w:sz w:val="24"/>
+          <w:szCs w:val="24"/>
+        </w:rPr>
+        <w:t xml:space="preserve">-&gt;return the index where the condition is met; </w:t>
+      </w:r>
+      <w:r>
+        <w:rPr>
+          <w:b/>
+          <w:bCs/>
+          <w:sz w:val="24"/>
+          <w:szCs w:val="24"/>
+        </w:rPr>
+        <w:t>some</w:t>
+      </w:r>
+      <w:r>
+        <w:rPr>
+          <w:sz w:val="24"/>
+          <w:szCs w:val="24"/>
+        </w:rPr>
+        <w:t xml:space="preserve">-&gt;(is like include but the condition can be a complex algorithm to met) , </w:t>
+      </w:r>
+      <w:r>
+        <w:rPr>
+          <w:b/>
+          <w:bCs/>
+          <w:sz w:val="24"/>
+          <w:szCs w:val="24"/>
+        </w:rPr>
+        <w:t>every</w:t>
+      </w:r>
+      <w:r>
+        <w:rPr>
+          <w:sz w:val="24"/>
+          <w:szCs w:val="24"/>
+        </w:rPr>
+        <w:t xml:space="preserve">-&gt; it returns true if all the elements meet the function condition; </w:t>
+      </w:r>
+      <w:r>
+        <w:rPr>
+          <w:b/>
+          <w:bCs/>
+          <w:sz w:val="24"/>
+          <w:szCs w:val="24"/>
+        </w:rPr>
+        <w:t>flat</w:t>
+      </w:r>
+      <w:r>
+        <w:rPr>
+          <w:sz w:val="24"/>
+          <w:szCs w:val="24"/>
+        </w:rPr>
+        <w:t xml:space="preserve"> -&gt; return an array without </w:t>
+      </w:r>
+      <w:r>
+        <w:rPr>
+          <w:sz w:val="24"/>
+          <w:szCs w:val="24"/>
+        </w:rPr>
+        <w:t xml:space="preserve">nested arrays, the deep level can be set; </w:t>
+      </w:r>
+      <w:proofErr w:type="spellStart"/>
+      <w:r>
+        <w:rPr>
+          <w:b/>
+          <w:bCs/>
+          <w:sz w:val="24"/>
+          <w:szCs w:val="24"/>
+        </w:rPr>
+        <w:t>flatMap</w:t>
+      </w:r>
+      <w:proofErr w:type="spellEnd"/>
+      <w:r>
+        <w:rPr>
+          <w:sz w:val="24"/>
+          <w:szCs w:val="24"/>
+        </w:rPr>
+        <w:t>-&gt; return an array without nested array(better performance), but only on 1 level deep</w:t>
+      </w:r>
+    </w:p>
+    <w:p>
+      <w:pPr>
+        <w:pStyle w:val="ListParagraph"/>
+        <w:numPr>
+          <w:ilvl w:val="0"/>
+          <w:numId w:val="8"/>
+        </w:numPr>
+        <w:rPr>
+          <w:sz w:val="24"/>
+          <w:szCs w:val="24"/>
+        </w:rPr>
+      </w:pPr>
+      <w:r>
+        <w:rPr>
+          <w:sz w:val="24"/>
+          <w:szCs w:val="24"/>
+        </w:rPr>
+        <w:t>Sorting an array: sort=&gt; the default sort method sort the elements based on strings; it can be changed using a callback function: sort((</w:t>
+      </w:r>
+      <w:proofErr w:type="spellStart"/>
+      <w:proofErr w:type="gramStart"/>
+      <w:r>
+        <w:rPr>
+          <w:sz w:val="24"/>
+          <w:szCs w:val="24"/>
+        </w:rPr>
+        <w:t>a,b</w:t>
+      </w:r>
+      <w:proofErr w:type="spellEnd"/>
+      <w:proofErr w:type="gramEnd"/>
+      <w:r>
+        <w:rPr>
+          <w:sz w:val="24"/>
+          <w:szCs w:val="24"/>
+        </w:rPr>
+        <w:t xml:space="preserve">)=&gt;a-b) || </w:t>
+      </w:r>
+      <w:r>
+        <w:rPr>
+          <w:sz w:val="24"/>
+          <w:szCs w:val="24"/>
+        </w:rPr>
+        <w:t>sort((</w:t>
+      </w:r>
+      <w:proofErr w:type="spellStart"/>
+      <w:r>
+        <w:rPr>
+          <w:sz w:val="24"/>
+          <w:szCs w:val="24"/>
+        </w:rPr>
+        <w:t>a,b</w:t>
+      </w:r>
+      <w:proofErr w:type="spellEnd"/>
+      <w:r>
+        <w:rPr>
+          <w:sz w:val="24"/>
+          <w:szCs w:val="24"/>
+        </w:rPr>
+        <w:t>)=&gt;</w:t>
+      </w:r>
+      <w:r>
+        <w:rPr>
+          <w:sz w:val="24"/>
+          <w:szCs w:val="24"/>
+        </w:rPr>
+        <w:t>b</w:t>
+      </w:r>
+      <w:r>
+        <w:rPr>
+          <w:sz w:val="24"/>
+          <w:szCs w:val="24"/>
+        </w:rPr>
+        <w:t>-</w:t>
+      </w:r>
+      <w:r>
+        <w:rPr>
+          <w:sz w:val="24"/>
+          <w:szCs w:val="24"/>
+        </w:rPr>
+        <w:t>a</w:t>
+      </w:r>
+      <w:r>
+        <w:rPr>
+          <w:sz w:val="24"/>
+          <w:szCs w:val="24"/>
+        </w:rPr>
+        <w:t>)</w:t>
+      </w:r>
+      <w:r>
+        <w:rPr>
+          <w:sz w:val="24"/>
+          <w:szCs w:val="24"/>
+        </w:rPr>
+        <w:t>.</w:t>
+      </w:r>
+      <w:r>
+        <w:t xml:space="preserve"> </w:t>
+      </w:r>
+      <w:r>
+        <w:rPr>
+          <w:sz w:val="24"/>
+          <w:szCs w:val="24"/>
+        </w:rPr>
+        <w:t xml:space="preserve">// //return &lt; 0, </w:t>
+      </w:r>
+      <w:proofErr w:type="gramStart"/>
+      <w:r>
+        <w:rPr>
+          <w:sz w:val="24"/>
+          <w:szCs w:val="24"/>
+        </w:rPr>
+        <w:t>A,B</w:t>
+      </w:r>
+      <w:proofErr w:type="gramEnd"/>
+      <w:r>
+        <w:rPr>
+          <w:sz w:val="24"/>
+          <w:szCs w:val="24"/>
+        </w:rPr>
+        <w:t>(keep order)</w:t>
+      </w:r>
+      <w:r>
+        <w:rPr>
+          <w:sz w:val="24"/>
+          <w:szCs w:val="24"/>
+        </w:rPr>
+        <w:t>;</w:t>
+      </w:r>
+      <w:r>
+        <w:rPr>
+          <w:sz w:val="24"/>
+          <w:szCs w:val="24"/>
+        </w:rPr>
+        <w:t>ascending order</w:t>
+      </w:r>
+      <w:r>
+        <w:rPr>
+          <w:sz w:val="24"/>
+          <w:szCs w:val="24"/>
+        </w:rPr>
+        <w:t>:</w:t>
+      </w:r>
+      <w:r>
+        <w:rPr>
+          <w:sz w:val="24"/>
+          <w:szCs w:val="24"/>
+        </w:rPr>
+        <w:t xml:space="preserve"> </w:t>
+      </w:r>
+      <w:proofErr w:type="spellStart"/>
+      <w:r>
+        <w:rPr>
+          <w:sz w:val="24"/>
+          <w:szCs w:val="24"/>
+        </w:rPr>
+        <w:t>movements.sort</w:t>
+      </w:r>
+      <w:proofErr w:type="spellEnd"/>
+      <w:r>
+        <w:rPr>
+          <w:sz w:val="24"/>
+          <w:szCs w:val="24"/>
+        </w:rPr>
+        <w:t>((a, b) =&gt; {if (a &gt; b) return 1; if (a &lt; b) return -1});</w:t>
+      </w:r>
+    </w:p>
+    <w:p>
+      <w:pPr>
+        <w:pStyle w:val="ListParagraph"/>
+        <w:numPr>
+          <w:ilvl w:val="0"/>
+          <w:numId w:val="8"/>
+        </w:numPr>
+        <w:rPr>
+          <w:sz w:val="24"/>
+          <w:szCs w:val="24"/>
+        </w:rPr>
+      </w:pPr>
+      <w:r>
+        <w:rPr>
+          <w:sz w:val="24"/>
+          <w:szCs w:val="24"/>
+        </w:rPr>
+        <w:t xml:space="preserve">More ways of creating and filling arrays: new Array(length), </w:t>
+      </w:r>
+      <w:proofErr w:type="spellStart"/>
+      <w:proofErr w:type="gramStart"/>
+      <w:r>
+        <w:rPr>
+          <w:sz w:val="24"/>
+          <w:szCs w:val="24"/>
+        </w:rPr>
+        <w:t>array.fill</w:t>
+      </w:r>
+      <w:proofErr w:type="spellEnd"/>
+      <w:proofErr w:type="gramEnd"/>
+      <w:r>
+        <w:rPr>
+          <w:sz w:val="24"/>
+          <w:szCs w:val="24"/>
+        </w:rPr>
+        <w:t xml:space="preserve">(23,4,6); </w:t>
+      </w:r>
+      <w:proofErr w:type="spellStart"/>
+      <w:r>
+        <w:rPr>
+          <w:sz w:val="24"/>
+          <w:szCs w:val="24"/>
+        </w:rPr>
+        <w:t>Array.from</w:t>
+      </w:r>
+      <w:proofErr w:type="spellEnd"/>
+      <w:r>
+        <w:rPr>
+          <w:sz w:val="24"/>
+          <w:szCs w:val="24"/>
+        </w:rPr>
+        <w:t>({length:23},(_,</w:t>
+      </w:r>
+      <w:proofErr w:type="spellStart"/>
+      <w:r>
+        <w:rPr>
+          <w:sz w:val="24"/>
+          <w:szCs w:val="24"/>
+        </w:rPr>
+        <w:t>i</w:t>
+      </w:r>
+      <w:proofErr w:type="spellEnd"/>
+      <w:r>
+        <w:rPr>
+          <w:sz w:val="24"/>
+          <w:szCs w:val="24"/>
+        </w:rPr>
+        <w:t xml:space="preserve">)=&gt;i+1); </w:t>
+      </w:r>
+      <w:proofErr w:type="spellStart"/>
+      <w:r>
+        <w:rPr>
+          <w:sz w:val="24"/>
+          <w:szCs w:val="24"/>
+        </w:rPr>
+        <w:t>Array.from</w:t>
+      </w:r>
+      <w:proofErr w:type="spellEnd"/>
+      <w:r>
+        <w:rPr>
+          <w:sz w:val="24"/>
+          <w:szCs w:val="24"/>
+        </w:rPr>
+        <w:t xml:space="preserve"> to transform from maps, sets to an array, and even node lists </w:t>
+      </w:r>
+      <w:proofErr w:type="spellStart"/>
+      <w:r>
+        <w:rPr>
+          <w:sz w:val="24"/>
+          <w:szCs w:val="24"/>
+        </w:rPr>
+        <w:t>movementsUI</w:t>
+      </w:r>
+      <w:proofErr w:type="spellEnd"/>
+      <w:r>
+        <w:rPr>
+          <w:sz w:val="24"/>
+          <w:szCs w:val="24"/>
+        </w:rPr>
+        <w:t xml:space="preserve"> = </w:t>
+      </w:r>
+      <w:proofErr w:type="spellStart"/>
+      <w:r>
+        <w:rPr>
+          <w:sz w:val="24"/>
+          <w:szCs w:val="24"/>
+        </w:rPr>
+        <w:t>Array.from</w:t>
+      </w:r>
+      <w:proofErr w:type="spellEnd"/>
+      <w:r>
+        <w:rPr>
+          <w:sz w:val="24"/>
+          <w:szCs w:val="24"/>
+        </w:rPr>
+        <w:t>(</w:t>
+      </w:r>
+      <w:proofErr w:type="spellStart"/>
+      <w:r>
+        <w:rPr>
+          <w:sz w:val="24"/>
+          <w:szCs w:val="24"/>
+        </w:rPr>
+        <w:t>document.querySelectorAll</w:t>
+      </w:r>
+      <w:proofErr w:type="spellEnd"/>
+      <w:r>
+        <w:rPr>
+          <w:sz w:val="24"/>
+          <w:szCs w:val="24"/>
+        </w:rPr>
+        <w:t xml:space="preserve"> </w:t>
+      </w:r>
+      <w:r>
+        <w:rPr>
+          <w:sz w:val="24"/>
+          <w:szCs w:val="24"/>
+        </w:rPr>
+        <w:t>(".</w:t>
+      </w:r>
+      <w:proofErr w:type="spellStart"/>
+      <w:r>
+        <w:rPr>
+          <w:sz w:val="24"/>
+          <w:szCs w:val="24"/>
+        </w:rPr>
+        <w:t>movements__value</w:t>
+      </w:r>
+      <w:proofErr w:type="spellEnd"/>
+      <w:r>
+        <w:rPr>
+          <w:sz w:val="24"/>
+          <w:szCs w:val="24"/>
+        </w:rPr>
+        <w:t>"), (el) =&gt; Number(</w:t>
+      </w:r>
+      <w:proofErr w:type="spellStart"/>
+      <w:r>
+        <w:rPr>
+          <w:sz w:val="24"/>
+          <w:szCs w:val="24"/>
+        </w:rPr>
+        <w:t>el.textContent.replace</w:t>
+      </w:r>
+      <w:proofErr w:type="spellEnd"/>
+      <w:r>
+        <w:rPr>
+          <w:sz w:val="24"/>
+          <w:szCs w:val="24"/>
+        </w:rPr>
+        <w:t>("€", "")));</w:t>
+      </w:r>
+    </w:p>
+    <w:p>
+      <w:pPr>
+        <w:pStyle w:val="ListParagraph"/>
+        <w:numPr>
+          <w:ilvl w:val="0"/>
+          <w:numId w:val="8"/>
+        </w:numPr>
+        <w:rPr>
+          <w:sz w:val="24"/>
+          <w:szCs w:val="24"/>
+        </w:rPr>
+      </w:pPr>
+      <w:r>
+        <w:rPr>
+          <w:sz w:val="24"/>
+          <w:szCs w:val="24"/>
+        </w:rPr>
+        <w:lastRenderedPageBreak/>
+        <w:t>All the array methods</w:t>
+      </w:r>
+      <w:r>
+        <w:rPr>
+          <w:sz w:val="24"/>
+          <w:szCs w:val="24"/>
+        </w:rPr>
+        <w:t>:</w:t>
+      </w:r>
+      <w:r>
+        <w:t xml:space="preserve"> </w:t>
+      </w:r>
+      <w:r>
+        <w:rPr>
+          <w:noProof/>
+        </w:rPr>
+        <w:drawing>
+          <wp:inline distT="0" distB="0" distL="0" distR="0" wp14:anchorId="34E55E55" wp14:editId="19269C73">
+            <wp:extent cx="5943600" cy="3252470"/>
+            <wp:effectExtent l="0" t="0" r="0" b="5080"/>
+            <wp:docPr id="2" name="Picture 2"/>
+            <wp:cNvGraphicFramePr>
+              <a:graphicFrameLocks xmlns:a="http://schemas.openxmlformats.org/drawingml/2006/main" noChangeAspect="1"/>
+            </wp:cNvGraphicFramePr>
+            <a:graphic xmlns:a="http://schemas.openxmlformats.org/drawingml/2006/main">
+              <a:graphicData uri="http://schemas.openxmlformats.org/drawingml/2006/picture">
+                <pic:pic xmlns:pic="http://schemas.openxmlformats.org/drawingml/2006/picture">
+                  <pic:nvPicPr>
+                    <pic:cNvPr id="0" name="Picture 6"/>
+                    <pic:cNvPicPr>
+                      <a:picLocks noChangeAspect="1" noChangeArrowheads="1"/>
+                    </pic:cNvPicPr>
+                  </pic:nvPicPr>
+                  <pic:blipFill>
+                    <a:blip r:embed="rId5">
+                      <a:extLst>
+                        <a:ext uri="{28A0092B-C50C-407E-A947-70E740481C1C}">
+                          <a14:useLocalDpi xmlns:a14="http://schemas.microsoft.com/office/drawing/2010/main" val="0"/>
+                        </a:ext>
+                      </a:extLst>
+                    </a:blip>
+                    <a:srcRect/>
+                    <a:stretch>
+                      <a:fillRect/>
+                    </a:stretch>
+                  </pic:blipFill>
+                  <pic:spPr bwMode="auto">
+                    <a:xfrm>
+                      <a:off x="0" y="0"/>
+                      <a:ext cx="5943600" cy="3252470"/>
+                    </a:xfrm>
+                    <a:prstGeom prst="rect">
+                      <a:avLst/>
+                    </a:prstGeom>
+                    <a:noFill/>
+                    <a:ln>
+                      <a:noFill/>
+                    </a:ln>
+                  </pic:spPr>
+                </pic:pic>
+              </a:graphicData>
+            </a:graphic>
+          </wp:inline>
+        </w:drawing>
+      </w:r>
+    </w:p>
+    <w:p>
+      <w:pPr>
+        <w:pStyle w:val="ListParagraph"/>
+        <w:numPr>
+          <w:ilvl w:val="0"/>
+          <w:numId w:val="8"/>
+        </w:numPr>
+        <w:rPr>
+          <w:sz w:val="24"/>
+          <w:szCs w:val="24"/>
+        </w:rPr>
+      </w:pPr>
+    </w:p>
+    <w:p>
+      <w:pPr>
+        <w:ind w:left="288"/>
+        <w:rPr>
+          <w:sz w:val="24"/>
+          <w:szCs w:val="24"/>
+        </w:rPr>
+      </w:pPr>
+    </w:p>
+    <w:p>
+      <w:pPr>
+        <w:pStyle w:val="ListParagraph"/>
+        <w:rPr>
+          <w:sz w:val="24"/>
+          <w:szCs w:val="24"/>
+        </w:rPr>
+      </w:pPr>
+    </w:p>
+    <w:p>
+      <w:pPr>
+        <w:rPr>
+          <w:sz w:val="24"/>
+          <w:szCs w:val="24"/>
+        </w:rPr>
+      </w:pPr>
+    </w:p>
+    <w:p>
+      <w:pPr>
+        <w:rPr>
+          <w:sz w:val="24"/>
+          <w:szCs w:val="24"/>
+        </w:rPr>
+      </w:pPr>
+    </w:p>
+    <w:p>
+      <w:pPr>
+        <w:rPr>
+          <w:sz w:val="24"/>
+          <w:szCs w:val="24"/>
+        </w:rPr>
+      </w:pPr>
     </w:p>
     <w:sectPr>
       <w:pgSz w:w="12240" w:h="15840"/>
@@ -11313,6 +12592,97 @@
     </w:lvl>
   </w:abstractNum>
   <w:abstractNum w:abstractNumId="3" w15:restartNumberingAfterBreak="0">
+    <w:nsid w:val="13392AC1"/>
+    <w:multiLevelType w:val="hybridMultilevel"/>
+    <w:tmpl w:val="C4B4BE84"/>
+    <w:lvl w:ilvl="0" w:tplc="3FF64ADA">
+      <w:start w:val="301"/>
+      <w:numFmt w:val="decimal"/>
+      <w:lvlText w:val="%1."/>
+      <w:lvlJc w:val="left"/>
+      <w:pPr>
+        <w:ind w:left="720" w:hanging="360"/>
+      </w:pPr>
+      <w:rPr>
+        <w:rFonts w:hint="default"/>
+        <w:b w:val="0"/>
+        <w:bCs w:val="0"/>
+      </w:rPr>
+    </w:lvl>
+    <w:lvl w:ilvl="1" w:tplc="04090019" w:tentative="1">
+      <w:start w:val="1"/>
+      <w:numFmt w:val="lowerLetter"/>
+      <w:lvlText w:val="%2."/>
+      <w:lvlJc w:val="left"/>
+      <w:pPr>
+        <w:ind w:left="1440" w:hanging="360"/>
+      </w:pPr>
+    </w:lvl>
+    <w:lvl w:ilvl="2" w:tplc="0409001B" w:tentative="1">
+      <w:start w:val="1"/>
+      <w:numFmt w:val="lowerRoman"/>
+      <w:lvlText w:val="%3."/>
+      <w:lvlJc w:val="right"/>
+      <w:pPr>
+        <w:ind w:left="2160" w:hanging="180"/>
+      </w:pPr>
+    </w:lvl>
+    <w:lvl w:ilvl="3" w:tplc="0409000F" w:tentative="1">
+      <w:start w:val="1"/>
+      <w:numFmt w:val="decimal"/>
+      <w:lvlText w:val="%4."/>
+      <w:lvlJc w:val="left"/>
+      <w:pPr>
+        <w:ind w:left="2880" w:hanging="360"/>
+      </w:pPr>
+    </w:lvl>
+    <w:lvl w:ilvl="4" w:tplc="04090019" w:tentative="1">
+      <w:start w:val="1"/>
+      <w:numFmt w:val="lowerLetter"/>
+      <w:lvlText w:val="%5."/>
+      <w:lvlJc w:val="left"/>
+      <w:pPr>
+        <w:ind w:left="3600" w:hanging="360"/>
+      </w:pPr>
+    </w:lvl>
+    <w:lvl w:ilvl="5" w:tplc="0409001B" w:tentative="1">
+      <w:start w:val="1"/>
+      <w:numFmt w:val="lowerRoman"/>
+      <w:lvlText w:val="%6."/>
+      <w:lvlJc w:val="right"/>
+      <w:pPr>
+        <w:ind w:left="4320" w:hanging="180"/>
+      </w:pPr>
+    </w:lvl>
+    <w:lvl w:ilvl="6" w:tplc="0409000F" w:tentative="1">
+      <w:start w:val="1"/>
+      <w:numFmt w:val="decimal"/>
+      <w:lvlText w:val="%7."/>
+      <w:lvlJc w:val="left"/>
+      <w:pPr>
+        <w:ind w:left="5040" w:hanging="360"/>
+      </w:pPr>
+    </w:lvl>
+    <w:lvl w:ilvl="7" w:tplc="04090019" w:tentative="1">
+      <w:start w:val="1"/>
+      <w:numFmt w:val="lowerLetter"/>
+      <w:lvlText w:val="%8."/>
+      <w:lvlJc w:val="left"/>
+      <w:pPr>
+        <w:ind w:left="5760" w:hanging="360"/>
+      </w:pPr>
+    </w:lvl>
+    <w:lvl w:ilvl="8" w:tplc="0409001B" w:tentative="1">
+      <w:start w:val="1"/>
+      <w:numFmt w:val="lowerRoman"/>
+      <w:lvlText w:val="%9."/>
+      <w:lvlJc w:val="right"/>
+      <w:pPr>
+        <w:ind w:left="6480" w:hanging="180"/>
+      </w:pPr>
+    </w:lvl>
+  </w:abstractNum>
+  <w:abstractNum w:abstractNumId="4" w15:restartNumberingAfterBreak="0">
     <w:nsid w:val="1BB47341"/>
     <w:multiLevelType w:val="hybridMultilevel"/>
     <w:tmpl w:val="A6CAFFDC"/>
@@ -11424,11 +12794,215 @@
       </w:rPr>
     </w:lvl>
   </w:abstractNum>
-  <w:abstractNum w:abstractNumId="4" w15:restartNumberingAfterBreak="0">
+  <w:abstractNum w:abstractNumId="5" w15:restartNumberingAfterBreak="0">
     <w:nsid w:val="2BEB129F"/>
     <w:multiLevelType w:val="hybridMultilevel"/>
-    <w:tmpl w:val="DF0ED0FE"/>
-    <w:lvl w:ilvl="0" w:tplc="259C2A5A">
+    <w:tmpl w:val="3D4AC5CA"/>
+    <w:lvl w:ilvl="0" w:tplc="9D9E2B6C">
+      <w:start w:val="1"/>
+      <w:numFmt w:val="decimal"/>
+      <w:lvlText w:val="%1."/>
+      <w:lvlJc w:val="left"/>
+      <w:pPr>
+        <w:ind w:left="720" w:hanging="504"/>
+      </w:pPr>
+      <w:rPr>
+        <w:rFonts w:hint="default"/>
+        <w:b w:val="0"/>
+        <w:bCs w:val="0"/>
+      </w:rPr>
+    </w:lvl>
+    <w:lvl w:ilvl="1" w:tplc="04090019">
+      <w:start w:val="1"/>
+      <w:numFmt w:val="lowerLetter"/>
+      <w:lvlText w:val="%2."/>
+      <w:lvlJc w:val="left"/>
+      <w:pPr>
+        <w:ind w:left="1440" w:hanging="360"/>
+      </w:pPr>
+    </w:lvl>
+    <w:lvl w:ilvl="2" w:tplc="0409001B">
+      <w:start w:val="1"/>
+      <w:numFmt w:val="lowerRoman"/>
+      <w:lvlText w:val="%3."/>
+      <w:lvlJc w:val="right"/>
+      <w:pPr>
+        <w:ind w:left="2160" w:hanging="180"/>
+      </w:pPr>
+    </w:lvl>
+    <w:lvl w:ilvl="3" w:tplc="0409000F">
+      <w:start w:val="1"/>
+      <w:numFmt w:val="decimal"/>
+      <w:lvlText w:val="%4."/>
+      <w:lvlJc w:val="left"/>
+      <w:pPr>
+        <w:ind w:left="2880" w:hanging="360"/>
+      </w:pPr>
+    </w:lvl>
+    <w:lvl w:ilvl="4" w:tplc="04090019">
+      <w:start w:val="1"/>
+      <w:numFmt w:val="lowerLetter"/>
+      <w:lvlText w:val="%5."/>
+      <w:lvlJc w:val="left"/>
+      <w:pPr>
+        <w:ind w:left="3600" w:hanging="360"/>
+      </w:pPr>
+    </w:lvl>
+    <w:lvl w:ilvl="5" w:tplc="0409001B" w:tentative="1">
+      <w:start w:val="1"/>
+      <w:numFmt w:val="lowerRoman"/>
+      <w:lvlText w:val="%6."/>
+      <w:lvlJc w:val="right"/>
+      <w:pPr>
+        <w:ind w:left="4320" w:hanging="180"/>
+      </w:pPr>
+    </w:lvl>
+    <w:lvl w:ilvl="6" w:tplc="0409000F" w:tentative="1">
+      <w:start w:val="1"/>
+      <w:numFmt w:val="decimal"/>
+      <w:lvlText w:val="%7."/>
+      <w:lvlJc w:val="left"/>
+      <w:pPr>
+        <w:ind w:left="5040" w:hanging="360"/>
+      </w:pPr>
+    </w:lvl>
+    <w:lvl w:ilvl="7" w:tplc="04090019" w:tentative="1">
+      <w:start w:val="1"/>
+      <w:numFmt w:val="lowerLetter"/>
+      <w:lvlText w:val="%8."/>
+      <w:lvlJc w:val="left"/>
+      <w:pPr>
+        <w:ind w:left="5760" w:hanging="360"/>
+      </w:pPr>
+    </w:lvl>
+    <w:lvl w:ilvl="8" w:tplc="0409001B" w:tentative="1">
+      <w:start w:val="1"/>
+      <w:numFmt w:val="lowerRoman"/>
+      <w:lvlText w:val="%9."/>
+      <w:lvlJc w:val="right"/>
+      <w:pPr>
+        <w:ind w:left="6480" w:hanging="180"/>
+      </w:pPr>
+    </w:lvl>
+  </w:abstractNum>
+  <w:abstractNum w:abstractNumId="6" w15:restartNumberingAfterBreak="0">
+    <w:nsid w:val="36A6391A"/>
+    <w:multiLevelType w:val="hybridMultilevel"/>
+    <w:tmpl w:val="9452887C"/>
+    <w:lvl w:ilvl="0" w:tplc="04090001">
+      <w:start w:val="1"/>
+      <w:numFmt w:val="bullet"/>
+      <w:lvlText w:val=""/>
+      <w:lvlJc w:val="left"/>
+      <w:pPr>
+        <w:ind w:left="720" w:hanging="360"/>
+      </w:pPr>
+      <w:rPr>
+        <w:rFonts w:ascii="Symbol" w:hAnsi="Symbol" w:hint="default"/>
+      </w:rPr>
+    </w:lvl>
+    <w:lvl w:ilvl="1" w:tplc="04090003" w:tentative="1">
+      <w:start w:val="1"/>
+      <w:numFmt w:val="bullet"/>
+      <w:lvlText w:val="o"/>
+      <w:lvlJc w:val="left"/>
+      <w:pPr>
+        <w:ind w:left="1440" w:hanging="360"/>
+      </w:pPr>
+      <w:rPr>
+        <w:rFonts w:ascii="Courier New" w:hAnsi="Courier New" w:cs="Courier New" w:hint="default"/>
+      </w:rPr>
+    </w:lvl>
+    <w:lvl w:ilvl="2" w:tplc="04090005" w:tentative="1">
+      <w:start w:val="1"/>
+      <w:numFmt w:val="bullet"/>
+      <w:lvlText w:val=""/>
+      <w:lvlJc w:val="left"/>
+      <w:pPr>
+        <w:ind w:left="2160" w:hanging="360"/>
+      </w:pPr>
+      <w:rPr>
+        <w:rFonts w:ascii="Wingdings" w:hAnsi="Wingdings" w:hint="default"/>
+      </w:rPr>
+    </w:lvl>
+    <w:lvl w:ilvl="3" w:tplc="04090001" w:tentative="1">
+      <w:start w:val="1"/>
+      <w:numFmt w:val="bullet"/>
+      <w:lvlText w:val=""/>
+      <w:lvlJc w:val="left"/>
+      <w:pPr>
+        <w:ind w:left="2880" w:hanging="360"/>
+      </w:pPr>
+      <w:rPr>
+        <w:rFonts w:ascii="Symbol" w:hAnsi="Symbol" w:hint="default"/>
+      </w:rPr>
+    </w:lvl>
+    <w:lvl w:ilvl="4" w:tplc="04090003" w:tentative="1">
+      <w:start w:val="1"/>
+      <w:numFmt w:val="bullet"/>
+      <w:lvlText w:val="o"/>
+      <w:lvlJc w:val="left"/>
+      <w:pPr>
+        <w:ind w:left="3600" w:hanging="360"/>
+      </w:pPr>
+      <w:rPr>
+        <w:rFonts w:ascii="Courier New" w:hAnsi="Courier New" w:cs="Courier New" w:hint="default"/>
+      </w:rPr>
+    </w:lvl>
+    <w:lvl w:ilvl="5" w:tplc="04090005" w:tentative="1">
+      <w:start w:val="1"/>
+      <w:numFmt w:val="bullet"/>
+      <w:lvlText w:val=""/>
+      <w:lvlJc w:val="left"/>
+      <w:pPr>
+        <w:ind w:left="4320" w:hanging="360"/>
+      </w:pPr>
+      <w:rPr>
+        <w:rFonts w:ascii="Wingdings" w:hAnsi="Wingdings" w:hint="default"/>
+      </w:rPr>
+    </w:lvl>
+    <w:lvl w:ilvl="6" w:tplc="04090001" w:tentative="1">
+      <w:start w:val="1"/>
+      <w:numFmt w:val="bullet"/>
+      <w:lvlText w:val=""/>
+      <w:lvlJc w:val="left"/>
+      <w:pPr>
+        <w:ind w:left="5040" w:hanging="360"/>
+      </w:pPr>
+      <w:rPr>
+        <w:rFonts w:ascii="Symbol" w:hAnsi="Symbol" w:hint="default"/>
+      </w:rPr>
+    </w:lvl>
+    <w:lvl w:ilvl="7" w:tplc="04090003" w:tentative="1">
+      <w:start w:val="1"/>
+      <w:numFmt w:val="bullet"/>
+      <w:lvlText w:val="o"/>
+      <w:lvlJc w:val="left"/>
+      <w:pPr>
+        <w:ind w:left="5760" w:hanging="360"/>
+      </w:pPr>
+      <w:rPr>
+        <w:rFonts w:ascii="Courier New" w:hAnsi="Courier New" w:cs="Courier New" w:hint="default"/>
+      </w:rPr>
+    </w:lvl>
+    <w:lvl w:ilvl="8" w:tplc="04090005" w:tentative="1">
+      <w:start w:val="1"/>
+      <w:numFmt w:val="bullet"/>
+      <w:lvlText w:val=""/>
+      <w:lvlJc w:val="left"/>
+      <w:pPr>
+        <w:ind w:left="6480" w:hanging="360"/>
+      </w:pPr>
+      <w:rPr>
+        <w:rFonts w:ascii="Wingdings" w:hAnsi="Wingdings" w:hint="default"/>
+      </w:rPr>
+    </w:lvl>
+  </w:abstractNum>
+  <w:abstractNum w:abstractNumId="7" w15:restartNumberingAfterBreak="0">
+    <w:nsid w:val="43FE2039"/>
+    <w:multiLevelType w:val="hybridMultilevel"/>
+    <w:tmpl w:val="B11C31DA"/>
+    <w:lvl w:ilvl="0" w:tplc="0409000F">
       <w:start w:val="1"/>
       <w:numFmt w:val="decimal"/>
       <w:lvlText w:val="%1."/>
@@ -11514,10 +13088,10 @@
       </w:pPr>
     </w:lvl>
   </w:abstractNum>
-  <w:abstractNum w:abstractNumId="5" w15:restartNumberingAfterBreak="0">
-    <w:nsid w:val="36A6391A"/>
+  <w:abstractNum w:abstractNumId="8" w15:restartNumberingAfterBreak="0">
+    <w:nsid w:val="636F5D37"/>
     <w:multiLevelType w:val="hybridMultilevel"/>
-    <w:tmpl w:val="9452887C"/>
+    <w:tmpl w:val="A24E26FC"/>
     <w:lvl w:ilvl="0" w:tplc="04090001">
       <w:start w:val="1"/>
       <w:numFmt w:val="bullet"/>
@@ -11627,10 +13201,10 @@
       </w:rPr>
     </w:lvl>
   </w:abstractNum>
-  <w:abstractNum w:abstractNumId="6" w15:restartNumberingAfterBreak="0">
-    <w:nsid w:val="636F5D37"/>
+  <w:abstractNum w:abstractNumId="9" w15:restartNumberingAfterBreak="0">
+    <w:nsid w:val="6F0E3595"/>
     <w:multiLevelType w:val="hybridMultilevel"/>
-    <w:tmpl w:val="A24E26FC"/>
+    <w:tmpl w:val="A704AF70"/>
     <w:lvl w:ilvl="0" w:tplc="04090001">
       <w:start w:val="1"/>
       <w:numFmt w:val="bullet"/>
@@ -11643,7 +13217,7 @@
         <w:rFonts w:ascii="Symbol" w:hAnsi="Symbol" w:hint="default"/>
       </w:rPr>
     </w:lvl>
-    <w:lvl w:ilvl="1" w:tplc="04090003" w:tentative="1">
+    <w:lvl w:ilvl="1" w:tplc="04090003">
       <w:start w:val="1"/>
       <w:numFmt w:val="bullet"/>
       <w:lvlText w:val="o"/>
@@ -11655,7 +13229,7 @@
         <w:rFonts w:ascii="Courier New" w:hAnsi="Courier New" w:cs="Courier New" w:hint="default"/>
       </w:rPr>
     </w:lvl>
-    <w:lvl w:ilvl="2" w:tplc="04090005" w:tentative="1">
+    <w:lvl w:ilvl="2" w:tplc="04090005">
       <w:start w:val="1"/>
       <w:numFmt w:val="bullet"/>
       <w:lvlText w:val=""/>
@@ -11740,121 +13314,8 @@
       </w:rPr>
     </w:lvl>
   </w:abstractNum>
-  <w:abstractNum w:abstractNumId="7" w15:restartNumberingAfterBreak="0">
-    <w:nsid w:val="6F0E3595"/>
-    <w:multiLevelType w:val="hybridMultilevel"/>
-    <w:tmpl w:val="A704AF70"/>
-    <w:lvl w:ilvl="0" w:tplc="04090001">
-      <w:start w:val="1"/>
-      <w:numFmt w:val="bullet"/>
-      <w:lvlText w:val=""/>
-      <w:lvlJc w:val="left"/>
-      <w:pPr>
-        <w:ind w:left="720" w:hanging="360"/>
-      </w:pPr>
-      <w:rPr>
-        <w:rFonts w:ascii="Symbol" w:hAnsi="Symbol" w:hint="default"/>
-      </w:rPr>
-    </w:lvl>
-    <w:lvl w:ilvl="1" w:tplc="04090003">
-      <w:start w:val="1"/>
-      <w:numFmt w:val="bullet"/>
-      <w:lvlText w:val="o"/>
-      <w:lvlJc w:val="left"/>
-      <w:pPr>
-        <w:ind w:left="1440" w:hanging="360"/>
-      </w:pPr>
-      <w:rPr>
-        <w:rFonts w:ascii="Courier New" w:hAnsi="Courier New" w:cs="Courier New" w:hint="default"/>
-      </w:rPr>
-    </w:lvl>
-    <w:lvl w:ilvl="2" w:tplc="04090005">
-      <w:start w:val="1"/>
-      <w:numFmt w:val="bullet"/>
-      <w:lvlText w:val=""/>
-      <w:lvlJc w:val="left"/>
-      <w:pPr>
-        <w:ind w:left="2160" w:hanging="360"/>
-      </w:pPr>
-      <w:rPr>
-        <w:rFonts w:ascii="Wingdings" w:hAnsi="Wingdings" w:hint="default"/>
-      </w:rPr>
-    </w:lvl>
-    <w:lvl w:ilvl="3" w:tplc="04090001" w:tentative="1">
-      <w:start w:val="1"/>
-      <w:numFmt w:val="bullet"/>
-      <w:lvlText w:val=""/>
-      <w:lvlJc w:val="left"/>
-      <w:pPr>
-        <w:ind w:left="2880" w:hanging="360"/>
-      </w:pPr>
-      <w:rPr>
-        <w:rFonts w:ascii="Symbol" w:hAnsi="Symbol" w:hint="default"/>
-      </w:rPr>
-    </w:lvl>
-    <w:lvl w:ilvl="4" w:tplc="04090003" w:tentative="1">
-      <w:start w:val="1"/>
-      <w:numFmt w:val="bullet"/>
-      <w:lvlText w:val="o"/>
-      <w:lvlJc w:val="left"/>
-      <w:pPr>
-        <w:ind w:left="3600" w:hanging="360"/>
-      </w:pPr>
-      <w:rPr>
-        <w:rFonts w:ascii="Courier New" w:hAnsi="Courier New" w:cs="Courier New" w:hint="default"/>
-      </w:rPr>
-    </w:lvl>
-    <w:lvl w:ilvl="5" w:tplc="04090005" w:tentative="1">
-      <w:start w:val="1"/>
-      <w:numFmt w:val="bullet"/>
-      <w:lvlText w:val=""/>
-      <w:lvlJc w:val="left"/>
-      <w:pPr>
-        <w:ind w:left="4320" w:hanging="360"/>
-      </w:pPr>
-      <w:rPr>
-        <w:rFonts w:ascii="Wingdings" w:hAnsi="Wingdings" w:hint="default"/>
-      </w:rPr>
-    </w:lvl>
-    <w:lvl w:ilvl="6" w:tplc="04090001" w:tentative="1">
-      <w:start w:val="1"/>
-      <w:numFmt w:val="bullet"/>
-      <w:lvlText w:val=""/>
-      <w:lvlJc w:val="left"/>
-      <w:pPr>
-        <w:ind w:left="5040" w:hanging="360"/>
-      </w:pPr>
-      <w:rPr>
-        <w:rFonts w:ascii="Symbol" w:hAnsi="Symbol" w:hint="default"/>
-      </w:rPr>
-    </w:lvl>
-    <w:lvl w:ilvl="7" w:tplc="04090003" w:tentative="1">
-      <w:start w:val="1"/>
-      <w:numFmt w:val="bullet"/>
-      <w:lvlText w:val="o"/>
-      <w:lvlJc w:val="left"/>
-      <w:pPr>
-        <w:ind w:left="5760" w:hanging="360"/>
-      </w:pPr>
-      <w:rPr>
-        <w:rFonts w:ascii="Courier New" w:hAnsi="Courier New" w:cs="Courier New" w:hint="default"/>
-      </w:rPr>
-    </w:lvl>
-    <w:lvl w:ilvl="8" w:tplc="04090005" w:tentative="1">
-      <w:start w:val="1"/>
-      <w:numFmt w:val="bullet"/>
-      <w:lvlText w:val=""/>
-      <w:lvlJc w:val="left"/>
-      <w:pPr>
-        <w:ind w:left="6480" w:hanging="360"/>
-      </w:pPr>
-      <w:rPr>
-        <w:rFonts w:ascii="Wingdings" w:hAnsi="Wingdings" w:hint="default"/>
-      </w:rPr>
-    </w:lvl>
-  </w:abstractNum>
   <w:num w:numId="1">
-    <w:abstractNumId w:val="7"/>
+    <w:abstractNumId w:val="9"/>
   </w:num>
   <w:num w:numId="2">
     <w:abstractNumId w:val="0"/>
@@ -11866,16 +13327,22 @@
     <w:abstractNumId w:val="2"/>
   </w:num>
   <w:num w:numId="5">
+    <w:abstractNumId w:val="4"/>
+  </w:num>
+  <w:num w:numId="6">
+    <w:abstractNumId w:val="6"/>
+  </w:num>
+  <w:num w:numId="7">
+    <w:abstractNumId w:val="8"/>
+  </w:num>
+  <w:num w:numId="8">
+    <w:abstractNumId w:val="5"/>
+  </w:num>
+  <w:num w:numId="9">
     <w:abstractNumId w:val="3"/>
   </w:num>
-  <w:num w:numId="6">
-    <w:abstractNumId w:val="5"/>
-  </w:num>
-  <w:num w:numId="7">
-    <w:abstractNumId w:val="6"/>
-  </w:num>
-  <w:num w:numId="8">
-    <w:abstractNumId w:val="4"/>
+  <w:num w:numId="10">
+    <w:abstractNumId w:val="7"/>
   </w:num>
 </w:numbering>
 </file>

</xml_diff>

<commit_message>
finished Object Oriented Programming section ->added class inheritance, ES6, classes constructors, Object.create(), Encapsulation, chaining methods, private, static ,public methods and properties and updated theory
</commit_message>
<xml_diff>
--- a/JavaScript-Theory.docx
+++ b/JavaScript-Theory.docx
@@ -14747,14 +14747,1900 @@
     </w:p>
     <w:p>
       <w:pPr>
-        <w:rPr>
-          <w:sz w:val="24"/>
-          <w:szCs w:val="24"/>
-        </w:rPr>
-      </w:pPr>
-    </w:p>
-    <w:p>
-      <w:pPr>
+        <w:pStyle w:val="ListParagraph"/>
+        <w:numPr>
+          <w:ilvl w:val="0"/>
+          <w:numId w:val="8"/>
+        </w:numPr>
+        <w:rPr>
+          <w:sz w:val="24"/>
+          <w:szCs w:val="24"/>
+        </w:rPr>
+      </w:pPr>
+      <w:r>
+        <w:rPr>
+          <w:sz w:val="24"/>
+          <w:szCs w:val="24"/>
+        </w:rPr>
+        <w:t xml:space="preserve">What Is </w:t>
+      </w:r>
+      <w:r>
+        <w:rPr>
+          <w:b/>
+          <w:bCs/>
+          <w:sz w:val="24"/>
+          <w:szCs w:val="24"/>
+        </w:rPr>
+        <w:t>Object-oriented programming</w:t>
+      </w:r>
+      <w:r>
+        <w:rPr>
+          <w:sz w:val="24"/>
+          <w:szCs w:val="24"/>
+        </w:rPr>
+        <w:t xml:space="preserve">? (OOP) </w:t>
+      </w:r>
+    </w:p>
+    <w:p>
+      <w:pPr>
+        <w:pStyle w:val="ListParagraph"/>
+        <w:numPr>
+          <w:ilvl w:val="1"/>
+          <w:numId w:val="8"/>
+        </w:numPr>
+        <w:rPr>
+          <w:sz w:val="24"/>
+          <w:szCs w:val="24"/>
+        </w:rPr>
+      </w:pPr>
+      <w:r>
+        <w:rPr>
+          <w:sz w:val="24"/>
+          <w:szCs w:val="24"/>
+        </w:rPr>
+        <w:t xml:space="preserve">Object-oriented </w:t>
+      </w:r>
+      <w:proofErr w:type="gramStart"/>
+      <w:r>
+        <w:rPr>
+          <w:sz w:val="24"/>
+          <w:szCs w:val="24"/>
+        </w:rPr>
+        <w:t>programming(</w:t>
+      </w:r>
+      <w:proofErr w:type="gramEnd"/>
+      <w:r>
+        <w:rPr>
+          <w:sz w:val="24"/>
+          <w:szCs w:val="24"/>
+        </w:rPr>
+        <w:t>OOP) is a programming paradigm(style of code, “how” we write and organize code) based on the concept of objects;</w:t>
+      </w:r>
+    </w:p>
+    <w:p>
+      <w:pPr>
+        <w:pStyle w:val="ListParagraph"/>
+        <w:numPr>
+          <w:ilvl w:val="1"/>
+          <w:numId w:val="8"/>
+        </w:numPr>
+        <w:rPr>
+          <w:sz w:val="24"/>
+          <w:szCs w:val="24"/>
+        </w:rPr>
+      </w:pPr>
+      <w:r>
+        <w:rPr>
+          <w:sz w:val="24"/>
+          <w:szCs w:val="24"/>
+        </w:rPr>
+        <w:t>We use objects to model(describe)real-</w:t>
+      </w:r>
+      <w:proofErr w:type="gramStart"/>
+      <w:r>
+        <w:rPr>
+          <w:sz w:val="24"/>
+          <w:szCs w:val="24"/>
+        </w:rPr>
+        <w:t>world(</w:t>
+      </w:r>
+      <w:proofErr w:type="gramEnd"/>
+      <w:r>
+        <w:rPr>
+          <w:sz w:val="24"/>
+          <w:szCs w:val="24"/>
+        </w:rPr>
+        <w:t>user or to do list item) or abstract features(HTML component or data structure).</w:t>
+      </w:r>
+    </w:p>
+    <w:p>
+      <w:pPr>
+        <w:pStyle w:val="ListParagraph"/>
+        <w:numPr>
+          <w:ilvl w:val="1"/>
+          <w:numId w:val="8"/>
+        </w:numPr>
+        <w:rPr>
+          <w:sz w:val="24"/>
+          <w:szCs w:val="24"/>
+        </w:rPr>
+      </w:pPr>
+      <w:r>
+        <w:rPr>
+          <w:sz w:val="24"/>
+          <w:szCs w:val="24"/>
+        </w:rPr>
+        <w:t>Objects may contain data(properties) and conde(methods). By using objects, we pack data and the corresponding behavior into one block.</w:t>
+      </w:r>
+    </w:p>
+    <w:p>
+      <w:pPr>
+        <w:pStyle w:val="ListParagraph"/>
+        <w:numPr>
+          <w:ilvl w:val="1"/>
+          <w:numId w:val="8"/>
+        </w:numPr>
+        <w:rPr>
+          <w:sz w:val="24"/>
+          <w:szCs w:val="24"/>
+        </w:rPr>
+      </w:pPr>
+      <w:r>
+        <w:rPr>
+          <w:sz w:val="24"/>
+          <w:szCs w:val="24"/>
+        </w:rPr>
+        <w:t>In OOP, objects are self-contained pieces/blocks of code.</w:t>
+      </w:r>
+    </w:p>
+    <w:p>
+      <w:pPr>
+        <w:pStyle w:val="ListParagraph"/>
+        <w:numPr>
+          <w:ilvl w:val="1"/>
+          <w:numId w:val="8"/>
+        </w:numPr>
+        <w:rPr>
+          <w:sz w:val="24"/>
+          <w:szCs w:val="24"/>
+        </w:rPr>
+      </w:pPr>
+      <w:r>
+        <w:rPr>
+          <w:sz w:val="24"/>
+          <w:szCs w:val="24"/>
+        </w:rPr>
+        <w:t xml:space="preserve">Objects are building blocks of applications, and interact with </w:t>
+      </w:r>
+      <w:proofErr w:type="gramStart"/>
+      <w:r>
+        <w:rPr>
+          <w:sz w:val="24"/>
+          <w:szCs w:val="24"/>
+        </w:rPr>
+        <w:t>one another;</w:t>
+      </w:r>
+      <w:proofErr w:type="gramEnd"/>
+      <w:r>
+        <w:rPr>
+          <w:sz w:val="24"/>
+          <w:szCs w:val="24"/>
+        </w:rPr>
+        <w:t xml:space="preserve"> </w:t>
+      </w:r>
+    </w:p>
+    <w:p>
+      <w:pPr>
+        <w:pStyle w:val="ListParagraph"/>
+        <w:numPr>
+          <w:ilvl w:val="1"/>
+          <w:numId w:val="8"/>
+        </w:numPr>
+        <w:rPr>
+          <w:sz w:val="24"/>
+          <w:szCs w:val="24"/>
+        </w:rPr>
+      </w:pPr>
+      <w:r>
+        <w:rPr>
+          <w:sz w:val="24"/>
+          <w:szCs w:val="24"/>
+        </w:rPr>
+        <w:t xml:space="preserve"> Interactions happen through a public interface (API): methods that the code outside of the object can access and use to communicate with the object. </w:t>
+      </w:r>
+    </w:p>
+    <w:p>
+      <w:pPr>
+        <w:pStyle w:val="ListParagraph"/>
+        <w:numPr>
+          <w:ilvl w:val="1"/>
+          <w:numId w:val="8"/>
+        </w:numPr>
+        <w:rPr>
+          <w:sz w:val="24"/>
+          <w:szCs w:val="24"/>
+        </w:rPr>
+      </w:pPr>
+      <w:r>
+        <w:rPr>
+          <w:sz w:val="24"/>
+          <w:szCs w:val="24"/>
+        </w:rPr>
+        <w:t xml:space="preserve">OOP was developed with the goal of organizing </w:t>
+      </w:r>
+      <w:proofErr w:type="gramStart"/>
+      <w:r>
+        <w:rPr>
+          <w:sz w:val="24"/>
+          <w:szCs w:val="24"/>
+        </w:rPr>
+        <w:t>code,</w:t>
+      </w:r>
+      <w:proofErr w:type="gramEnd"/>
+      <w:r>
+        <w:rPr>
+          <w:sz w:val="24"/>
+          <w:szCs w:val="24"/>
+        </w:rPr>
+        <w:t xml:space="preserve"> toe make it more flexible and easier to maintain (avoid “spaghetti code”).</w:t>
+      </w:r>
+    </w:p>
+    <w:p>
+      <w:pPr>
+        <w:pStyle w:val="ListParagraph"/>
+        <w:numPr>
+          <w:ilvl w:val="0"/>
+          <w:numId w:val="8"/>
+        </w:numPr>
+        <w:rPr>
+          <w:sz w:val="24"/>
+          <w:szCs w:val="24"/>
+        </w:rPr>
+      </w:pPr>
+      <w:r>
+        <w:rPr>
+          <w:sz w:val="24"/>
+          <w:szCs w:val="24"/>
+        </w:rPr>
+        <w:lastRenderedPageBreak/>
+        <w:t xml:space="preserve">Classes and instances: A Class is like a blueprint from which we can create new objects. Every time we create a new blueprint with data is called Instance. It is like a new object created from the </w:t>
+      </w:r>
+      <w:proofErr w:type="gramStart"/>
+      <w:r>
+        <w:rPr>
+          <w:sz w:val="24"/>
+          <w:szCs w:val="24"/>
+        </w:rPr>
+        <w:t>class(</w:t>
+      </w:r>
+      <w:proofErr w:type="gramEnd"/>
+      <w:r>
+        <w:rPr>
+          <w:sz w:val="24"/>
+          <w:szCs w:val="24"/>
+        </w:rPr>
+        <w:t>Like a real house created from an abstract blueprint).</w:t>
+      </w:r>
+    </w:p>
+    <w:p>
+      <w:pPr>
+        <w:pStyle w:val="ListParagraph"/>
+        <w:numPr>
+          <w:ilvl w:val="0"/>
+          <w:numId w:val="8"/>
+        </w:numPr>
+        <w:rPr>
+          <w:sz w:val="24"/>
+          <w:szCs w:val="24"/>
+        </w:rPr>
+      </w:pPr>
+      <w:r>
+        <w:rPr>
+          <w:sz w:val="24"/>
+          <w:szCs w:val="24"/>
+        </w:rPr>
+        <w:t xml:space="preserve">The 4 fundamental principles of </w:t>
+      </w:r>
+      <w:r>
+        <w:rPr>
+          <w:b/>
+          <w:bCs/>
+          <w:sz w:val="24"/>
+          <w:szCs w:val="24"/>
+        </w:rPr>
+        <w:t>Object-Oriented Programming</w:t>
+      </w:r>
+      <w:r>
+        <w:rPr>
+          <w:sz w:val="24"/>
+          <w:szCs w:val="24"/>
+        </w:rPr>
+        <w:t>: Abstraction, Encapsulation, Inheritance and Polymorphism.</w:t>
+      </w:r>
+    </w:p>
+    <w:p>
+      <w:pPr>
+        <w:pStyle w:val="ListParagraph"/>
+        <w:numPr>
+          <w:ilvl w:val="0"/>
+          <w:numId w:val="8"/>
+        </w:numPr>
+        <w:rPr>
+          <w:sz w:val="24"/>
+          <w:szCs w:val="24"/>
+        </w:rPr>
+      </w:pPr>
+      <w:r>
+        <w:rPr>
+          <w:b/>
+          <w:bCs/>
+          <w:sz w:val="24"/>
+          <w:szCs w:val="24"/>
+        </w:rPr>
+        <w:t>Abstraction</w:t>
+      </w:r>
+      <w:r>
+        <w:rPr>
+          <w:sz w:val="24"/>
+          <w:szCs w:val="24"/>
+        </w:rPr>
+        <w:t xml:space="preserve">: Ignoring of hiding details that don’t matter, allowing us to get an overview perspective of the thing we’re implementing, instead of messing with details that don’t really matter to our </w:t>
+      </w:r>
+      <w:proofErr w:type="gramStart"/>
+      <w:r>
+        <w:rPr>
+          <w:sz w:val="24"/>
+          <w:szCs w:val="24"/>
+        </w:rPr>
+        <w:t>implementation.(</w:t>
+      </w:r>
+      <w:proofErr w:type="gramEnd"/>
+      <w:r>
+        <w:rPr>
+          <w:sz w:val="24"/>
+          <w:szCs w:val="24"/>
+        </w:rPr>
+        <w:t xml:space="preserve">like a phone, we don’t need all the low level mechanism, </w:t>
+      </w:r>
+      <w:proofErr w:type="spellStart"/>
+      <w:r>
+        <w:rPr>
+          <w:sz w:val="24"/>
+          <w:szCs w:val="24"/>
+        </w:rPr>
+        <w:t>turnOnVibration</w:t>
+      </w:r>
+      <w:proofErr w:type="spellEnd"/>
+      <w:r>
+        <w:rPr>
+          <w:sz w:val="24"/>
+          <w:szCs w:val="24"/>
+        </w:rPr>
+        <w:t>() when the there is a call etc.)</w:t>
+      </w:r>
+    </w:p>
+    <w:p>
+      <w:pPr>
+        <w:pStyle w:val="ListParagraph"/>
+        <w:numPr>
+          <w:ilvl w:val="0"/>
+          <w:numId w:val="8"/>
+        </w:numPr>
+        <w:rPr>
+          <w:sz w:val="24"/>
+          <w:szCs w:val="24"/>
+        </w:rPr>
+      </w:pPr>
+      <w:proofErr w:type="gramStart"/>
+      <w:r>
+        <w:rPr>
+          <w:b/>
+          <w:bCs/>
+          <w:sz w:val="24"/>
+          <w:szCs w:val="24"/>
+        </w:rPr>
+        <w:t>Encapsulation</w:t>
+      </w:r>
+      <w:r>
+        <w:rPr>
+          <w:sz w:val="24"/>
+          <w:szCs w:val="24"/>
+        </w:rPr>
+        <w:t>(</w:t>
+      </w:r>
+      <w:proofErr w:type="gramEnd"/>
+      <w:r>
+        <w:rPr>
+          <w:sz w:val="24"/>
+          <w:szCs w:val="24"/>
+        </w:rPr>
+        <w:t xml:space="preserve">there is </w:t>
+      </w:r>
+      <w:r>
+        <w:rPr>
+          <w:b/>
+          <w:bCs/>
+          <w:sz w:val="24"/>
+          <w:szCs w:val="24"/>
+        </w:rPr>
+        <w:t>no private</w:t>
+      </w:r>
+      <w:r>
+        <w:rPr>
+          <w:sz w:val="24"/>
+          <w:szCs w:val="24"/>
+        </w:rPr>
+        <w:t xml:space="preserve"> keyword in </w:t>
+      </w:r>
+      <w:proofErr w:type="spellStart"/>
+      <w:r>
+        <w:rPr>
+          <w:sz w:val="24"/>
+          <w:szCs w:val="24"/>
+        </w:rPr>
+        <w:t>javaScript</w:t>
+      </w:r>
+      <w:proofErr w:type="spellEnd"/>
+      <w:r>
+        <w:rPr>
+          <w:sz w:val="24"/>
+          <w:szCs w:val="24"/>
+        </w:rPr>
+        <w:t>)</w:t>
+      </w:r>
+      <w:r>
+        <w:rPr>
+          <w:sz w:val="24"/>
+          <w:szCs w:val="24"/>
+        </w:rPr>
+        <w:t xml:space="preserve">: Keeping properties and methods private inside the class, so they are not accessible from outside the class. Some methods can be exposed as a public </w:t>
+      </w:r>
+      <w:proofErr w:type="gramStart"/>
+      <w:r>
+        <w:rPr>
+          <w:sz w:val="24"/>
+          <w:szCs w:val="24"/>
+        </w:rPr>
+        <w:t>interface(</w:t>
+      </w:r>
+      <w:proofErr w:type="gramEnd"/>
+      <w:r>
+        <w:rPr>
+          <w:sz w:val="24"/>
+          <w:szCs w:val="24"/>
+        </w:rPr>
+        <w:t>API). Why? -Prevents external code from accidentally/non-accidentally manipulating internal properties/state; - Allows to change internal implementation without the risk of breaking external code.</w:t>
+      </w:r>
+    </w:p>
+    <w:p>
+      <w:pPr>
+        <w:pStyle w:val="ListParagraph"/>
+        <w:numPr>
+          <w:ilvl w:val="0"/>
+          <w:numId w:val="8"/>
+        </w:numPr>
+        <w:rPr>
+          <w:sz w:val="24"/>
+          <w:szCs w:val="24"/>
+        </w:rPr>
+      </w:pPr>
+      <w:r>
+        <w:rPr>
+          <w:b/>
+          <w:bCs/>
+          <w:sz w:val="24"/>
+          <w:szCs w:val="24"/>
+        </w:rPr>
+        <w:t>Inheritance</w:t>
+      </w:r>
+      <w:r>
+        <w:rPr>
+          <w:sz w:val="24"/>
+          <w:szCs w:val="24"/>
+        </w:rPr>
+        <w:t>: Making all properties and methods of a certain class available to a child class, forming a hierarchical relationship between classes. This allows us to reuse common logic and to mode real-world relationships. The child class extend</w:t>
+      </w:r>
+      <w:r>
+        <w:rPr>
+          <w:sz w:val="24"/>
+          <w:szCs w:val="24"/>
+        </w:rPr>
+        <w:t xml:space="preserve">(inherit) the parent class properties and </w:t>
+      </w:r>
+      <w:proofErr w:type="gramStart"/>
+      <w:r>
+        <w:rPr>
+          <w:sz w:val="24"/>
+          <w:szCs w:val="24"/>
+        </w:rPr>
+        <w:t>methods</w:t>
+      </w:r>
+      <w:proofErr w:type="gramEnd"/>
+      <w:r>
+        <w:rPr>
+          <w:sz w:val="24"/>
+          <w:szCs w:val="24"/>
+        </w:rPr>
+        <w:t xml:space="preserve"> but it also can have its OWN methods and properties.</w:t>
+      </w:r>
+    </w:p>
+    <w:p>
+      <w:pPr>
+        <w:pStyle w:val="ListParagraph"/>
+        <w:numPr>
+          <w:ilvl w:val="0"/>
+          <w:numId w:val="8"/>
+        </w:numPr>
+        <w:rPr>
+          <w:sz w:val="24"/>
+          <w:szCs w:val="24"/>
+        </w:rPr>
+      </w:pPr>
+      <w:r>
+        <w:rPr>
+          <w:b/>
+          <w:bCs/>
+          <w:sz w:val="24"/>
+          <w:szCs w:val="24"/>
+        </w:rPr>
+        <w:t>Polymorphism</w:t>
+      </w:r>
+      <w:r>
+        <w:rPr>
+          <w:sz w:val="24"/>
+          <w:szCs w:val="24"/>
+        </w:rPr>
+        <w:t xml:space="preserve">: Is the capacity of an object to take multiple forms. A child class can overwrite a method it inherited from a parent class, or overload a </w:t>
+      </w:r>
+      <w:proofErr w:type="gramStart"/>
+      <w:r>
+        <w:rPr>
+          <w:sz w:val="24"/>
+          <w:szCs w:val="24"/>
+        </w:rPr>
+        <w:t>method.(</w:t>
+      </w:r>
+      <w:proofErr w:type="gramEnd"/>
+      <w:r>
+        <w:rPr>
+          <w:sz w:val="24"/>
+          <w:szCs w:val="24"/>
+        </w:rPr>
+        <w:t>overwriting login method in Admin inherited from User in). Up Casting, Down Casting, overloading, overwriting.</w:t>
+      </w:r>
+    </w:p>
+    <w:p>
+      <w:pPr>
+        <w:pStyle w:val="ListParagraph"/>
+        <w:numPr>
+          <w:ilvl w:val="0"/>
+          <w:numId w:val="8"/>
+        </w:numPr>
+        <w:rPr>
+          <w:b/>
+          <w:bCs/>
+          <w:sz w:val="24"/>
+          <w:szCs w:val="24"/>
+        </w:rPr>
+      </w:pPr>
+      <w:r>
+        <w:rPr>
+          <w:b/>
+          <w:bCs/>
+          <w:sz w:val="24"/>
+          <w:szCs w:val="24"/>
+        </w:rPr>
+        <w:t>OOP in JavaScript: PROTOTYPES</w:t>
+      </w:r>
+      <w:r>
+        <w:rPr>
+          <w:b/>
+          <w:bCs/>
+          <w:sz w:val="24"/>
+          <w:szCs w:val="24"/>
+        </w:rPr>
+        <w:t>:</w:t>
+      </w:r>
+      <w:r>
+        <w:rPr>
+          <w:sz w:val="24"/>
+          <w:szCs w:val="24"/>
+        </w:rPr>
+        <w:t xml:space="preserve"> In </w:t>
+      </w:r>
+      <w:proofErr w:type="spellStart"/>
+      <w:r>
+        <w:rPr>
+          <w:sz w:val="24"/>
+          <w:szCs w:val="24"/>
+        </w:rPr>
+        <w:t>javaScript</w:t>
+      </w:r>
+      <w:proofErr w:type="spellEnd"/>
+      <w:r>
+        <w:rPr>
+          <w:sz w:val="24"/>
+          <w:szCs w:val="24"/>
+        </w:rPr>
+        <w:t xml:space="preserve"> there are no classes and instances. </w:t>
+      </w:r>
+      <w:r>
+        <w:rPr>
+          <w:sz w:val="24"/>
+          <w:szCs w:val="24"/>
+        </w:rPr>
+        <w:t>There are Prototype that contain methods</w:t>
+      </w:r>
+      <w:r>
+        <w:rPr>
+          <w:sz w:val="24"/>
+          <w:szCs w:val="24"/>
+        </w:rPr>
+        <w:t xml:space="preserve"> and properties</w:t>
+      </w:r>
+      <w:r>
+        <w:rPr>
+          <w:sz w:val="24"/>
+          <w:szCs w:val="24"/>
+        </w:rPr>
+        <w:t xml:space="preserve"> and Objects that can access methods</w:t>
+      </w:r>
+      <w:r>
+        <w:rPr>
+          <w:sz w:val="24"/>
+          <w:szCs w:val="24"/>
+        </w:rPr>
+        <w:t xml:space="preserve"> and properties</w:t>
+      </w:r>
+      <w:r>
+        <w:rPr>
+          <w:sz w:val="24"/>
+          <w:szCs w:val="24"/>
+        </w:rPr>
+        <w:t xml:space="preserve">. – Objects are linked to a prototype object; </w:t>
+      </w:r>
+      <w:r>
+        <w:rPr>
+          <w:sz w:val="24"/>
+          <w:szCs w:val="24"/>
+        </w:rPr>
+        <w:t>-&gt; Each object has a prototype.</w:t>
+      </w:r>
+    </w:p>
+    <w:p>
+      <w:pPr>
+        <w:pStyle w:val="ListParagraph"/>
+        <w:numPr>
+          <w:ilvl w:val="0"/>
+          <w:numId w:val="8"/>
+        </w:numPr>
+        <w:rPr>
+          <w:b/>
+          <w:bCs/>
+          <w:sz w:val="24"/>
+          <w:szCs w:val="24"/>
+        </w:rPr>
+      </w:pPr>
+      <w:r>
+        <w:rPr>
+          <w:b/>
+          <w:bCs/>
+          <w:sz w:val="24"/>
+          <w:szCs w:val="24"/>
+        </w:rPr>
+        <w:t>Prototypal inheritance</w:t>
+      </w:r>
+      <w:r>
+        <w:rPr>
+          <w:sz w:val="24"/>
+          <w:szCs w:val="24"/>
+        </w:rPr>
+        <w:t>: The prototype contains methods(behavior) and properties that are accessible to all objects liked to that prototype.</w:t>
+      </w:r>
+      <w:r>
+        <w:rPr>
+          <w:sz w:val="24"/>
+          <w:szCs w:val="24"/>
+        </w:rPr>
+        <w:t xml:space="preserve"> Objects inherit methods and properties from the prototype-&gt;Prototypal </w:t>
+      </w:r>
+      <w:proofErr w:type="gramStart"/>
+      <w:r>
+        <w:rPr>
+          <w:sz w:val="24"/>
+          <w:szCs w:val="24"/>
+        </w:rPr>
+        <w:t>inheritance(</w:t>
+      </w:r>
+      <w:proofErr w:type="gramEnd"/>
+      <w:r>
+        <w:rPr>
+          <w:sz w:val="24"/>
+          <w:szCs w:val="24"/>
+        </w:rPr>
+        <w:t>different than classical inheritance, here is an instance  inherit from a class)</w:t>
+      </w:r>
+    </w:p>
+    <w:p>
+      <w:pPr>
+        <w:pStyle w:val="ListParagraph"/>
+        <w:numPr>
+          <w:ilvl w:val="0"/>
+          <w:numId w:val="8"/>
+        </w:numPr>
+        <w:rPr>
+          <w:b/>
+          <w:bCs/>
+          <w:sz w:val="24"/>
+          <w:szCs w:val="24"/>
+        </w:rPr>
+      </w:pPr>
+      <w:r>
+        <w:rPr>
+          <w:sz w:val="24"/>
+          <w:szCs w:val="24"/>
+        </w:rPr>
+        <w:t xml:space="preserve">Behavior of the created object is </w:t>
+      </w:r>
+      <w:r>
+        <w:rPr>
+          <w:b/>
+          <w:bCs/>
+          <w:sz w:val="24"/>
+          <w:szCs w:val="24"/>
+        </w:rPr>
+        <w:t>delegated</w:t>
+      </w:r>
+      <w:r>
+        <w:rPr>
+          <w:sz w:val="24"/>
+          <w:szCs w:val="24"/>
+        </w:rPr>
+        <w:t xml:space="preserve"> to the linked prototype object. (prototypal inheritance/ Delegation). In classic OOP when a new object is created the methods and properties are copied to the instances.</w:t>
+      </w:r>
+    </w:p>
+    <w:p>
+      <w:pPr>
+        <w:pStyle w:val="ListParagraph"/>
+        <w:numPr>
+          <w:ilvl w:val="0"/>
+          <w:numId w:val="8"/>
+        </w:numPr>
+        <w:rPr>
+          <w:b/>
+          <w:bCs/>
+          <w:sz w:val="24"/>
+          <w:szCs w:val="24"/>
+        </w:rPr>
+      </w:pPr>
+      <w:r>
+        <w:rPr>
+          <w:sz w:val="24"/>
+          <w:szCs w:val="24"/>
+        </w:rPr>
+        <w:t xml:space="preserve">Ex. Array: </w:t>
+      </w:r>
+      <w:proofErr w:type="spellStart"/>
+      <w:r>
+        <w:rPr>
+          <w:sz w:val="24"/>
+          <w:szCs w:val="24"/>
+        </w:rPr>
+        <w:t>Array.prototype</w:t>
+      </w:r>
+      <w:proofErr w:type="spellEnd"/>
+      <w:r>
+        <w:rPr>
+          <w:sz w:val="24"/>
+          <w:szCs w:val="24"/>
+        </w:rPr>
+        <w:t xml:space="preserve"> is the prototype of all array objects we create in JavaScript. Therefore, all arrays have access to the map method.</w:t>
+      </w:r>
+    </w:p>
+    <w:p>
+      <w:pPr>
+        <w:pStyle w:val="ListParagraph"/>
+        <w:numPr>
+          <w:ilvl w:val="0"/>
+          <w:numId w:val="8"/>
+        </w:numPr>
+        <w:rPr>
+          <w:b/>
+          <w:bCs/>
+          <w:sz w:val="24"/>
+          <w:szCs w:val="24"/>
+        </w:rPr>
+      </w:pPr>
+      <w:r>
+        <w:rPr>
+          <w:sz w:val="24"/>
+          <w:szCs w:val="24"/>
+        </w:rPr>
+        <w:t xml:space="preserve">3 Ways of implementing prototypal inheritance in JavaScript: </w:t>
+      </w:r>
+    </w:p>
+    <w:p>
+      <w:pPr>
+        <w:pStyle w:val="ListParagraph"/>
+        <w:numPr>
+          <w:ilvl w:val="1"/>
+          <w:numId w:val="8"/>
+        </w:numPr>
+        <w:rPr>
+          <w:b/>
+          <w:bCs/>
+          <w:sz w:val="24"/>
+          <w:szCs w:val="24"/>
+        </w:rPr>
+      </w:pPr>
+      <w:r>
+        <w:rPr>
+          <w:b/>
+          <w:bCs/>
+          <w:sz w:val="24"/>
+          <w:szCs w:val="24"/>
+        </w:rPr>
+        <w:lastRenderedPageBreak/>
+        <w:t>Constructor functions</w:t>
+      </w:r>
+      <w:r>
+        <w:rPr>
+          <w:sz w:val="24"/>
+          <w:szCs w:val="24"/>
+        </w:rPr>
+        <w:t>: -Technique to create objects from a function</w:t>
+      </w:r>
+      <w:r>
+        <w:rPr>
+          <w:sz w:val="24"/>
+          <w:szCs w:val="24"/>
+        </w:rPr>
+        <w:t>. -</w:t>
+      </w:r>
+      <w:r>
+        <w:rPr>
+          <w:sz w:val="24"/>
+          <w:szCs w:val="24"/>
+        </w:rPr>
+        <w:t xml:space="preserve">This how built-in objects like Arrays, Maps or Sets are </w:t>
+      </w:r>
+      <w:proofErr w:type="gramStart"/>
+      <w:r>
+        <w:rPr>
+          <w:sz w:val="24"/>
+          <w:szCs w:val="24"/>
+        </w:rPr>
+        <w:t>actually implement</w:t>
+      </w:r>
+      <w:r>
+        <w:rPr>
+          <w:sz w:val="24"/>
+          <w:szCs w:val="24"/>
+        </w:rPr>
+        <w:t>e</w:t>
+      </w:r>
+      <w:r>
+        <w:rPr>
+          <w:sz w:val="24"/>
+          <w:szCs w:val="24"/>
+        </w:rPr>
+        <w:t>d</w:t>
+      </w:r>
+      <w:proofErr w:type="gramEnd"/>
+      <w:r>
+        <w:rPr>
+          <w:sz w:val="24"/>
+          <w:szCs w:val="24"/>
+        </w:rPr>
+        <w:t>.</w:t>
+      </w:r>
+    </w:p>
+    <w:p>
+      <w:pPr>
+        <w:pStyle w:val="ListParagraph"/>
+        <w:numPr>
+          <w:ilvl w:val="1"/>
+          <w:numId w:val="8"/>
+        </w:numPr>
+        <w:rPr>
+          <w:b/>
+          <w:bCs/>
+          <w:sz w:val="24"/>
+          <w:szCs w:val="24"/>
+        </w:rPr>
+      </w:pPr>
+      <w:r>
+        <w:rPr>
+          <w:b/>
+          <w:bCs/>
+          <w:sz w:val="24"/>
+          <w:szCs w:val="24"/>
+        </w:rPr>
+        <w:t xml:space="preserve">ES 6 Classes: </w:t>
+      </w:r>
+      <w:r>
+        <w:rPr>
+          <w:sz w:val="24"/>
+          <w:szCs w:val="24"/>
+        </w:rPr>
+        <w:t xml:space="preserve">-Modern alternative to constructor function syntax; - “Syntactic sugar”: Behind the scenes, ES6 </w:t>
+      </w:r>
+      <w:proofErr w:type="spellStart"/>
+      <w:r>
+        <w:rPr>
+          <w:sz w:val="24"/>
+          <w:szCs w:val="24"/>
+        </w:rPr>
+        <w:t>clases</w:t>
+      </w:r>
+      <w:proofErr w:type="spellEnd"/>
+      <w:r>
+        <w:rPr>
+          <w:sz w:val="24"/>
+          <w:szCs w:val="24"/>
+        </w:rPr>
+        <w:t xml:space="preserve"> work exactly like constructor functions; - ES6 classes do NOT behave like classes in “classical OOP”</w:t>
+      </w:r>
+    </w:p>
+    <w:p>
+      <w:pPr>
+        <w:pStyle w:val="ListParagraph"/>
+        <w:numPr>
+          <w:ilvl w:val="1"/>
+          <w:numId w:val="8"/>
+        </w:numPr>
+        <w:rPr>
+          <w:b/>
+          <w:bCs/>
+          <w:sz w:val="24"/>
+          <w:szCs w:val="24"/>
+        </w:rPr>
+      </w:pPr>
+      <w:proofErr w:type="spellStart"/>
+      <w:r>
+        <w:rPr>
+          <w:b/>
+          <w:bCs/>
+          <w:sz w:val="24"/>
+          <w:szCs w:val="24"/>
+        </w:rPr>
+        <w:t>Object.create</w:t>
+      </w:r>
+      <w:proofErr w:type="spellEnd"/>
+      <w:r>
+        <w:rPr>
+          <w:b/>
+          <w:bCs/>
+          <w:sz w:val="24"/>
+          <w:szCs w:val="24"/>
+        </w:rPr>
+        <w:t>():</w:t>
+      </w:r>
+      <w:r>
+        <w:rPr>
+          <w:sz w:val="24"/>
+          <w:szCs w:val="24"/>
+        </w:rPr>
+        <w:t xml:space="preserve"> - The easiest and most straightforward way of linking an object to a prototype object.</w:t>
+      </w:r>
+    </w:p>
+    <w:p>
+      <w:pPr>
+        <w:pStyle w:val="ListParagraph"/>
+        <w:numPr>
+          <w:ilvl w:val="0"/>
+          <w:numId w:val="8"/>
+        </w:numPr>
+        <w:rPr>
+          <w:sz w:val="24"/>
+          <w:szCs w:val="24"/>
+        </w:rPr>
+      </w:pPr>
+      <w:r>
+        <w:rPr>
+          <w:sz w:val="24"/>
+          <w:szCs w:val="24"/>
+        </w:rPr>
+        <w:t xml:space="preserve">How the </w:t>
+      </w:r>
+      <w:proofErr w:type="spellStart"/>
+      <w:r>
+        <w:rPr>
+          <w:sz w:val="24"/>
+          <w:szCs w:val="24"/>
+        </w:rPr>
+        <w:t>javaScript</w:t>
+      </w:r>
+      <w:proofErr w:type="spellEnd"/>
+      <w:r>
+        <w:rPr>
+          <w:sz w:val="24"/>
+          <w:szCs w:val="24"/>
+        </w:rPr>
+        <w:t xml:space="preserve"> create an new object behind the scenes when the word “new” is used:</w:t>
+      </w:r>
+      <w:r>
+        <w:t xml:space="preserve"> </w:t>
+      </w:r>
+      <w:r>
+        <w:rPr>
+          <w:sz w:val="24"/>
+          <w:szCs w:val="24"/>
+        </w:rPr>
+        <w:t xml:space="preserve">1. </w:t>
+      </w:r>
+      <w:proofErr w:type="gramStart"/>
+      <w:r>
+        <w:rPr>
+          <w:sz w:val="24"/>
+          <w:szCs w:val="24"/>
+        </w:rPr>
+        <w:t>New  object</w:t>
+      </w:r>
+      <w:proofErr w:type="gramEnd"/>
+      <w:r>
+        <w:rPr>
+          <w:sz w:val="24"/>
+          <w:szCs w:val="24"/>
+        </w:rPr>
+        <w:t xml:space="preserve">{} is created; 2. Function is called and the "this" keyword points the </w:t>
+      </w:r>
+      <w:proofErr w:type="spellStart"/>
+      <w:r>
+        <w:rPr>
+          <w:sz w:val="24"/>
+          <w:szCs w:val="24"/>
+        </w:rPr>
+        <w:t>the</w:t>
+      </w:r>
+      <w:proofErr w:type="spellEnd"/>
+      <w:r>
+        <w:rPr>
+          <w:sz w:val="24"/>
+          <w:szCs w:val="24"/>
+        </w:rPr>
+        <w:t xml:space="preserve"> previous created object this ={}; 3. {} </w:t>
+      </w:r>
+      <w:r>
+        <w:rPr>
+          <w:sz w:val="24"/>
+          <w:szCs w:val="24"/>
+        </w:rPr>
+        <w:t>The new object is linked (__</w:t>
+      </w:r>
+      <w:proofErr w:type="spellStart"/>
+      <w:r>
+        <w:rPr>
+          <w:sz w:val="24"/>
+          <w:szCs w:val="24"/>
+        </w:rPr>
+        <w:t>proto__property</w:t>
+      </w:r>
+      <w:proofErr w:type="spellEnd"/>
+      <w:r>
+        <w:rPr>
+          <w:sz w:val="24"/>
+          <w:szCs w:val="24"/>
+        </w:rPr>
+        <w:t>) to the constructor function’s prototype property</w:t>
+      </w:r>
+      <w:r>
+        <w:rPr>
+          <w:sz w:val="24"/>
+          <w:szCs w:val="24"/>
+        </w:rPr>
+        <w:t xml:space="preserve">; </w:t>
+      </w:r>
+      <w:r>
+        <w:rPr>
+          <w:sz w:val="24"/>
+          <w:szCs w:val="24"/>
+        </w:rPr>
+        <w:t>4. function automatically return  the empty object in the beginning{}(not necessarily empty)</w:t>
+      </w:r>
+    </w:p>
+    <w:p>
+      <w:pPr>
+        <w:pStyle w:val="ListParagraph"/>
+        <w:numPr>
+          <w:ilvl w:val="0"/>
+          <w:numId w:val="8"/>
+        </w:numPr>
+        <w:rPr>
+          <w:sz w:val="24"/>
+          <w:szCs w:val="24"/>
+        </w:rPr>
+      </w:pPr>
+      <w:r>
+        <w:rPr>
+          <w:sz w:val="24"/>
+          <w:szCs w:val="24"/>
+        </w:rPr>
+        <w:t xml:space="preserve">In JS is better to use </w:t>
+      </w:r>
+      <w:r>
+        <w:rPr>
+          <w:sz w:val="24"/>
+          <w:szCs w:val="24"/>
+        </w:rPr>
+        <w:t>prototypes and prototypal inheritance instead of methods</w:t>
+      </w:r>
+      <w:r>
+        <w:rPr>
+          <w:sz w:val="24"/>
+          <w:szCs w:val="24"/>
+        </w:rPr>
+        <w:t xml:space="preserve">, </w:t>
+      </w:r>
+      <w:r>
+        <w:rPr>
+          <w:sz w:val="24"/>
+          <w:szCs w:val="24"/>
+        </w:rPr>
+        <w:t xml:space="preserve">because of the fact that the </w:t>
+      </w:r>
+      <w:r>
+        <w:rPr>
+          <w:sz w:val="24"/>
+          <w:szCs w:val="24"/>
+        </w:rPr>
+        <w:t>methods(functions)</w:t>
+      </w:r>
+      <w:r>
+        <w:rPr>
+          <w:sz w:val="24"/>
+          <w:szCs w:val="24"/>
+        </w:rPr>
+        <w:t xml:space="preserve"> declared in constructor function are copied for each object</w:t>
+      </w:r>
+      <w:r>
+        <w:rPr>
+          <w:sz w:val="24"/>
+          <w:szCs w:val="24"/>
+        </w:rPr>
+        <w:t xml:space="preserve"> in </w:t>
+      </w:r>
+      <w:proofErr w:type="gramStart"/>
+      <w:r>
+        <w:rPr>
+          <w:sz w:val="24"/>
+          <w:szCs w:val="24"/>
+        </w:rPr>
+        <w:t xml:space="preserve">JS </w:t>
+      </w:r>
+      <w:r>
+        <w:rPr>
+          <w:sz w:val="24"/>
+          <w:szCs w:val="24"/>
+        </w:rPr>
+        <w:t>,</w:t>
+      </w:r>
+      <w:proofErr w:type="gramEnd"/>
+      <w:r>
+        <w:rPr>
+          <w:sz w:val="24"/>
+          <w:szCs w:val="24"/>
+        </w:rPr>
+        <w:t xml:space="preserve"> there would be a performance issue</w:t>
+      </w:r>
+      <w:r>
+        <w:rPr>
+          <w:sz w:val="24"/>
+          <w:szCs w:val="24"/>
+        </w:rPr>
+        <w:t xml:space="preserve">. </w:t>
+      </w:r>
+      <w:proofErr w:type="gramStart"/>
+      <w:r>
+        <w:rPr>
+          <w:sz w:val="24"/>
+          <w:szCs w:val="24"/>
+        </w:rPr>
+        <w:t>So</w:t>
+      </w:r>
+      <w:proofErr w:type="gramEnd"/>
+      <w:r>
+        <w:rPr>
+          <w:sz w:val="24"/>
+          <w:szCs w:val="24"/>
+        </w:rPr>
+        <w:t xml:space="preserve"> </w:t>
+      </w:r>
+      <w:r>
+        <w:rPr>
+          <w:sz w:val="24"/>
+          <w:szCs w:val="24"/>
+        </w:rPr>
+        <w:t xml:space="preserve">all the objects created using the "Person" will have access to the methods defined in the </w:t>
+      </w:r>
+      <w:proofErr w:type="spellStart"/>
+      <w:r>
+        <w:rPr>
+          <w:sz w:val="24"/>
+          <w:szCs w:val="24"/>
+        </w:rPr>
+        <w:t>Person.prototype</w:t>
+      </w:r>
+      <w:proofErr w:type="spellEnd"/>
+      <w:r>
+        <w:rPr>
+          <w:sz w:val="24"/>
+          <w:szCs w:val="24"/>
+        </w:rPr>
+        <w:t xml:space="preserve"> and we create </w:t>
+      </w:r>
+      <w:r>
+        <w:rPr>
+          <w:sz w:val="24"/>
+          <w:szCs w:val="24"/>
+        </w:rPr>
+        <w:t>only one copy of the function and each of the created object can call the method</w:t>
+      </w:r>
+      <w:r>
+        <w:rPr>
+          <w:sz w:val="24"/>
+          <w:szCs w:val="24"/>
+        </w:rPr>
+        <w:t>.</w:t>
+      </w:r>
+    </w:p>
+    <w:p>
+      <w:pPr>
+        <w:pStyle w:val="ListParagraph"/>
+        <w:numPr>
+          <w:ilvl w:val="0"/>
+          <w:numId w:val="8"/>
+        </w:numPr>
+        <w:rPr>
+          <w:sz w:val="24"/>
+          <w:szCs w:val="24"/>
+        </w:rPr>
+      </w:pPr>
+      <w:r>
+        <w:rPr>
+          <w:sz w:val="24"/>
+          <w:szCs w:val="24"/>
+        </w:rPr>
+        <w:t xml:space="preserve">The prototype in </w:t>
+      </w:r>
+      <w:proofErr w:type="spellStart"/>
+      <w:r>
+        <w:rPr>
+          <w:sz w:val="24"/>
+          <w:szCs w:val="24"/>
+        </w:rPr>
+        <w:t>Person.prototype</w:t>
+      </w:r>
+      <w:proofErr w:type="spellEnd"/>
+      <w:r>
+        <w:rPr>
+          <w:sz w:val="24"/>
+          <w:szCs w:val="24"/>
+        </w:rPr>
+        <w:t xml:space="preserve"> is not the prototype of the Person, it is the prototype of all the object that are created using that Person: console.log(</w:t>
+      </w:r>
+      <w:proofErr w:type="spellStart"/>
+      <w:proofErr w:type="gramStart"/>
+      <w:r>
+        <w:rPr>
+          <w:sz w:val="24"/>
+          <w:szCs w:val="24"/>
+        </w:rPr>
+        <w:t>grig</w:t>
+      </w:r>
+      <w:proofErr w:type="spellEnd"/>
+      <w:r>
+        <w:rPr>
+          <w:sz w:val="24"/>
+          <w:szCs w:val="24"/>
+        </w:rPr>
+        <w:t>._</w:t>
+      </w:r>
+      <w:proofErr w:type="gramEnd"/>
+      <w:r>
+        <w:rPr>
+          <w:sz w:val="24"/>
+          <w:szCs w:val="24"/>
+        </w:rPr>
+        <w:t>_proto__);</w:t>
+      </w:r>
+      <w:r>
+        <w:rPr>
+          <w:sz w:val="24"/>
+          <w:szCs w:val="24"/>
+        </w:rPr>
+        <w:t xml:space="preserve"> </w:t>
+      </w:r>
+      <w:r>
+        <w:rPr>
+          <w:sz w:val="24"/>
+          <w:szCs w:val="24"/>
+        </w:rPr>
+        <w:t>console.log(</w:t>
+      </w:r>
+      <w:proofErr w:type="spellStart"/>
+      <w:r>
+        <w:rPr>
+          <w:sz w:val="24"/>
+          <w:szCs w:val="24"/>
+        </w:rPr>
+        <w:t>grig</w:t>
+      </w:r>
+      <w:proofErr w:type="spellEnd"/>
+      <w:r>
+        <w:rPr>
+          <w:sz w:val="24"/>
+          <w:szCs w:val="24"/>
+        </w:rPr>
+        <w:t xml:space="preserve">.__proto__ === </w:t>
+      </w:r>
+      <w:proofErr w:type="spellStart"/>
+      <w:r>
+        <w:rPr>
+          <w:sz w:val="24"/>
+          <w:szCs w:val="24"/>
+        </w:rPr>
+        <w:t>Person.prototype</w:t>
+      </w:r>
+      <w:proofErr w:type="spellEnd"/>
+      <w:r>
+        <w:rPr>
+          <w:sz w:val="24"/>
+          <w:szCs w:val="24"/>
+        </w:rPr>
+        <w:t>);</w:t>
+      </w:r>
+      <w:r>
+        <w:rPr>
+          <w:sz w:val="24"/>
+          <w:szCs w:val="24"/>
+        </w:rPr>
+        <w:t xml:space="preserve"> Prototype is bad naming(should be </w:t>
+      </w:r>
+      <w:proofErr w:type="spellStart"/>
+      <w:r>
+        <w:rPr>
+          <w:sz w:val="24"/>
+          <w:szCs w:val="24"/>
+        </w:rPr>
+        <w:t>prototypeOfLinkedObjects</w:t>
+      </w:r>
+      <w:proofErr w:type="spellEnd"/>
+      <w:r>
+        <w:rPr>
+          <w:sz w:val="24"/>
+          <w:szCs w:val="24"/>
+        </w:rPr>
+        <w:t>)</w:t>
+      </w:r>
+      <w:r>
+        <w:rPr>
+          <w:sz w:val="24"/>
+          <w:szCs w:val="24"/>
+        </w:rPr>
+        <w:t>. Each object created will have the __proto__ property attached that always points to an object’s prototype</w:t>
+      </w:r>
+    </w:p>
+    <w:p>
+      <w:pPr>
+        <w:pStyle w:val="ListParagraph"/>
+        <w:numPr>
+          <w:ilvl w:val="0"/>
+          <w:numId w:val="8"/>
+        </w:numPr>
+        <w:rPr>
+          <w:sz w:val="24"/>
+          <w:szCs w:val="24"/>
+        </w:rPr>
+      </w:pPr>
+      <w:r>
+        <w:rPr>
+          <w:sz w:val="24"/>
+          <w:szCs w:val="24"/>
+        </w:rPr>
+        <w:t>We can set properties also. The properties are not stored in the object created, but in the prototype</w:t>
+      </w:r>
+      <w:r>
+        <w:rPr>
+          <w:sz w:val="24"/>
+          <w:szCs w:val="24"/>
+        </w:rPr>
+        <w:t>.</w:t>
+      </w:r>
+    </w:p>
+    <w:p>
+      <w:pPr>
+        <w:pStyle w:val="ListParagraph"/>
+        <w:numPr>
+          <w:ilvl w:val="0"/>
+          <w:numId w:val="8"/>
+        </w:numPr>
+        <w:rPr>
+          <w:sz w:val="24"/>
+          <w:szCs w:val="24"/>
+        </w:rPr>
+      </w:pPr>
+      <w:r>
+        <w:rPr>
+          <w:sz w:val="24"/>
+          <w:szCs w:val="24"/>
+        </w:rPr>
+        <w:t xml:space="preserve">When we call a method for an object JS will </w:t>
+      </w:r>
+      <w:proofErr w:type="gramStart"/>
+      <w:r>
+        <w:rPr>
+          <w:sz w:val="24"/>
+          <w:szCs w:val="24"/>
+        </w:rPr>
+        <w:t>look into</w:t>
+      </w:r>
+      <w:proofErr w:type="gramEnd"/>
+      <w:r>
+        <w:rPr>
+          <w:sz w:val="24"/>
+          <w:szCs w:val="24"/>
+        </w:rPr>
+        <w:t xml:space="preserve"> the </w:t>
+      </w:r>
+      <w:r>
+        <w:rPr>
+          <w:sz w:val="24"/>
+          <w:szCs w:val="24"/>
+        </w:rPr>
+        <w:t>object</w:t>
+      </w:r>
+      <w:r>
+        <w:rPr>
+          <w:sz w:val="24"/>
+          <w:szCs w:val="24"/>
+        </w:rPr>
+        <w:t>, but if it is not found it will look into the prototype</w:t>
+      </w:r>
+      <w:r>
+        <w:rPr>
+          <w:sz w:val="24"/>
+          <w:szCs w:val="24"/>
+        </w:rPr>
+        <w:t>(delegation)</w:t>
+      </w:r>
+    </w:p>
+    <w:p>
+      <w:pPr>
+        <w:pStyle w:val="ListParagraph"/>
+        <w:numPr>
+          <w:ilvl w:val="0"/>
+          <w:numId w:val="8"/>
+        </w:numPr>
+        <w:rPr>
+          <w:sz w:val="24"/>
+          <w:szCs w:val="24"/>
+        </w:rPr>
+      </w:pPr>
+      <w:r>
+        <w:rPr>
+          <w:sz w:val="24"/>
+          <w:szCs w:val="24"/>
+        </w:rPr>
+        <w:t xml:space="preserve">Prototype chain: There is a series of links between objects, linked through prototypes. The highest level is the </w:t>
+      </w:r>
+      <w:proofErr w:type="gramStart"/>
+      <w:r>
+        <w:rPr>
+          <w:sz w:val="24"/>
+          <w:szCs w:val="24"/>
+        </w:rPr>
+        <w:t>Object(</w:t>
+      </w:r>
+      <w:proofErr w:type="gramEnd"/>
+      <w:r>
+        <w:rPr>
+          <w:sz w:val="24"/>
+          <w:szCs w:val="24"/>
+        </w:rPr>
+        <w:t xml:space="preserve">It is built-in constructor function for objects. This is used when we write an object </w:t>
+      </w:r>
+      <w:proofErr w:type="gramStart"/>
+      <w:r>
+        <w:rPr>
+          <w:sz w:val="24"/>
+          <w:szCs w:val="24"/>
+        </w:rPr>
+        <w:t>literal:{</w:t>
+      </w:r>
+      <w:proofErr w:type="gramEnd"/>
+      <w:r>
+        <w:rPr>
+          <w:sz w:val="24"/>
+          <w:szCs w:val="24"/>
+        </w:rPr>
+        <w:t xml:space="preserve">…}=== new Object(). This Object has a </w:t>
+      </w:r>
+      <w:proofErr w:type="gramStart"/>
+      <w:r>
+        <w:rPr>
+          <w:sz w:val="24"/>
+          <w:szCs w:val="24"/>
+        </w:rPr>
+        <w:t>prototype ,</w:t>
+      </w:r>
+      <w:proofErr w:type="gramEnd"/>
+      <w:r>
+        <w:rPr>
+          <w:sz w:val="24"/>
+          <w:szCs w:val="24"/>
+        </w:rPr>
+        <w:t xml:space="preserve"> that has implemented its own methods, that any object lower level can have access to, because each prototype is an object and the low level prototype is linked to the </w:t>
+      </w:r>
+      <w:proofErr w:type="spellStart"/>
+      <w:r>
+        <w:rPr>
+          <w:sz w:val="24"/>
+          <w:szCs w:val="24"/>
+        </w:rPr>
+        <w:t>Obect.prototype</w:t>
+      </w:r>
+      <w:proofErr w:type="spellEnd"/>
+      <w:r>
+        <w:rPr>
+          <w:sz w:val="24"/>
+          <w:szCs w:val="24"/>
+        </w:rPr>
+        <w:t>.</w:t>
+      </w:r>
+      <w:r>
+        <w:t xml:space="preserve"> </w:t>
+      </w:r>
+      <w:r>
+        <w:rPr>
+          <w:sz w:val="24"/>
+          <w:szCs w:val="24"/>
+        </w:rPr>
+        <w:t>console.log(</w:t>
+      </w:r>
+      <w:proofErr w:type="spellStart"/>
+      <w:proofErr w:type="gramStart"/>
+      <w:r>
+        <w:rPr>
+          <w:sz w:val="24"/>
+          <w:szCs w:val="24"/>
+        </w:rPr>
+        <w:t>grig</w:t>
+      </w:r>
+      <w:proofErr w:type="spellEnd"/>
+      <w:r>
+        <w:rPr>
+          <w:sz w:val="24"/>
+          <w:szCs w:val="24"/>
+        </w:rPr>
+        <w:t>._</w:t>
+      </w:r>
+      <w:proofErr w:type="gramEnd"/>
+      <w:r>
+        <w:rPr>
+          <w:sz w:val="24"/>
+          <w:szCs w:val="24"/>
+        </w:rPr>
+        <w:t>_</w:t>
+      </w:r>
+      <w:proofErr w:type="spellStart"/>
+      <w:r>
+        <w:rPr>
+          <w:sz w:val="24"/>
+          <w:szCs w:val="24"/>
+        </w:rPr>
+        <w:t>proto__.__proto</w:t>
+      </w:r>
+      <w:proofErr w:type="spellEnd"/>
+      <w:r>
+        <w:rPr>
+          <w:sz w:val="24"/>
+          <w:szCs w:val="24"/>
+        </w:rPr>
+        <w:t>__);</w:t>
+      </w:r>
+      <w:r>
+        <w:rPr>
+          <w:sz w:val="24"/>
+          <w:szCs w:val="24"/>
+        </w:rPr>
+        <w:t xml:space="preserve"> The prototype is also an object</w:t>
+      </w:r>
+    </w:p>
+    <w:p>
+      <w:pPr>
+        <w:pStyle w:val="ListParagraph"/>
+        <w:numPr>
+          <w:ilvl w:val="0"/>
+          <w:numId w:val="8"/>
+        </w:numPr>
+        <w:rPr>
+          <w:sz w:val="24"/>
+          <w:szCs w:val="24"/>
+        </w:rPr>
+      </w:pPr>
+      <w:r>
+        <w:rPr>
+          <w:sz w:val="24"/>
+          <w:szCs w:val="24"/>
+        </w:rPr>
+        <w:t xml:space="preserve">ES6 Classes: They are just modern syntax. They work the same as the construction functions. The Classes have a constructor where the properties are </w:t>
+      </w:r>
+      <w:proofErr w:type="gramStart"/>
+      <w:r>
+        <w:rPr>
+          <w:sz w:val="24"/>
+          <w:szCs w:val="24"/>
+        </w:rPr>
+        <w:t>initialized ,</w:t>
+      </w:r>
+      <w:proofErr w:type="gramEnd"/>
+      <w:r>
+        <w:rPr>
+          <w:sz w:val="24"/>
+          <w:szCs w:val="24"/>
+        </w:rPr>
+        <w:t xml:space="preserve"> and also we can add methods directly to the class, but they are still added automatically to the prototype property behind the scene. (if we want we can declare new method using the </w:t>
+      </w:r>
+      <w:proofErr w:type="spellStart"/>
+      <w:proofErr w:type="gramStart"/>
+      <w:r>
+        <w:rPr>
+          <w:sz w:val="24"/>
+          <w:szCs w:val="24"/>
+        </w:rPr>
+        <w:t>Prototype.prototype.method</w:t>
+      </w:r>
+      <w:proofErr w:type="spellEnd"/>
+      <w:proofErr w:type="gramEnd"/>
+      <w:r>
+        <w:rPr>
+          <w:sz w:val="24"/>
+          <w:szCs w:val="24"/>
+        </w:rPr>
+        <w:t>)</w:t>
+      </w:r>
+    </w:p>
+    <w:p>
+      <w:pPr>
+        <w:pStyle w:val="ListParagraph"/>
+        <w:numPr>
+          <w:ilvl w:val="0"/>
+          <w:numId w:val="8"/>
+        </w:numPr>
+        <w:rPr>
+          <w:sz w:val="24"/>
+          <w:szCs w:val="24"/>
+        </w:rPr>
+      </w:pPr>
+      <w:r>
+        <w:rPr>
+          <w:sz w:val="24"/>
+          <w:szCs w:val="24"/>
+        </w:rPr>
+        <w:lastRenderedPageBreak/>
+        <w:t xml:space="preserve">ES6 Classes Important notes: 1. Classes are NOT hoisted like function declarations.; 2. Classes are first-class </w:t>
+      </w:r>
+      <w:proofErr w:type="spellStart"/>
+      <w:proofErr w:type="gramStart"/>
+      <w:r>
+        <w:rPr>
+          <w:sz w:val="24"/>
+          <w:szCs w:val="24"/>
+        </w:rPr>
+        <w:t>citizes</w:t>
+      </w:r>
+      <w:proofErr w:type="spellEnd"/>
+      <w:r>
+        <w:rPr>
+          <w:sz w:val="24"/>
+          <w:szCs w:val="24"/>
+        </w:rPr>
+        <w:t>(</w:t>
+      </w:r>
+      <w:proofErr w:type="gramEnd"/>
+      <w:r>
+        <w:rPr>
+          <w:sz w:val="24"/>
+          <w:szCs w:val="24"/>
+        </w:rPr>
+        <w:t>we can pass them to another functions and can return from the functions)-just a special kind of functions; 3. Classes are executed in strict mode always.</w:t>
+      </w:r>
+    </w:p>
+    <w:p>
+      <w:pPr>
+        <w:pStyle w:val="ListParagraph"/>
+        <w:numPr>
+          <w:ilvl w:val="0"/>
+          <w:numId w:val="8"/>
+        </w:numPr>
+        <w:rPr>
+          <w:sz w:val="24"/>
+          <w:szCs w:val="24"/>
+        </w:rPr>
+      </w:pPr>
+      <w:r>
+        <w:rPr>
+          <w:sz w:val="24"/>
+          <w:szCs w:val="24"/>
+        </w:rPr>
+        <w:t>We can use setters and getters when we need data validation. The setters and getters are treated like a property when setting new data or getting the data.</w:t>
+      </w:r>
+    </w:p>
+    <w:p>
+      <w:pPr>
+        <w:pStyle w:val="ListParagraph"/>
+        <w:numPr>
+          <w:ilvl w:val="0"/>
+          <w:numId w:val="8"/>
+        </w:numPr>
+        <w:rPr>
+          <w:sz w:val="24"/>
+          <w:szCs w:val="24"/>
+        </w:rPr>
+      </w:pPr>
+      <w:proofErr w:type="spellStart"/>
+      <w:r>
+        <w:rPr>
+          <w:sz w:val="24"/>
+          <w:szCs w:val="24"/>
+        </w:rPr>
+        <w:t>Object.create</w:t>
+      </w:r>
+      <w:proofErr w:type="spellEnd"/>
+      <w:r>
+        <w:rPr>
+          <w:sz w:val="24"/>
+          <w:szCs w:val="24"/>
+        </w:rPr>
+        <w:t>(</w:t>
+      </w:r>
+      <w:proofErr w:type="gramStart"/>
+      <w:r>
+        <w:rPr>
+          <w:sz w:val="24"/>
+          <w:szCs w:val="24"/>
+        </w:rPr>
+        <w:t>):</w:t>
+      </w:r>
+      <w:r>
+        <w:rPr>
+          <w:sz w:val="24"/>
+          <w:szCs w:val="24"/>
+        </w:rPr>
+        <w:t>W</w:t>
+      </w:r>
+      <w:r>
+        <w:rPr>
+          <w:sz w:val="24"/>
+          <w:szCs w:val="24"/>
+        </w:rPr>
+        <w:t>e</w:t>
+      </w:r>
+      <w:proofErr w:type="gramEnd"/>
+      <w:r>
+        <w:rPr>
+          <w:sz w:val="24"/>
+          <w:szCs w:val="24"/>
+        </w:rPr>
+        <w:t xml:space="preserve"> can set the prototype of an object to any object do we want</w:t>
+      </w:r>
+      <w:r>
+        <w:rPr>
+          <w:sz w:val="24"/>
+          <w:szCs w:val="24"/>
+        </w:rPr>
+        <w:t>;</w:t>
+      </w:r>
+      <w:r>
+        <w:t xml:space="preserve"> </w:t>
+      </w:r>
+      <w:r>
+        <w:rPr>
+          <w:sz w:val="24"/>
+          <w:szCs w:val="24"/>
+        </w:rPr>
+        <w:t xml:space="preserve">When we create a new object with the </w:t>
+      </w:r>
+      <w:proofErr w:type="spellStart"/>
+      <w:r>
+        <w:rPr>
+          <w:sz w:val="24"/>
+          <w:szCs w:val="24"/>
+        </w:rPr>
+        <w:t>Object.create</w:t>
+      </w:r>
+      <w:proofErr w:type="spellEnd"/>
+      <w:r>
+        <w:rPr>
+          <w:sz w:val="24"/>
+          <w:szCs w:val="24"/>
+        </w:rPr>
+        <w:t xml:space="preserve"> the prototype of the new object will be the same with the prototype of the object we passed in</w:t>
+      </w:r>
+    </w:p>
+    <w:p>
+      <w:pPr>
+        <w:pStyle w:val="ListParagraph"/>
+        <w:numPr>
+          <w:ilvl w:val="0"/>
+          <w:numId w:val="8"/>
+        </w:numPr>
+        <w:rPr>
+          <w:sz w:val="24"/>
+          <w:szCs w:val="24"/>
+        </w:rPr>
+      </w:pPr>
+      <w:r>
+        <w:rPr>
+          <w:sz w:val="24"/>
+          <w:szCs w:val="24"/>
+        </w:rPr>
+        <w:t>ES6 Classes Summary:</w:t>
+      </w:r>
+      <w:r>
+        <w:rPr>
+          <w:noProof/>
+          <w:sz w:val="24"/>
+          <w:szCs w:val="24"/>
+        </w:rPr>
+        <w:drawing>
+          <wp:inline distT="0" distB="0" distL="0" distR="0" wp14:anchorId="33359A87" wp14:editId="1BDC3B9D">
+            <wp:extent cx="5934710" cy="3338195"/>
+            <wp:effectExtent l="0" t="0" r="8890" b="0"/>
+            <wp:docPr id="4" name="Picture 4"/>
+            <wp:cNvGraphicFramePr>
+              <a:graphicFrameLocks xmlns:a="http://schemas.openxmlformats.org/drawingml/2006/main" noChangeAspect="1"/>
+            </wp:cNvGraphicFramePr>
+            <a:graphic xmlns:a="http://schemas.openxmlformats.org/drawingml/2006/main">
+              <a:graphicData uri="http://schemas.openxmlformats.org/drawingml/2006/picture">
+                <pic:pic xmlns:pic="http://schemas.openxmlformats.org/drawingml/2006/picture">
+                  <pic:nvPicPr>
+                    <pic:cNvPr id="0" name="Picture 1"/>
+                    <pic:cNvPicPr>
+                      <a:picLocks noChangeAspect="1" noChangeArrowheads="1"/>
+                    </pic:cNvPicPr>
+                  </pic:nvPicPr>
+                  <pic:blipFill>
+                    <a:blip r:embed="rId8">
+                      <a:extLst>
+                        <a:ext uri="{28A0092B-C50C-407E-A947-70E740481C1C}">
+                          <a14:useLocalDpi xmlns:a14="http://schemas.microsoft.com/office/drawing/2010/main" val="0"/>
+                        </a:ext>
+                      </a:extLst>
+                    </a:blip>
+                    <a:srcRect/>
+                    <a:stretch>
+                      <a:fillRect/>
+                    </a:stretch>
+                  </pic:blipFill>
+                  <pic:spPr bwMode="auto">
+                    <a:xfrm>
+                      <a:off x="0" y="0"/>
+                      <a:ext cx="5934710" cy="3338195"/>
+                    </a:xfrm>
+                    <a:prstGeom prst="rect">
+                      <a:avLst/>
+                    </a:prstGeom>
+                    <a:noFill/>
+                    <a:ln>
+                      <a:noFill/>
+                    </a:ln>
+                  </pic:spPr>
+                </pic:pic>
+              </a:graphicData>
+            </a:graphic>
+          </wp:inline>
+        </w:drawing>
+      </w:r>
+    </w:p>
+    <w:p>
+      <w:pPr>
+        <w:pStyle w:val="ListParagraph"/>
+        <w:numPr>
+          <w:ilvl w:val="0"/>
+          <w:numId w:val="8"/>
+        </w:numPr>
         <w:rPr>
           <w:sz w:val="24"/>
           <w:szCs w:val="24"/>

</xml_diff>